<commit_message>
cambios en documento de observaciones y gráficas
</commit_message>
<xml_diff>
--- a/Docs/OBSERVACIONES RETO 4.docx
+++ b/Docs/OBSERVACIONES RETO 4.docx
@@ -33,6 +33,8 @@
       <w:pPr>
         <w:rPr>
           <w:rFonts w:cstheme="minorHAnsi"/>
+          <w:sz w:val="20"/>
+          <w:szCs w:val="20"/>
           <w:lang w:val="es-CO"/>
         </w:rPr>
       </w:pPr>
@@ -100,47 +102,7 @@
           <w:szCs w:val="20"/>
           <w:lang w:val="es-419"/>
         </w:rPr>
-        <w:t>José Daniel Montero</w:t>
-      </w:r>
-      <w:r>
-        <w:rPr>
-          <w:rFonts w:cstheme="minorHAnsi"/>
-          <w:noProof w:val="0"/>
-          <w:sz w:val="20"/>
-          <w:szCs w:val="20"/>
-          <w:lang w:val="es-419"/>
-        </w:rPr>
-        <w:t xml:space="preserve"> </w:t>
-      </w:r>
-      <w:r>
-        <w:rPr>
-          <w:rFonts w:cstheme="minorHAnsi"/>
-          <w:noProof w:val="0"/>
-          <w:sz w:val="20"/>
-          <w:szCs w:val="20"/>
-          <w:lang w:val="es-419"/>
-        </w:rPr>
-        <w:t>Cod</w:t>
-      </w:r>
-      <w:r>
-        <w:rPr>
-          <w:rFonts w:cstheme="minorHAnsi"/>
-          <w:noProof w:val="0"/>
-          <w:sz w:val="20"/>
-          <w:szCs w:val="20"/>
-          <w:lang w:val="es-419"/>
-        </w:rPr>
-        <w:t>.</w:t>
-      </w:r>
-      <w:r>
-        <w:rPr>
-          <w:rFonts w:cstheme="minorHAnsi"/>
-          <w:noProof w:val="0"/>
-          <w:sz w:val="20"/>
-          <w:szCs w:val="20"/>
-          <w:lang w:val="es-419"/>
-        </w:rPr>
-        <w:t xml:space="preserve"> 202012732</w:t>
+        <w:t>José Daniel Montero Cod. 202012732</w:t>
       </w:r>
     </w:p>
     <w:p>
@@ -218,9 +180,6 @@
               <w:tab w:val="right" w:leader="dot" w:pos="8828"/>
             </w:tabs>
             <w:rPr>
-              <w:rFonts w:cstheme="minorHAnsi"/>
-              <w:sz w:val="20"/>
-              <w:szCs w:val="20"/>
               <w:lang w:val="es-CO" w:eastAsia="es-CO"/>
             </w:rPr>
           </w:pPr>
@@ -248,75 +207,54 @@
             </w:rPr>
             <w:fldChar w:fldCharType="separate"/>
           </w:r>
-          <w:hyperlink w:anchor="_Toc71306532" w:history="1">
+          <w:hyperlink w:anchor="_Toc73444864" w:history="1">
             <w:r>
               <w:rPr>
                 <w:rStyle w:val="Hipervnculo"/>
                 <w:rFonts w:cstheme="minorHAnsi"/>
-                <w:sz w:val="20"/>
-                <w:szCs w:val="20"/>
+                <w:b/>
+                <w:bCs/>
               </w:rPr>
               <w:t>EQUIPO DE PRUEBAS</w:t>
             </w:r>
             <w:r>
               <w:rPr>
-                <w:rFonts w:cstheme="minorHAnsi"/>
                 <w:webHidden/>
-                <w:sz w:val="20"/>
-                <w:szCs w:val="20"/>
               </w:rPr>
               <w:tab/>
             </w:r>
             <w:r>
               <w:rPr>
-                <w:rFonts w:cstheme="minorHAnsi"/>
                 <w:webHidden/>
-                <w:sz w:val="20"/>
-                <w:szCs w:val="20"/>
               </w:rPr>
               <w:fldChar w:fldCharType="begin"/>
             </w:r>
             <w:r>
               <w:rPr>
-                <w:rFonts w:cstheme="minorHAnsi"/>
                 <w:webHidden/>
-                <w:sz w:val="20"/>
-                <w:szCs w:val="20"/>
-              </w:rPr>
-              <w:instrText xml:space="preserve"> PAGEREF _Toc71306532 \h </w:instrText>
-            </w:r>
-            <w:r>
-              <w:rPr>
-                <w:rFonts w:cstheme="minorHAnsi"/>
+              </w:rPr>
+              <w:instrText xml:space="preserve"> PAGEREF _Toc73444864 \h </w:instrText>
+            </w:r>
+            <w:r>
+              <w:rPr>
                 <w:webHidden/>
-                <w:sz w:val="20"/>
-                <w:szCs w:val="20"/>
-              </w:rPr>
-            </w:r>
-            <w:r>
-              <w:rPr>
-                <w:rFonts w:cstheme="minorHAnsi"/>
+              </w:rPr>
+            </w:r>
+            <w:r>
+              <w:rPr>
                 <w:webHidden/>
-                <w:sz w:val="20"/>
-                <w:szCs w:val="20"/>
               </w:rPr>
               <w:fldChar w:fldCharType="separate"/>
             </w:r>
             <w:r>
               <w:rPr>
-                <w:rFonts w:cstheme="minorHAnsi"/>
                 <w:webHidden/>
-                <w:sz w:val="20"/>
-                <w:szCs w:val="20"/>
               </w:rPr>
               <w:t>1</w:t>
             </w:r>
             <w:r>
               <w:rPr>
-                <w:rFonts w:cstheme="minorHAnsi"/>
                 <w:webHidden/>
-                <w:sz w:val="20"/>
-                <w:szCs w:val="20"/>
               </w:rPr>
               <w:fldChar w:fldCharType="end"/>
             </w:r>
@@ -329,81 +267,57 @@
               <w:tab w:val="right" w:leader="dot" w:pos="8828"/>
             </w:tabs>
             <w:rPr>
-              <w:rFonts w:cstheme="minorHAnsi"/>
-              <w:sz w:val="20"/>
-              <w:szCs w:val="20"/>
               <w:lang w:val="es-CO" w:eastAsia="es-CO"/>
             </w:rPr>
           </w:pPr>
-          <w:hyperlink w:anchor="_Toc71306533" w:history="1">
+          <w:hyperlink w:anchor="_Toc73444865" w:history="1">
             <w:r>
               <w:rPr>
                 <w:rStyle w:val="Hipervnculo"/>
                 <w:rFonts w:cstheme="minorHAnsi"/>
-                <w:sz w:val="20"/>
-                <w:szCs w:val="20"/>
+                <w:b/>
+                <w:bCs/>
               </w:rPr>
               <w:t>CONTROLES EN LAS PRUEBAS Y RESULTADOS</w:t>
             </w:r>
             <w:r>
               <w:rPr>
-                <w:rFonts w:cstheme="minorHAnsi"/>
                 <w:webHidden/>
-                <w:sz w:val="20"/>
-                <w:szCs w:val="20"/>
               </w:rPr>
               <w:tab/>
             </w:r>
             <w:r>
               <w:rPr>
-                <w:rFonts w:cstheme="minorHAnsi"/>
                 <w:webHidden/>
-                <w:sz w:val="20"/>
-                <w:szCs w:val="20"/>
               </w:rPr>
               <w:fldChar w:fldCharType="begin"/>
             </w:r>
             <w:r>
               <w:rPr>
-                <w:rFonts w:cstheme="minorHAnsi"/>
                 <w:webHidden/>
-                <w:sz w:val="20"/>
-                <w:szCs w:val="20"/>
-              </w:rPr>
-              <w:instrText xml:space="preserve"> PAGEREF _Toc71306533 \h </w:instrText>
-            </w:r>
-            <w:r>
-              <w:rPr>
-                <w:rFonts w:cstheme="minorHAnsi"/>
+              </w:rPr>
+              <w:instrText xml:space="preserve"> PAGEREF _Toc73444865 \h </w:instrText>
+            </w:r>
+            <w:r>
+              <w:rPr>
                 <w:webHidden/>
-                <w:sz w:val="20"/>
-                <w:szCs w:val="20"/>
-              </w:rPr>
-            </w:r>
-            <w:r>
-              <w:rPr>
-                <w:rFonts w:cstheme="minorHAnsi"/>
+              </w:rPr>
+            </w:r>
+            <w:r>
+              <w:rPr>
                 <w:webHidden/>
-                <w:sz w:val="20"/>
-                <w:szCs w:val="20"/>
               </w:rPr>
               <w:fldChar w:fldCharType="separate"/>
             </w:r>
             <w:r>
               <w:rPr>
-                <w:rFonts w:cstheme="minorHAnsi"/>
                 <w:webHidden/>
-                <w:sz w:val="20"/>
-                <w:szCs w:val="20"/>
               </w:rPr>
               <w:t>2</w:t>
             </w:r>
             <w:r>
               <w:rPr>
-                <w:rFonts w:cstheme="minorHAnsi"/>
                 <w:webHidden/>
-                <w:sz w:val="20"/>
-                <w:szCs w:val="20"/>
               </w:rPr>
               <w:fldChar w:fldCharType="end"/>
             </w:r>
@@ -416,80 +330,57 @@
               <w:tab w:val="right" w:leader="dot" w:pos="8828"/>
             </w:tabs>
             <w:rPr>
-              <w:rFonts w:cstheme="minorHAnsi"/>
-              <w:sz w:val="20"/>
-              <w:szCs w:val="20"/>
+              <w:lang w:val="es-CO" w:eastAsia="es-CO"/>
             </w:rPr>
           </w:pPr>
-          <w:hyperlink w:anchor="_Toc71306534" w:history="1">
+          <w:hyperlink w:anchor="_Toc73444866" w:history="1">
             <w:r>
               <w:rPr>
                 <w:rStyle w:val="Hipervnculo"/>
                 <w:rFonts w:cstheme="minorHAnsi"/>
-                <w:sz w:val="20"/>
-                <w:szCs w:val="20"/>
+                <w:b/>
+                <w:bCs/>
               </w:rPr>
               <w:t>COMPLEJIDAD</w:t>
             </w:r>
             <w:r>
               <w:rPr>
-                <w:rFonts w:cstheme="minorHAnsi"/>
                 <w:webHidden/>
-                <w:sz w:val="20"/>
-                <w:szCs w:val="20"/>
               </w:rPr>
               <w:tab/>
             </w:r>
             <w:r>
               <w:rPr>
-                <w:rFonts w:cstheme="minorHAnsi"/>
                 <w:webHidden/>
-                <w:sz w:val="20"/>
-                <w:szCs w:val="20"/>
               </w:rPr>
               <w:fldChar w:fldCharType="begin"/>
             </w:r>
             <w:r>
               <w:rPr>
-                <w:rFonts w:cstheme="minorHAnsi"/>
                 <w:webHidden/>
-                <w:sz w:val="20"/>
-                <w:szCs w:val="20"/>
-              </w:rPr>
-              <w:instrText xml:space="preserve"> PAGEREF _Toc71306534 \h </w:instrText>
-            </w:r>
-            <w:r>
-              <w:rPr>
-                <w:rFonts w:cstheme="minorHAnsi"/>
+              </w:rPr>
+              <w:instrText xml:space="preserve"> PAGEREF _Toc73444866 \h </w:instrText>
+            </w:r>
+            <w:r>
+              <w:rPr>
                 <w:webHidden/>
-                <w:sz w:val="20"/>
-                <w:szCs w:val="20"/>
-              </w:rPr>
-            </w:r>
-            <w:r>
-              <w:rPr>
-                <w:rFonts w:cstheme="minorHAnsi"/>
+              </w:rPr>
+            </w:r>
+            <w:r>
+              <w:rPr>
                 <w:webHidden/>
-                <w:sz w:val="20"/>
-                <w:szCs w:val="20"/>
               </w:rPr>
               <w:fldChar w:fldCharType="separate"/>
             </w:r>
             <w:r>
               <w:rPr>
-                <w:rFonts w:cstheme="minorHAnsi"/>
                 <w:webHidden/>
-                <w:sz w:val="20"/>
-                <w:szCs w:val="20"/>
               </w:rPr>
               <w:t>2</w:t>
             </w:r>
             <w:r>
               <w:rPr>
-                <w:rFonts w:cstheme="minorHAnsi"/>
                 <w:webHidden/>
-                <w:sz w:val="20"/>
-                <w:szCs w:val="20"/>
               </w:rPr>
               <w:fldChar w:fldCharType="end"/>
             </w:r>
@@ -502,80 +393,179 @@
               <w:tab w:val="right" w:leader="dot" w:pos="8828"/>
             </w:tabs>
             <w:rPr>
-              <w:rFonts w:cstheme="minorHAnsi"/>
-              <w:sz w:val="20"/>
-              <w:szCs w:val="20"/>
+              <w:lang w:val="es-CO" w:eastAsia="es-CO"/>
             </w:rPr>
           </w:pPr>
-          <w:hyperlink w:anchor="_Toc71306535" w:history="1">
+          <w:hyperlink w:anchor="_Toc73444867" w:history="1">
             <w:r>
               <w:rPr>
                 <w:rStyle w:val="Hipervnculo"/>
                 <w:rFonts w:cstheme="minorHAnsi"/>
-                <w:sz w:val="20"/>
-                <w:szCs w:val="20"/>
-              </w:rPr>
-              <w:t>ANÁLISIS DE CONSUMO DE MEMORIA Y TIEMPO</w:t>
-            </w:r>
-            <w:r>
-              <w:rPr>
-                <w:rFonts w:cstheme="minorHAnsi"/>
+                <w:b/>
+                <w:bCs/>
+              </w:rPr>
+              <w:t>ANALISIS DE CONSUMO DE MEMORIA Y TIEMPO</w:t>
+            </w:r>
+            <w:r>
+              <w:rPr>
                 <w:webHidden/>
-                <w:sz w:val="20"/>
-                <w:szCs w:val="20"/>
               </w:rPr>
               <w:tab/>
             </w:r>
             <w:r>
               <w:rPr>
-                <w:rFonts w:cstheme="minorHAnsi"/>
                 <w:webHidden/>
-                <w:sz w:val="20"/>
-                <w:szCs w:val="20"/>
               </w:rPr>
               <w:fldChar w:fldCharType="begin"/>
             </w:r>
             <w:r>
               <w:rPr>
-                <w:rFonts w:cstheme="minorHAnsi"/>
                 <w:webHidden/>
-                <w:sz w:val="20"/>
-                <w:szCs w:val="20"/>
-              </w:rPr>
-              <w:instrText xml:space="preserve"> PAGEREF _Toc71306535 \h </w:instrText>
-            </w:r>
-            <w:r>
-              <w:rPr>
-                <w:rFonts w:cstheme="minorHAnsi"/>
+              </w:rPr>
+              <w:instrText xml:space="preserve"> PAGEREF _Toc73444867 \h </w:instrText>
+            </w:r>
+            <w:r>
+              <w:rPr>
                 <w:webHidden/>
-                <w:sz w:val="20"/>
-                <w:szCs w:val="20"/>
-              </w:rPr>
-            </w:r>
-            <w:r>
-              <w:rPr>
-                <w:rFonts w:cstheme="minorHAnsi"/>
+              </w:rPr>
+            </w:r>
+            <w:r>
+              <w:rPr>
                 <w:webHidden/>
-                <w:sz w:val="20"/>
-                <w:szCs w:val="20"/>
               </w:rPr>
               <w:fldChar w:fldCharType="separate"/>
             </w:r>
             <w:r>
               <w:rPr>
-                <w:rFonts w:cstheme="minorHAnsi"/>
                 <w:webHidden/>
-                <w:sz w:val="20"/>
-                <w:szCs w:val="20"/>
-              </w:rPr>
-              <w:t>5</w:t>
-            </w:r>
-            <w:r>
-              <w:rPr>
-                <w:rFonts w:cstheme="minorHAnsi"/>
+              </w:rPr>
+              <w:t>3</w:t>
+            </w:r>
+            <w:r>
+              <w:rPr>
                 <w:webHidden/>
-                <w:sz w:val="20"/>
-                <w:szCs w:val="20"/>
+              </w:rPr>
+              <w:fldChar w:fldCharType="end"/>
+            </w:r>
+          </w:hyperlink>
+        </w:p>
+        <w:p>
+          <w:pPr>
+            <w:pStyle w:val="TDC3"/>
+            <w:tabs>
+              <w:tab w:val="right" w:leader="dot" w:pos="8828"/>
+            </w:tabs>
+          </w:pPr>
+          <w:hyperlink w:anchor="_Toc73444868" w:history="1">
+            <w:r>
+              <w:rPr>
+                <w:rStyle w:val="Hipervnculo"/>
+                <w:rFonts w:cstheme="minorHAnsi"/>
+                <w:b/>
+                <w:bCs/>
+                <w:lang w:val="es-CO"/>
+              </w:rPr>
+              <w:t>MAQUINA 1</w:t>
+            </w:r>
+            <w:r>
+              <w:rPr>
+                <w:webHidden/>
+              </w:rPr>
+              <w:tab/>
+            </w:r>
+            <w:r>
+              <w:rPr>
+                <w:webHidden/>
+              </w:rPr>
+              <w:fldChar w:fldCharType="begin"/>
+            </w:r>
+            <w:r>
+              <w:rPr>
+                <w:webHidden/>
+              </w:rPr>
+              <w:instrText xml:space="preserve"> PAGEREF _Toc73444868 \h </w:instrText>
+            </w:r>
+            <w:r>
+              <w:rPr>
+                <w:webHidden/>
+              </w:rPr>
+            </w:r>
+            <w:r>
+              <w:rPr>
+                <w:webHidden/>
+              </w:rPr>
+              <w:fldChar w:fldCharType="separate"/>
+            </w:r>
+            <w:r>
+              <w:rPr>
+                <w:webHidden/>
+              </w:rPr>
+              <w:t>3</w:t>
+            </w:r>
+            <w:r>
+              <w:rPr>
+                <w:webHidden/>
+              </w:rPr>
+              <w:fldChar w:fldCharType="end"/>
+            </w:r>
+          </w:hyperlink>
+        </w:p>
+        <w:p>
+          <w:pPr>
+            <w:pStyle w:val="TDC3"/>
+            <w:tabs>
+              <w:tab w:val="right" w:leader="dot" w:pos="8828"/>
+            </w:tabs>
+          </w:pPr>
+          <w:hyperlink w:anchor="_Toc73444869" w:history="1">
+            <w:r>
+              <w:rPr>
+                <w:rStyle w:val="Hipervnculo"/>
+                <w:rFonts w:cstheme="minorHAnsi"/>
+                <w:b/>
+                <w:bCs/>
+                <w:lang w:val="es-CO"/>
+              </w:rPr>
+              <w:t>MAQUINA 2</w:t>
+            </w:r>
+            <w:r>
+              <w:rPr>
+                <w:webHidden/>
+              </w:rPr>
+              <w:tab/>
+            </w:r>
+            <w:r>
+              <w:rPr>
+                <w:webHidden/>
+              </w:rPr>
+              <w:fldChar w:fldCharType="begin"/>
+            </w:r>
+            <w:r>
+              <w:rPr>
+                <w:webHidden/>
+              </w:rPr>
+              <w:instrText xml:space="preserve"> PAGEREF _Toc73444869 \h </w:instrText>
+            </w:r>
+            <w:r>
+              <w:rPr>
+                <w:webHidden/>
+              </w:rPr>
+            </w:r>
+            <w:r>
+              <w:rPr>
+                <w:webHidden/>
+              </w:rPr>
+              <w:fldChar w:fldCharType="separate"/>
+            </w:r>
+            <w:r>
+              <w:rPr>
+                <w:webHidden/>
+              </w:rPr>
+              <w:t>4</w:t>
+            </w:r>
+            <w:r>
+              <w:rPr>
+                <w:webHidden/>
               </w:rPr>
               <w:fldChar w:fldCharType="end"/>
             </w:r>
@@ -588,81 +578,58 @@
               <w:tab w:val="right" w:leader="dot" w:pos="8828"/>
             </w:tabs>
             <w:rPr>
-              <w:rFonts w:cstheme="minorHAnsi"/>
-              <w:sz w:val="20"/>
-              <w:szCs w:val="20"/>
               <w:lang w:val="es-CO" w:eastAsia="es-CO"/>
             </w:rPr>
           </w:pPr>
-          <w:hyperlink w:anchor="_Toc71306536" w:history="1">
+          <w:hyperlink w:anchor="_Toc73444870" w:history="1">
             <w:r>
               <w:rPr>
                 <w:rStyle w:val="Hipervnculo"/>
                 <w:rFonts w:cstheme="minorHAnsi"/>
-                <w:sz w:val="20"/>
-                <w:szCs w:val="20"/>
+                <w:b/>
+                <w:bCs/>
+                <w:lang w:val="es-CO"/>
               </w:rPr>
               <w:t>CONCLUSIONES</w:t>
             </w:r>
             <w:r>
               <w:rPr>
-                <w:rFonts w:cstheme="minorHAnsi"/>
                 <w:webHidden/>
-                <w:sz w:val="20"/>
-                <w:szCs w:val="20"/>
               </w:rPr>
               <w:tab/>
             </w:r>
             <w:r>
               <w:rPr>
-                <w:rFonts w:cstheme="minorHAnsi"/>
                 <w:webHidden/>
-                <w:sz w:val="20"/>
-                <w:szCs w:val="20"/>
               </w:rPr>
               <w:fldChar w:fldCharType="begin"/>
             </w:r>
             <w:r>
               <w:rPr>
-                <w:rFonts w:cstheme="minorHAnsi"/>
                 <w:webHidden/>
-                <w:sz w:val="20"/>
-                <w:szCs w:val="20"/>
-              </w:rPr>
-              <w:instrText xml:space="preserve"> PAGEREF _Toc71306536 \h </w:instrText>
-            </w:r>
-            <w:r>
-              <w:rPr>
-                <w:rFonts w:cstheme="minorHAnsi"/>
+              </w:rPr>
+              <w:instrText xml:space="preserve"> PAGEREF _Toc73444870 \h </w:instrText>
+            </w:r>
+            <w:r>
+              <w:rPr>
                 <w:webHidden/>
-                <w:sz w:val="20"/>
-                <w:szCs w:val="20"/>
-              </w:rPr>
-            </w:r>
-            <w:r>
-              <w:rPr>
-                <w:rFonts w:cstheme="minorHAnsi"/>
+              </w:rPr>
+            </w:r>
+            <w:r>
+              <w:rPr>
                 <w:webHidden/>
-                <w:sz w:val="20"/>
-                <w:szCs w:val="20"/>
               </w:rPr>
               <w:fldChar w:fldCharType="separate"/>
             </w:r>
             <w:r>
               <w:rPr>
-                <w:rFonts w:cstheme="minorHAnsi"/>
                 <w:webHidden/>
-                <w:sz w:val="20"/>
-                <w:szCs w:val="20"/>
-              </w:rPr>
-              <w:t>8</w:t>
-            </w:r>
-            <w:r>
-              <w:rPr>
-                <w:rFonts w:cstheme="minorHAnsi"/>
+              </w:rPr>
+              <w:t>4</w:t>
+            </w:r>
+            <w:r>
+              <w:rPr>
                 <w:webHidden/>
-                <w:sz w:val="20"/>
-                <w:szCs w:val="20"/>
               </w:rPr>
               <w:fldChar w:fldCharType="end"/>
             </w:r>
@@ -731,19 +698,24 @@
           <w:tab w:val="right" w:leader="dot" w:pos="8828"/>
         </w:tabs>
         <w:rPr>
+          <w:lang w:val="es-CO" w:eastAsia="es-CO"/>
+        </w:rPr>
+      </w:pPr>
+      <w:r>
+        <w:rPr>
           <w:rFonts w:cstheme="minorHAnsi"/>
           <w:sz w:val="20"/>
           <w:szCs w:val="20"/>
-          <w:lang w:val="es-CO" w:eastAsia="es-CO"/>
-        </w:rPr>
-      </w:pPr>
+        </w:rPr>
+        <w:fldChar w:fldCharType="begin"/>
+      </w:r>
       <w:r>
         <w:rPr>
           <w:rFonts w:cstheme="minorHAnsi"/>
           <w:sz w:val="20"/>
           <w:szCs w:val="20"/>
         </w:rPr>
-        <w:fldChar w:fldCharType="begin"/>
+        <w:instrText xml:space="preserve"> TOC \h \z \c "Table" </w:instrText>
       </w:r>
       <w:r>
         <w:rPr>
@@ -751,86 +723,54 @@
           <w:sz w:val="20"/>
           <w:szCs w:val="20"/>
         </w:rPr>
-        <w:instrText xml:space="preserve"> TOC \h \z \c "Table" </w:instrText>
-      </w:r>
-      <w:r>
-        <w:rPr>
-          <w:rFonts w:cstheme="minorHAnsi"/>
-          <w:sz w:val="20"/>
-          <w:szCs w:val="20"/>
-        </w:rPr>
         <w:fldChar w:fldCharType="separate"/>
       </w:r>
-      <w:hyperlink w:anchor="_Toc69325431" w:history="1">
+      <w:hyperlink w:anchor="_Toc73444871" w:history="1">
         <w:r>
           <w:rPr>
             <w:rStyle w:val="Hipervnculo"/>
             <w:rFonts w:cstheme="minorHAnsi"/>
-            <w:color w:val="auto"/>
-            <w:sz w:val="20"/>
-            <w:szCs w:val="20"/>
           </w:rPr>
-          <w:t>Table 1. Especificaciones computador</w:t>
+          <w:t>Table 1. Especificaciones computadores</w:t>
         </w:r>
         <w:r>
           <w:rPr>
-            <w:rFonts w:cstheme="minorHAnsi"/>
             <w:webHidden/>
-            <w:sz w:val="20"/>
-            <w:szCs w:val="20"/>
           </w:rPr>
           <w:tab/>
         </w:r>
         <w:r>
           <w:rPr>
-            <w:rFonts w:cstheme="minorHAnsi"/>
             <w:webHidden/>
-            <w:sz w:val="20"/>
-            <w:szCs w:val="20"/>
           </w:rPr>
           <w:fldChar w:fldCharType="begin"/>
         </w:r>
         <w:r>
           <w:rPr>
-            <w:rFonts w:cstheme="minorHAnsi"/>
             <w:webHidden/>
-            <w:sz w:val="20"/>
-            <w:szCs w:val="20"/>
           </w:rPr>
-          <w:instrText xml:space="preserve"> PAGEREF _Toc69325431 \h </w:instrText>
+          <w:instrText xml:space="preserve"> PAGEREF _Toc73444871 \h </w:instrText>
         </w:r>
         <w:r>
           <w:rPr>
-            <w:rFonts w:cstheme="minorHAnsi"/>
             <w:webHidden/>
-            <w:sz w:val="20"/>
-            <w:szCs w:val="20"/>
           </w:rPr>
         </w:r>
         <w:r>
           <w:rPr>
-            <w:rFonts w:cstheme="minorHAnsi"/>
             <w:webHidden/>
-            <w:sz w:val="20"/>
-            <w:szCs w:val="20"/>
           </w:rPr>
           <w:fldChar w:fldCharType="separate"/>
         </w:r>
         <w:r>
           <w:rPr>
-            <w:rFonts w:cstheme="minorHAnsi"/>
             <w:webHidden/>
-            <w:sz w:val="20"/>
-            <w:szCs w:val="20"/>
           </w:rPr>
           <w:t>1</w:t>
         </w:r>
         <w:r>
           <w:rPr>
-            <w:rFonts w:cstheme="minorHAnsi"/>
             <w:webHidden/>
-            <w:sz w:val="20"/>
-            <w:szCs w:val="20"/>
           </w:rPr>
           <w:fldChar w:fldCharType="end"/>
         </w:r>
@@ -843,82 +783,54 @@
           <w:tab w:val="right" w:leader="dot" w:pos="8828"/>
         </w:tabs>
         <w:rPr>
-          <w:rFonts w:cstheme="minorHAnsi"/>
-          <w:sz w:val="20"/>
-          <w:szCs w:val="20"/>
           <w:lang w:val="es-CO" w:eastAsia="es-CO"/>
         </w:rPr>
       </w:pPr>
-      <w:hyperlink w:anchor="_Toc69325432" w:history="1">
+      <w:hyperlink w:anchor="_Toc73444872" w:history="1">
         <w:r>
           <w:rPr>
             <w:rStyle w:val="Hipervnculo"/>
-            <w:rFonts w:cstheme="minorHAnsi"/>
-            <w:color w:val="auto"/>
-            <w:sz w:val="20"/>
-            <w:szCs w:val="20"/>
           </w:rPr>
-          <w:t>Table 2. Datos de tiempo por requerimiento discriminados según el reto</w:t>
+          <w:t>Table 2. Complejidad temporal requerimientos</w:t>
         </w:r>
         <w:r>
           <w:rPr>
-            <w:rFonts w:cstheme="minorHAnsi"/>
             <w:webHidden/>
-            <w:sz w:val="20"/>
-            <w:szCs w:val="20"/>
           </w:rPr>
           <w:tab/>
         </w:r>
         <w:r>
           <w:rPr>
-            <w:rFonts w:cstheme="minorHAnsi"/>
             <w:webHidden/>
-            <w:sz w:val="20"/>
-            <w:szCs w:val="20"/>
           </w:rPr>
           <w:fldChar w:fldCharType="begin"/>
         </w:r>
         <w:r>
           <w:rPr>
-            <w:rFonts w:cstheme="minorHAnsi"/>
             <w:webHidden/>
-            <w:sz w:val="20"/>
-            <w:szCs w:val="20"/>
           </w:rPr>
-          <w:instrText xml:space="preserve"> PAGEREF _Toc69325432 \h </w:instrText>
+          <w:instrText xml:space="preserve"> PAGEREF _Toc73444872 \h </w:instrText>
         </w:r>
         <w:r>
           <w:rPr>
-            <w:rFonts w:cstheme="minorHAnsi"/>
             <w:webHidden/>
-            <w:sz w:val="20"/>
-            <w:szCs w:val="20"/>
           </w:rPr>
         </w:r>
         <w:r>
           <w:rPr>
-            <w:rFonts w:cstheme="minorHAnsi"/>
             <w:webHidden/>
-            <w:sz w:val="20"/>
-            <w:szCs w:val="20"/>
           </w:rPr>
           <w:fldChar w:fldCharType="separate"/>
         </w:r>
         <w:r>
           <w:rPr>
-            <w:rFonts w:cstheme="minorHAnsi"/>
             <w:webHidden/>
-            <w:sz w:val="20"/>
-            <w:szCs w:val="20"/>
           </w:rPr>
           <w:t>2</w:t>
         </w:r>
         <w:r>
           <w:rPr>
-            <w:rFonts w:cstheme="minorHAnsi"/>
             <w:webHidden/>
-            <w:sz w:val="20"/>
-            <w:szCs w:val="20"/>
           </w:rPr>
           <w:fldChar w:fldCharType="end"/>
         </w:r>
@@ -931,82 +843,54 @@
           <w:tab w:val="right" w:leader="dot" w:pos="8828"/>
         </w:tabs>
         <w:rPr>
-          <w:rFonts w:cstheme="minorHAnsi"/>
-          <w:sz w:val="20"/>
-          <w:szCs w:val="20"/>
           <w:lang w:val="es-CO" w:eastAsia="es-CO"/>
         </w:rPr>
       </w:pPr>
-      <w:hyperlink w:anchor="_Toc69325433" w:history="1">
+      <w:hyperlink w:anchor="_Toc73444873" w:history="1">
         <w:r>
           <w:rPr>
             <w:rStyle w:val="Hipervnculo"/>
-            <w:rFonts w:cstheme="minorHAnsi"/>
-            <w:color w:val="auto"/>
-            <w:sz w:val="20"/>
-            <w:szCs w:val="20"/>
           </w:rPr>
-          <w:t>Table 3. Datos de uso de memoria por requerimiento discriminados según el reto</w:t>
+          <w:t>Table 3. Comparación de consumo de datos y tiempo de ejecución para cada uno de los requerimientos en la Maquina 1.</w:t>
         </w:r>
         <w:r>
           <w:rPr>
-            <w:rFonts w:cstheme="minorHAnsi"/>
             <w:webHidden/>
-            <w:sz w:val="20"/>
-            <w:szCs w:val="20"/>
           </w:rPr>
           <w:tab/>
         </w:r>
         <w:r>
           <w:rPr>
-            <w:rFonts w:cstheme="minorHAnsi"/>
             <w:webHidden/>
-            <w:sz w:val="20"/>
-            <w:szCs w:val="20"/>
           </w:rPr>
           <w:fldChar w:fldCharType="begin"/>
         </w:r>
         <w:r>
           <w:rPr>
-            <w:rFonts w:cstheme="minorHAnsi"/>
             <w:webHidden/>
-            <w:sz w:val="20"/>
-            <w:szCs w:val="20"/>
           </w:rPr>
-          <w:instrText xml:space="preserve"> PAGEREF _Toc69325433 \h </w:instrText>
+          <w:instrText xml:space="preserve"> PAGEREF _Toc73444873 \h </w:instrText>
         </w:r>
         <w:r>
           <w:rPr>
-            <w:rFonts w:cstheme="minorHAnsi"/>
             <w:webHidden/>
-            <w:sz w:val="20"/>
-            <w:szCs w:val="20"/>
           </w:rPr>
         </w:r>
         <w:r>
           <w:rPr>
-            <w:rFonts w:cstheme="minorHAnsi"/>
             <w:webHidden/>
-            <w:sz w:val="20"/>
-            <w:szCs w:val="20"/>
           </w:rPr>
           <w:fldChar w:fldCharType="separate"/>
         </w:r>
         <w:r>
           <w:rPr>
-            <w:rFonts w:cstheme="minorHAnsi"/>
             <w:webHidden/>
-            <w:sz w:val="20"/>
-            <w:szCs w:val="20"/>
           </w:rPr>
-          <w:t>2</w:t>
+          <w:t>4</w:t>
         </w:r>
         <w:r>
           <w:rPr>
-            <w:rFonts w:cstheme="minorHAnsi"/>
             <w:webHidden/>
-            <w:sz w:val="20"/>
-            <w:szCs w:val="20"/>
           </w:rPr>
           <w:fldChar w:fldCharType="end"/>
         </w:r>
@@ -1019,161 +903,54 @@
           <w:tab w:val="right" w:leader="dot" w:pos="8828"/>
         </w:tabs>
         <w:rPr>
-          <w:rFonts w:cstheme="minorHAnsi"/>
-          <w:sz w:val="20"/>
-          <w:szCs w:val="20"/>
-        </w:rPr>
-      </w:pPr>
-      <w:r>
-        <w:rPr>
-          <w:rFonts w:cstheme="minorHAnsi"/>
-          <w:sz w:val="20"/>
-          <w:szCs w:val="20"/>
-        </w:rPr>
-        <w:fldChar w:fldCharType="end"/>
-      </w:r>
-    </w:p>
-    <w:p>
-      <w:pPr>
-        <w:pStyle w:val="Tabladeilustraciones"/>
-        <w:tabs>
-          <w:tab w:val="right" w:leader="dot" w:pos="8828"/>
-        </w:tabs>
-        <w:rPr>
-          <w:rFonts w:cstheme="minorHAnsi"/>
-          <w:b/>
-          <w:bCs/>
-          <w:sz w:val="20"/>
-          <w:szCs w:val="20"/>
-        </w:rPr>
-      </w:pPr>
-      <w:r>
-        <w:rPr>
-          <w:rFonts w:cstheme="minorHAnsi"/>
-          <w:b/>
-          <w:bCs/>
-          <w:sz w:val="20"/>
-          <w:szCs w:val="20"/>
-        </w:rPr>
-        <w:t>LISTA DE ILUSTRACIONES</w:t>
-      </w:r>
-    </w:p>
-    <w:p>
-      <w:pPr>
-        <w:rPr>
-          <w:rFonts w:cstheme="minorHAnsi"/>
-          <w:sz w:val="20"/>
-          <w:szCs w:val="20"/>
-        </w:rPr>
-      </w:pPr>
-    </w:p>
-    <w:p>
-      <w:pPr>
-        <w:pStyle w:val="Tabladeilustraciones"/>
-        <w:tabs>
-          <w:tab w:val="right" w:leader="dot" w:pos="8828"/>
-        </w:tabs>
-        <w:rPr>
-          <w:rFonts w:cstheme="minorHAnsi"/>
-          <w:sz w:val="20"/>
-          <w:szCs w:val="20"/>
           <w:lang w:val="es-CO" w:eastAsia="es-CO"/>
         </w:rPr>
       </w:pPr>
-      <w:r>
-        <w:rPr>
-          <w:rFonts w:cstheme="minorHAnsi"/>
-          <w:sz w:val="20"/>
-          <w:szCs w:val="20"/>
-        </w:rPr>
-        <w:fldChar w:fldCharType="begin"/>
-      </w:r>
-      <w:r>
-        <w:rPr>
-          <w:rFonts w:cstheme="minorHAnsi"/>
-          <w:sz w:val="20"/>
-          <w:szCs w:val="20"/>
-        </w:rPr>
-        <w:instrText xml:space="preserve"> TOC \h \z \c "Figure" </w:instrText>
-      </w:r>
-      <w:r>
-        <w:rPr>
-          <w:rFonts w:cstheme="minorHAnsi"/>
-          <w:sz w:val="20"/>
-          <w:szCs w:val="20"/>
-        </w:rPr>
-        <w:fldChar w:fldCharType="separate"/>
-      </w:r>
-      <w:hyperlink w:anchor="_Toc69325326" w:history="1">
+      <w:hyperlink w:anchor="_Toc73444874" w:history="1">
         <w:r>
           <w:rPr>
             <w:rStyle w:val="Hipervnculo"/>
-            <w:rFonts w:cstheme="minorHAnsi"/>
-            <w:color w:val="auto"/>
-            <w:sz w:val="20"/>
-            <w:szCs w:val="20"/>
           </w:rPr>
-          <w:t>Figure 2. Comparación de rendimiento de tiempo entre los requerimientos de los dos retos</w:t>
+          <w:t>Table 4. Comparación de consumo de datos y tiempo de ejecución para cada uno de los requerimientos en la Maquina 2.</w:t>
         </w:r>
         <w:r>
           <w:rPr>
-            <w:rFonts w:cstheme="minorHAnsi"/>
             <w:webHidden/>
-            <w:sz w:val="20"/>
-            <w:szCs w:val="20"/>
           </w:rPr>
           <w:tab/>
         </w:r>
         <w:r>
           <w:rPr>
-            <w:rFonts w:cstheme="minorHAnsi"/>
             <w:webHidden/>
-            <w:sz w:val="20"/>
-            <w:szCs w:val="20"/>
           </w:rPr>
           <w:fldChar w:fldCharType="begin"/>
         </w:r>
         <w:r>
           <w:rPr>
-            <w:rFonts w:cstheme="minorHAnsi"/>
             <w:webHidden/>
-            <w:sz w:val="20"/>
-            <w:szCs w:val="20"/>
           </w:rPr>
-          <w:instrText xml:space="preserve"> PAGEREF _Toc69325326 \h </w:instrText>
+          <w:instrText xml:space="preserve"> PAGEREF _Toc73444874 \h </w:instrText>
         </w:r>
         <w:r>
           <w:rPr>
-            <w:rFonts w:cstheme="minorHAnsi"/>
             <w:webHidden/>
-            <w:sz w:val="20"/>
-            <w:szCs w:val="20"/>
           </w:rPr>
         </w:r>
         <w:r>
           <w:rPr>
-            <w:rFonts w:cstheme="minorHAnsi"/>
             <w:webHidden/>
-            <w:sz w:val="20"/>
-            <w:szCs w:val="20"/>
           </w:rPr>
           <w:fldChar w:fldCharType="separate"/>
         </w:r>
         <w:r>
           <w:rPr>
-            <w:rFonts w:cstheme="minorHAnsi"/>
             <w:webHidden/>
-            <w:sz w:val="20"/>
-            <w:szCs w:val="20"/>
           </w:rPr>
-          <w:t>3</w:t>
+          <w:t>4</w:t>
         </w:r>
         <w:r>
           <w:rPr>
-            <w:rFonts w:cstheme="minorHAnsi"/>
             <w:webHidden/>
-            <w:sz w:val="20"/>
-            <w:szCs w:val="20"/>
           </w:rPr>
           <w:fldChar w:fldCharType="end"/>
         </w:r>
@@ -1189,99 +966,109 @@
           <w:rFonts w:cstheme="minorHAnsi"/>
           <w:sz w:val="20"/>
           <w:szCs w:val="20"/>
-          <w:lang w:val="es-CO" w:eastAsia="es-CO"/>
-        </w:rPr>
-      </w:pPr>
-      <w:hyperlink w:anchor="_Toc69325327" w:history="1">
-        <w:r>
-          <w:rPr>
-            <w:rStyle w:val="Hipervnculo"/>
-            <w:rFonts w:cstheme="minorHAnsi"/>
-            <w:color w:val="auto"/>
-            <w:sz w:val="20"/>
-            <w:szCs w:val="20"/>
-          </w:rPr>
-          <w:t>Figure 3. Comparación de rendimiento de memoria entre los requerimientos de los dos retos</w:t>
-        </w:r>
-        <w:r>
-          <w:rPr>
-            <w:rFonts w:cstheme="minorHAnsi"/>
-            <w:webHidden/>
-            <w:sz w:val="20"/>
-            <w:szCs w:val="20"/>
-          </w:rPr>
-          <w:tab/>
-        </w:r>
-        <w:r>
-          <w:rPr>
-            <w:rFonts w:cstheme="minorHAnsi"/>
-            <w:webHidden/>
-            <w:sz w:val="20"/>
-            <w:szCs w:val="20"/>
-          </w:rPr>
-          <w:fldChar w:fldCharType="begin"/>
-        </w:r>
-        <w:r>
-          <w:rPr>
-            <w:rFonts w:cstheme="minorHAnsi"/>
-            <w:webHidden/>
-            <w:sz w:val="20"/>
-            <w:szCs w:val="20"/>
-          </w:rPr>
-          <w:instrText xml:space="preserve"> PAGEREF _Toc69325327 \h </w:instrText>
-        </w:r>
-        <w:r>
-          <w:rPr>
-            <w:rFonts w:cstheme="minorHAnsi"/>
-            <w:webHidden/>
-            <w:sz w:val="20"/>
-            <w:szCs w:val="20"/>
-          </w:rPr>
-        </w:r>
-        <w:r>
-          <w:rPr>
-            <w:rFonts w:cstheme="minorHAnsi"/>
-            <w:webHidden/>
-            <w:sz w:val="20"/>
-            <w:szCs w:val="20"/>
-          </w:rPr>
-          <w:fldChar w:fldCharType="separate"/>
-        </w:r>
-        <w:r>
-          <w:rPr>
-            <w:rFonts w:cstheme="minorHAnsi"/>
-            <w:webHidden/>
-            <w:sz w:val="20"/>
-            <w:szCs w:val="20"/>
-          </w:rPr>
-          <w:t>4</w:t>
-        </w:r>
-        <w:r>
-          <w:rPr>
-            <w:rFonts w:cstheme="minorHAnsi"/>
-            <w:webHidden/>
-            <w:sz w:val="20"/>
-            <w:szCs w:val="20"/>
-          </w:rPr>
-          <w:fldChar w:fldCharType="end"/>
-        </w:r>
-      </w:hyperlink>
+        </w:rPr>
+      </w:pPr>
+      <w:r>
+        <w:rPr>
+          <w:rFonts w:cstheme="minorHAnsi"/>
+          <w:sz w:val="20"/>
+          <w:szCs w:val="20"/>
+        </w:rPr>
+        <w:fldChar w:fldCharType="end"/>
+      </w:r>
     </w:p>
     <w:p>
       <w:pPr>
+        <w:pStyle w:val="Tabladeilustraciones"/>
+        <w:tabs>
+          <w:tab w:val="right" w:leader="dot" w:pos="8828"/>
+        </w:tabs>
         <w:rPr>
           <w:rFonts w:cstheme="minorHAnsi"/>
-          <w:sz w:val="20"/>
-          <w:szCs w:val="20"/>
-        </w:rPr>
-      </w:pPr>
+          <w:b/>
+          <w:bCs/>
+          <w:sz w:val="20"/>
+          <w:szCs w:val="20"/>
+        </w:rPr>
+      </w:pPr>
+      <w:commentRangeStart w:id="0"/>
       <w:r>
         <w:rPr>
           <w:rFonts w:cstheme="minorHAnsi"/>
+          <w:b/>
+          <w:bCs/>
+          <w:sz w:val="20"/>
+          <w:szCs w:val="20"/>
+        </w:rPr>
+        <w:t>LISTA DE ILUSTRACIONES</w:t>
+      </w:r>
+    </w:p>
+    <w:p>
+      <w:pPr>
+        <w:rPr>
+          <w:rFonts w:cstheme="minorHAnsi"/>
+          <w:sz w:val="20"/>
+          <w:szCs w:val="20"/>
+        </w:rPr>
+      </w:pPr>
+    </w:p>
+    <w:p>
+      <w:pPr>
+        <w:rPr>
+          <w:rFonts w:cstheme="minorHAnsi"/>
+          <w:sz w:val="20"/>
+          <w:szCs w:val="20"/>
+        </w:rPr>
+      </w:pPr>
+      <w:r>
+        <w:rPr>
+          <w:rFonts w:cstheme="minorHAnsi"/>
+          <w:sz w:val="20"/>
+          <w:szCs w:val="20"/>
+        </w:rPr>
+        <w:fldChar w:fldCharType="begin"/>
+      </w:r>
+      <w:r>
+        <w:rPr>
+          <w:rFonts w:cstheme="minorHAnsi"/>
+          <w:sz w:val="20"/>
+          <w:szCs w:val="20"/>
+        </w:rPr>
+        <w:instrText xml:space="preserve"> TOC \h \z \c "Figure" </w:instrText>
+      </w:r>
+      <w:r>
+        <w:rPr>
+          <w:rFonts w:cstheme="minorHAnsi"/>
+          <w:sz w:val="20"/>
+          <w:szCs w:val="20"/>
+        </w:rPr>
+        <w:fldChar w:fldCharType="separate"/>
+      </w:r>
+      <w:r>
+        <w:rPr>
+          <w:rFonts w:cstheme="minorHAnsi"/>
+          <w:b/>
+          <w:bCs/>
+          <w:sz w:val="20"/>
+          <w:szCs w:val="20"/>
+          <w:lang w:val="es-ES"/>
+        </w:rPr>
+        <w:t>No se encuentran elementos de tabla de ilustraciones.</w:t>
+      </w:r>
+      <w:r>
+        <w:rPr>
+          <w:rFonts w:cstheme="minorHAnsi"/>
           <w:sz w:val="20"/>
           <w:szCs w:val="20"/>
         </w:rPr>
         <w:fldChar w:fldCharType="end"/>
+      </w:r>
+      <w:commentRangeEnd w:id="0"/>
+      <w:r>
+        <w:rPr>
+          <w:rStyle w:val="Refdecomentario"/>
+        </w:rPr>
+        <w:commentReference w:id="0"/>
       </w:r>
     </w:p>
     <w:p>
@@ -1305,7 +1092,7 @@
           <w:szCs w:val="20"/>
         </w:rPr>
       </w:pPr>
-      <w:bookmarkStart w:id="0" w:name="_Toc71306532"/>
+      <w:bookmarkStart w:id="1" w:name="_Toc73444864"/>
       <w:r>
         <w:rPr>
           <w:rFonts w:asciiTheme="minorHAnsi" w:hAnsiTheme="minorHAnsi" w:cstheme="minorHAnsi"/>
@@ -1317,7 +1104,7 @@
         </w:rPr>
         <w:t>EQUIPO DE PRUEBAS</w:t>
       </w:r>
-      <w:bookmarkEnd w:id="0"/>
+      <w:bookmarkEnd w:id="1"/>
     </w:p>
     <w:p>
       <w:pPr>
@@ -1353,7 +1140,7 @@
           <w:szCs w:val="20"/>
         </w:rPr>
       </w:pPr>
-      <w:bookmarkStart w:id="1" w:name="_Toc69325431"/>
+      <w:bookmarkStart w:id="2" w:name="_Toc73444871"/>
       <w:r>
         <w:rPr>
           <w:rFonts w:cstheme="minorHAnsi"/>
@@ -1417,7 +1204,6 @@
         </w:rPr>
         <w:t>. Especificaciones computador</w:t>
       </w:r>
-      <w:bookmarkEnd w:id="1"/>
       <w:r>
         <w:rPr>
           <w:rFonts w:cstheme="minorHAnsi"/>
@@ -1427,6 +1213,7 @@
         </w:rPr>
         <w:t>es</w:t>
       </w:r>
+      <w:bookmarkEnd w:id="2"/>
     </w:p>
     <w:tbl>
       <w:tblPr>
@@ -1773,6 +1560,7 @@
                 <w:szCs w:val="20"/>
                 <w:lang w:val="es-CO"/>
               </w:rPr>
+              <w:lastRenderedPageBreak/>
               <w:t>Sistema Operativo</w:t>
             </w:r>
           </w:p>
@@ -1966,17 +1754,7 @@
                 <w:szCs w:val="20"/>
                 <w:lang w:val="es-CO"/>
               </w:rPr>
-              <w:t xml:space="preserve">Máquina </w:t>
-            </w:r>
-            <w:r>
-              <w:rPr>
-                <w:rFonts w:cstheme="minorHAnsi"/>
-                <w:noProof w:val="0"/>
-                <w:sz w:val="20"/>
-                <w:szCs w:val="20"/>
-                <w:lang w:val="es-CO"/>
-              </w:rPr>
-              <w:t>2</w:t>
+              <w:t>Máquina 2</w:t>
             </w:r>
           </w:p>
         </w:tc>
@@ -2209,6 +1987,7 @@
                 <w:lang w:val="es-CO"/>
               </w:rPr>
             </w:pPr>
+            <w:commentRangeStart w:id="3"/>
             <w:r>
               <w:rPr>
                 <w:rFonts w:cstheme="minorHAnsi"/>
@@ -2218,6 +1997,18 @@
                 <w:lang w:val="es-CO"/>
               </w:rPr>
               <w:t>Tipo de sistema</w:t>
+            </w:r>
+            <w:commentRangeEnd w:id="3"/>
+            <w:r>
+              <w:rPr>
+                <w:rStyle w:val="Refdecomentario"/>
+                <w:rFonts w:cstheme="minorHAnsi"/>
+                <w:b w:val="0"/>
+                <w:bCs w:val="0"/>
+                <w:sz w:val="20"/>
+                <w:szCs w:val="20"/>
+              </w:rPr>
+              <w:commentReference w:id="3"/>
             </w:r>
           </w:p>
         </w:tc>
@@ -2263,7 +2054,7 @@
           <w:szCs w:val="20"/>
         </w:rPr>
       </w:pPr>
-      <w:bookmarkStart w:id="2" w:name="_Toc71306533"/>
+      <w:bookmarkStart w:id="4" w:name="_Toc73444865"/>
       <w:r>
         <w:rPr>
           <w:rFonts w:asciiTheme="minorHAnsi" w:hAnsiTheme="minorHAnsi" w:cstheme="minorHAnsi"/>
@@ -2275,7 +2066,160 @@
         </w:rPr>
         <w:t>CONTROLES EN LAS PRUEBAS Y RESULTADOS</w:t>
       </w:r>
-      <w:bookmarkEnd w:id="2"/>
+      <w:bookmarkEnd w:id="4"/>
+    </w:p>
+    <w:p>
+      <w:pPr>
+        <w:rPr>
+          <w:rFonts w:cstheme="minorHAnsi"/>
+          <w:sz w:val="20"/>
+          <w:szCs w:val="20"/>
+        </w:rPr>
+      </w:pPr>
+    </w:p>
+    <w:p>
+      <w:pPr>
+        <w:rPr>
+          <w:rFonts w:cstheme="minorHAnsi"/>
+          <w:sz w:val="20"/>
+          <w:szCs w:val="20"/>
+        </w:rPr>
+      </w:pPr>
+      <w:r>
+        <w:rPr>
+          <w:rFonts w:cstheme="minorHAnsi"/>
+          <w:sz w:val="20"/>
+          <w:szCs w:val="20"/>
+        </w:rPr>
+        <w:t>Las pruebas se realizaron utilizando los mismos parámetros en cada uno de los equipos de esta forma:</w:t>
+      </w:r>
+    </w:p>
+    <w:p>
+      <w:pPr>
+        <w:pStyle w:val="Prrafodelista"/>
+        <w:numPr>
+          <w:ilvl w:val="0"/>
+          <w:numId w:val="3"/>
+        </w:numPr>
+        <w:rPr>
+          <w:rFonts w:cstheme="minorHAnsi"/>
+          <w:sz w:val="20"/>
+          <w:szCs w:val="20"/>
+        </w:rPr>
+      </w:pPr>
+      <w:commentRangeStart w:id="5"/>
+      <w:r>
+        <w:rPr>
+          <w:rFonts w:cstheme="minorHAnsi"/>
+          <w:sz w:val="20"/>
+          <w:szCs w:val="20"/>
+        </w:rPr>
+        <w:t>Se cerraron todas las aplicaciones a excepción de Visual Studio Code</w:t>
+      </w:r>
+    </w:p>
+    <w:p>
+      <w:pPr>
+        <w:pStyle w:val="Prrafodelista"/>
+        <w:numPr>
+          <w:ilvl w:val="0"/>
+          <w:numId w:val="3"/>
+        </w:numPr>
+        <w:rPr>
+          <w:rFonts w:cstheme="minorHAnsi"/>
+          <w:sz w:val="20"/>
+          <w:szCs w:val="20"/>
+        </w:rPr>
+      </w:pPr>
+      <w:r>
+        <w:rPr>
+          <w:rFonts w:cstheme="minorHAnsi"/>
+          <w:sz w:val="20"/>
+          <w:szCs w:val="20"/>
+        </w:rPr>
+        <w:t>Se realizaron las pruebas con el cargador conectado</w:t>
+      </w:r>
+    </w:p>
+    <w:p>
+      <w:pPr>
+        <w:pStyle w:val="Prrafodelista"/>
+        <w:numPr>
+          <w:ilvl w:val="0"/>
+          <w:numId w:val="3"/>
+        </w:numPr>
+        <w:rPr>
+          <w:rFonts w:cstheme="minorHAnsi"/>
+          <w:sz w:val="20"/>
+          <w:szCs w:val="20"/>
+        </w:rPr>
+      </w:pPr>
+      <w:r>
+        <w:rPr>
+          <w:rFonts w:cstheme="minorHAnsi"/>
+          <w:b/>
+          <w:bCs/>
+          <w:sz w:val="20"/>
+          <w:szCs w:val="20"/>
+        </w:rPr>
+        <w:t>Para el requerimiento 1</w:t>
+      </w:r>
+      <w:r>
+        <w:rPr>
+          <w:rFonts w:cstheme="minorHAnsi"/>
+          <w:sz w:val="20"/>
+          <w:szCs w:val="20"/>
+        </w:rPr>
+        <w:t xml:space="preserve"> se utilizaron las entradas de landing poin 1: Redondo Beach, CA, United States y landing point 2: Vung Tau, Vietnam. Se aclara que se utilizó el nombre completo pues algunos landing points tienen el mismo nombre pero su ubicación es en diferente país.</w:t>
+      </w:r>
+    </w:p>
+    <w:p>
+      <w:pPr>
+        <w:pStyle w:val="Prrafodelista"/>
+        <w:numPr>
+          <w:ilvl w:val="0"/>
+          <w:numId w:val="3"/>
+        </w:numPr>
+        <w:rPr>
+          <w:rFonts w:cstheme="minorHAnsi"/>
+          <w:sz w:val="20"/>
+          <w:szCs w:val="20"/>
+        </w:rPr>
+      </w:pPr>
+      <w:r>
+        <w:rPr>
+          <w:rFonts w:cstheme="minorHAnsi"/>
+          <w:sz w:val="20"/>
+          <w:szCs w:val="20"/>
+        </w:rPr>
+        <w:t xml:space="preserve">Para el </w:t>
+      </w:r>
+      <w:r>
+        <w:rPr>
+          <w:rFonts w:cstheme="minorHAnsi"/>
+          <w:b/>
+          <w:bCs/>
+          <w:sz w:val="20"/>
+          <w:szCs w:val="20"/>
+        </w:rPr>
+        <w:t>requerimiento 3</w:t>
+      </w:r>
+      <w:r>
+        <w:rPr>
+          <w:rFonts w:cstheme="minorHAnsi"/>
+          <w:sz w:val="20"/>
+          <w:szCs w:val="20"/>
+        </w:rPr>
+        <w:t xml:space="preserve"> se utilizó como país 1 Colombia y país 2 Indonesia.</w:t>
+      </w:r>
+      <w:commentRangeEnd w:id="5"/>
+      <w:r>
+        <w:rPr>
+          <w:rStyle w:val="Refdecomentario"/>
+          <w:rFonts w:cstheme="minorHAnsi"/>
+          <w:sz w:val="20"/>
+          <w:szCs w:val="20"/>
+        </w:rPr>
+        <w:commentReference w:id="5"/>
+      </w:r>
     </w:p>
     <w:p>
       <w:pPr>
@@ -2298,7 +2242,7 @@
           <w:szCs w:val="20"/>
         </w:rPr>
       </w:pPr>
-      <w:bookmarkStart w:id="3" w:name="_Toc71306534"/>
+      <w:bookmarkStart w:id="6" w:name="_Toc73444866"/>
       <w:r>
         <w:rPr>
           <w:rFonts w:asciiTheme="minorHAnsi" w:hAnsiTheme="minorHAnsi" w:cstheme="minorHAnsi"/>
@@ -2310,7 +2254,7 @@
         </w:rPr>
         <w:t>COMPLEJIDAD</w:t>
       </w:r>
-      <w:bookmarkEnd w:id="3"/>
+      <w:bookmarkEnd w:id="6"/>
     </w:p>
     <w:p>
       <w:pPr>
@@ -2320,6 +2264,36 @@
           <w:szCs w:val="20"/>
         </w:rPr>
       </w:pPr>
+    </w:p>
+    <w:p>
+      <w:pPr>
+        <w:pStyle w:val="Descripcin"/>
+        <w:keepNext/>
+        <w:jc w:val="center"/>
+      </w:pPr>
+      <w:bookmarkStart w:id="7" w:name="_Toc73444872"/>
+      <w:r>
+        <w:t xml:space="preserve">Table </w:t>
+      </w:r>
+      <w:r>
+        <w:fldChar w:fldCharType="begin"/>
+      </w:r>
+      <w:r>
+        <w:instrText xml:space="preserve"> SEQ Table \* ARABIC </w:instrText>
+      </w:r>
+      <w:r>
+        <w:fldChar w:fldCharType="separate"/>
+      </w:r>
+      <w:r>
+        <w:t>2</w:t>
+      </w:r>
+      <w:r>
+        <w:fldChar w:fldCharType="end"/>
+      </w:r>
+      <w:r>
+        <w:t>. Complejidad temporal requerimientos</w:t>
+      </w:r>
+      <w:bookmarkEnd w:id="7"/>
     </w:p>
     <w:tbl>
       <w:tblPr>
@@ -3293,6 +3267,7 @@
                 <w:sz w:val="20"/>
                 <w:szCs w:val="20"/>
               </w:rPr>
+              <w:lastRenderedPageBreak/>
               <w:t xml:space="preserve">    vertexAId = me.getValue(mp.get(analyzer['landingPointNames'], landingPoint1))</w:t>
             </w:r>
           </w:p>
@@ -3443,6 +3418,7 @@
                 <w:sz w:val="20"/>
                 <w:szCs w:val="20"/>
               </w:rPr>
+              <w:lastRenderedPageBreak/>
               <w:t>O(1)</w:t>
             </w:r>
           </w:p>
@@ -3700,23 +3676,7 @@
                     <w:sz w:val="20"/>
                     <w:szCs w:val="20"/>
                   </w:rPr>
-                  <m:t>+</m:t>
-                </m:r>
-                <m:r>
-                  <w:rPr>
-                    <w:rFonts w:ascii="Cambria Math" w:hAnsi="Cambria Math" w:cstheme="minorHAnsi"/>
-                    <w:sz w:val="20"/>
-                    <w:szCs w:val="20"/>
-                  </w:rPr>
-                  <m:t>6</m:t>
-                </m:r>
-                <m:r>
-                  <w:rPr>
-                    <w:rFonts w:ascii="Cambria Math" w:hAnsi="Cambria Math" w:cstheme="minorHAnsi"/>
-                    <w:sz w:val="20"/>
-                    <w:szCs w:val="20"/>
-                  </w:rPr>
-                  <m:t>C</m:t>
+                  <m:t>+6C</m:t>
                 </m:r>
               </m:oMath>
             </m:oMathPara>
@@ -3802,6 +3762,17 @@
     <w:p>
       <w:pPr>
         <w:rPr>
+          <w:rFonts w:cstheme="minorHAnsi"/>
+          <w:b/>
+          <w:bCs/>
+          <w:sz w:val="20"/>
+          <w:szCs w:val="20"/>
+        </w:rPr>
+      </w:pPr>
+    </w:p>
+    <w:p>
+      <w:pPr>
+        <w:rPr>
           <w:rFonts w:eastAsia="Times New Roman" w:cstheme="minorHAnsi"/>
           <w:b/>
           <w:bCs/>
@@ -3819,7 +3790,6 @@
           <w:sz w:val="20"/>
           <w:szCs w:val="20"/>
         </w:rPr>
-        <w:lastRenderedPageBreak/>
         <w:t>REQUERIMIENTO 3: Encontrar la ruta mínima para enviar información entre dos países</w:t>
       </w:r>
     </w:p>
@@ -4540,10 +4510,1429 @@
     </w:p>
     <w:p>
       <w:pPr>
+        <w:pStyle w:val="Ttulo2"/>
+        <w:rPr>
+          <w:rFonts w:asciiTheme="minorHAnsi" w:hAnsiTheme="minorHAnsi" w:cstheme="minorHAnsi"/>
+          <w:b/>
+          <w:bCs/>
+          <w:color w:val="auto"/>
+          <w:sz w:val="20"/>
+          <w:szCs w:val="20"/>
+        </w:rPr>
+      </w:pPr>
+      <w:bookmarkStart w:id="8" w:name="_Toc73444867"/>
+      <w:r>
+        <w:rPr>
+          <w:rFonts w:asciiTheme="minorHAnsi" w:hAnsiTheme="minorHAnsi" w:cstheme="minorHAnsi"/>
+          <w:b/>
+          <w:bCs/>
+          <w:color w:val="auto"/>
+          <w:sz w:val="20"/>
+          <w:szCs w:val="20"/>
+        </w:rPr>
+        <w:t>ANALISIS DE CONSUMO DE MEMORIA Y TIEMPO</w:t>
+      </w:r>
+      <w:bookmarkEnd w:id="8"/>
+    </w:p>
+    <w:p/>
+    <w:p>
+      <w:pPr>
+        <w:pStyle w:val="Ttulo3"/>
+        <w:rPr>
+          <w:rFonts w:asciiTheme="minorHAnsi" w:hAnsiTheme="minorHAnsi" w:cstheme="minorHAnsi"/>
+          <w:b/>
+          <w:bCs/>
+          <w:color w:val="auto"/>
+          <w:sz w:val="20"/>
+          <w:szCs w:val="20"/>
+          <w:lang w:val="es-CO"/>
+        </w:rPr>
+      </w:pPr>
+      <w:bookmarkStart w:id="9" w:name="_Hlk73444789"/>
+      <w:bookmarkStart w:id="10" w:name="_Toc73444868"/>
+      <w:r>
+        <w:rPr>
+          <w:rFonts w:asciiTheme="minorHAnsi" w:hAnsiTheme="minorHAnsi" w:cstheme="minorHAnsi"/>
+          <w:b/>
+          <w:bCs/>
+          <w:color w:val="auto"/>
+          <w:sz w:val="20"/>
+          <w:szCs w:val="20"/>
+          <w:lang w:val="es-CO"/>
+        </w:rPr>
+        <w:t>MAQUINA 1</w:t>
+      </w:r>
+      <w:bookmarkEnd w:id="10"/>
+    </w:p>
+    <w:bookmarkEnd w:id="9"/>
+    <w:p>
+      <w:pPr>
+        <w:rPr>
+          <w:lang w:val="es-CO"/>
+        </w:rPr>
+      </w:pPr>
+    </w:p>
+    <w:p>
+      <w:pPr>
         <w:rPr>
           <w:rFonts w:cstheme="minorHAnsi"/>
-          <w:sz w:val="20"/>
-          <w:szCs w:val="20"/>
+          <w:b/>
+          <w:bCs/>
+          <w:sz w:val="20"/>
+          <w:szCs w:val="20"/>
+          <w:lang w:val="es-CO"/>
+        </w:rPr>
+      </w:pPr>
+      <w:r>
+        <w:rPr>
+          <w:rFonts w:cstheme="minorHAnsi"/>
+          <w:b/>
+          <w:bCs/>
+          <w:sz w:val="20"/>
+          <w:szCs w:val="20"/>
+          <w:lang w:val="es-CO"/>
+        </w:rPr>
+        <w:t>Resultados</w:t>
+      </w:r>
+    </w:p>
+    <w:p>
+      <w:pPr>
+        <w:pStyle w:val="Descripcin"/>
+        <w:keepNext/>
+        <w:spacing w:after="0"/>
+        <w:jc w:val="center"/>
+      </w:pPr>
+      <w:bookmarkStart w:id="11" w:name="_Toc73444873"/>
+      <w:r>
+        <w:lastRenderedPageBreak/>
+        <w:t xml:space="preserve">Table </w:t>
+      </w:r>
+      <w:r>
+        <w:fldChar w:fldCharType="begin"/>
+      </w:r>
+      <w:r>
+        <w:instrText xml:space="preserve"> SEQ Table \* ARABIC </w:instrText>
+      </w:r>
+      <w:r>
+        <w:fldChar w:fldCharType="separate"/>
+      </w:r>
+      <w:r>
+        <w:t>3</w:t>
+      </w:r>
+      <w:r>
+        <w:fldChar w:fldCharType="end"/>
+      </w:r>
+      <w:r>
+        <w:t xml:space="preserve">. </w:t>
+      </w:r>
+      <w:r>
+        <w:t>Comparación de consumo de datos y tiempo de ejecución para cada uno de los requerimientos en la Maquina 1</w:t>
+      </w:r>
+      <w:r>
+        <w:t>.</w:t>
+      </w:r>
+      <w:bookmarkEnd w:id="11"/>
+    </w:p>
+    <w:tbl>
+      <w:tblPr>
+        <w:tblStyle w:val="Tabladecuadrcula2"/>
+        <w:tblW w:w="9020" w:type="dxa"/>
+        <w:tblLook w:val="04A0" w:firstRow="1" w:lastRow="0" w:firstColumn="1" w:lastColumn="0" w:noHBand="0" w:noVBand="1"/>
+      </w:tblPr>
+      <w:tblGrid>
+        <w:gridCol w:w="2410"/>
+        <w:gridCol w:w="3690"/>
+        <w:gridCol w:w="2920"/>
+      </w:tblGrid>
+      <w:tr>
+        <w:trPr>
+          <w:cnfStyle w:val="100000000000" w:firstRow="1" w:lastRow="0" w:firstColumn="0" w:lastColumn="0" w:oddVBand="0" w:evenVBand="0" w:oddHBand="0" w:evenHBand="0" w:firstRowFirstColumn="0" w:firstRowLastColumn="0" w:lastRowFirstColumn="0" w:lastRowLastColumn="0"/>
+          <w:trHeight w:val="287"/>
+        </w:trPr>
+        <w:tc>
+          <w:tcPr>
+            <w:cnfStyle w:val="001000000000" w:firstRow="0" w:lastRow="0" w:firstColumn="1" w:lastColumn="0" w:oddVBand="0" w:evenVBand="0" w:oddHBand="0" w:evenHBand="0" w:firstRowFirstColumn="0" w:firstRowLastColumn="0" w:lastRowFirstColumn="0" w:lastRowLastColumn="0"/>
+            <w:tcW w:w="9020" w:type="dxa"/>
+            <w:gridSpan w:val="3"/>
+            <w:noWrap/>
+            <w:hideMark/>
+          </w:tcPr>
+          <w:p>
+            <w:pPr>
+              <w:rPr>
+                <w:rFonts w:eastAsia="Times New Roman" w:cstheme="minorHAnsi"/>
+                <w:b w:val="0"/>
+                <w:bCs w:val="0"/>
+                <w:i/>
+                <w:iCs/>
+                <w:noProof w:val="0"/>
+                <w:sz w:val="20"/>
+                <w:szCs w:val="20"/>
+                <w:u w:val="single"/>
+              </w:rPr>
+            </w:pPr>
+            <w:bookmarkStart w:id="12" w:name="_Ref66842973"/>
+          </w:p>
+        </w:tc>
+      </w:tr>
+      <w:tr>
+        <w:trPr>
+          <w:cnfStyle w:val="000000100000" w:firstRow="0" w:lastRow="0" w:firstColumn="0" w:lastColumn="0" w:oddVBand="0" w:evenVBand="0" w:oddHBand="1" w:evenHBand="0" w:firstRowFirstColumn="0" w:firstRowLastColumn="0" w:lastRowFirstColumn="0" w:lastRowLastColumn="0"/>
+          <w:trHeight w:val="287"/>
+        </w:trPr>
+        <w:tc>
+          <w:tcPr>
+            <w:cnfStyle w:val="001000000000" w:firstRow="0" w:lastRow="0" w:firstColumn="1" w:lastColumn="0" w:oddVBand="0" w:evenVBand="0" w:oddHBand="0" w:evenHBand="0" w:firstRowFirstColumn="0" w:firstRowLastColumn="0" w:lastRowFirstColumn="0" w:lastRowLastColumn="0"/>
+            <w:tcW w:w="2410" w:type="dxa"/>
+            <w:hideMark/>
+          </w:tcPr>
+          <w:p>
+            <w:pPr>
+              <w:jc w:val="center"/>
+              <w:rPr>
+                <w:rFonts w:eastAsia="Times New Roman" w:cstheme="minorHAnsi"/>
+                <w:noProof w:val="0"/>
+                <w:sz w:val="20"/>
+                <w:szCs w:val="20"/>
+              </w:rPr>
+            </w:pPr>
+            <w:r>
+              <w:rPr>
+                <w:rFonts w:eastAsia="Times New Roman" w:cstheme="minorHAnsi"/>
+                <w:noProof w:val="0"/>
+                <w:sz w:val="20"/>
+                <w:szCs w:val="20"/>
+              </w:rPr>
+              <w:t>REQUERIMIENTO</w:t>
+            </w:r>
+          </w:p>
+        </w:tc>
+        <w:tc>
+          <w:tcPr>
+            <w:tcW w:w="3690" w:type="dxa"/>
+            <w:hideMark/>
+          </w:tcPr>
+          <w:p>
+            <w:pPr>
+              <w:jc w:val="center"/>
+              <w:cnfStyle w:val="000000100000" w:firstRow="0" w:lastRow="0" w:firstColumn="0" w:lastColumn="0" w:oddVBand="0" w:evenVBand="0" w:oddHBand="1" w:evenHBand="0" w:firstRowFirstColumn="0" w:firstRowLastColumn="0" w:lastRowFirstColumn="0" w:lastRowLastColumn="0"/>
+              <w:rPr>
+                <w:rFonts w:eastAsia="Times New Roman" w:cstheme="minorHAnsi"/>
+                <w:b/>
+                <w:bCs/>
+                <w:noProof w:val="0"/>
+                <w:sz w:val="20"/>
+                <w:szCs w:val="20"/>
+              </w:rPr>
+            </w:pPr>
+            <w:r>
+              <w:rPr>
+                <w:rFonts w:eastAsia="Times New Roman" w:cstheme="minorHAnsi"/>
+                <w:b/>
+                <w:bCs/>
+                <w:noProof w:val="0"/>
+                <w:sz w:val="20"/>
+                <w:szCs w:val="20"/>
+              </w:rPr>
+              <w:t>CONSUMO DE DATOS [KB]</w:t>
+            </w:r>
+          </w:p>
+        </w:tc>
+        <w:tc>
+          <w:tcPr>
+            <w:tcW w:w="2920" w:type="dxa"/>
+            <w:hideMark/>
+          </w:tcPr>
+          <w:p>
+            <w:pPr>
+              <w:jc w:val="center"/>
+              <w:cnfStyle w:val="000000100000" w:firstRow="0" w:lastRow="0" w:firstColumn="0" w:lastColumn="0" w:oddVBand="0" w:evenVBand="0" w:oddHBand="1" w:evenHBand="0" w:firstRowFirstColumn="0" w:firstRowLastColumn="0" w:lastRowFirstColumn="0" w:lastRowLastColumn="0"/>
+              <w:rPr>
+                <w:rFonts w:eastAsia="Times New Roman" w:cstheme="minorHAnsi"/>
+                <w:b/>
+                <w:bCs/>
+                <w:noProof w:val="0"/>
+                <w:sz w:val="20"/>
+                <w:szCs w:val="20"/>
+              </w:rPr>
+            </w:pPr>
+            <w:r>
+              <w:rPr>
+                <w:rFonts w:eastAsia="Times New Roman" w:cstheme="minorHAnsi"/>
+                <w:b/>
+                <w:bCs/>
+                <w:noProof w:val="0"/>
+                <w:sz w:val="20"/>
+                <w:szCs w:val="20"/>
+              </w:rPr>
+              <w:t>TIEMPO DE EJECUCIÓN [MS]</w:t>
+            </w:r>
+          </w:p>
+        </w:tc>
+      </w:tr>
+      <w:tr>
+        <w:trPr>
+          <w:trHeight w:val="287"/>
+        </w:trPr>
+        <w:tc>
+          <w:tcPr>
+            <w:cnfStyle w:val="001000000000" w:firstRow="0" w:lastRow="0" w:firstColumn="1" w:lastColumn="0" w:oddVBand="0" w:evenVBand="0" w:oddHBand="0" w:evenHBand="0" w:firstRowFirstColumn="0" w:firstRowLastColumn="0" w:lastRowFirstColumn="0" w:lastRowLastColumn="0"/>
+            <w:tcW w:w="2410" w:type="dxa"/>
+          </w:tcPr>
+          <w:p>
+            <w:pPr>
+              <w:jc w:val="center"/>
+              <w:rPr>
+                <w:rFonts w:eastAsia="Times New Roman" w:cstheme="minorHAnsi"/>
+                <w:noProof w:val="0"/>
+                <w:sz w:val="20"/>
+                <w:szCs w:val="20"/>
+              </w:rPr>
+            </w:pPr>
+            <w:r>
+              <w:rPr>
+                <w:rFonts w:eastAsia="Times New Roman" w:cstheme="minorHAnsi"/>
+                <w:noProof w:val="0"/>
+                <w:sz w:val="20"/>
+                <w:szCs w:val="20"/>
+              </w:rPr>
+              <w:t>Carga</w:t>
+            </w:r>
+          </w:p>
+        </w:tc>
+        <w:tc>
+          <w:tcPr>
+            <w:tcW w:w="3690" w:type="dxa"/>
+          </w:tcPr>
+          <w:p>
+            <w:pPr>
+              <w:jc w:val="center"/>
+              <w:cnfStyle w:val="000000000000" w:firstRow="0" w:lastRow="0" w:firstColumn="0" w:lastColumn="0" w:oddVBand="0" w:evenVBand="0" w:oddHBand="0" w:evenHBand="0" w:firstRowFirstColumn="0" w:firstRowLastColumn="0" w:lastRowFirstColumn="0" w:lastRowLastColumn="0"/>
+              <w:rPr>
+                <w:rFonts w:eastAsia="Times New Roman" w:cstheme="minorHAnsi"/>
+                <w:noProof w:val="0"/>
+                <w:sz w:val="20"/>
+                <w:szCs w:val="20"/>
+              </w:rPr>
+            </w:pPr>
+            <w:r>
+              <w:rPr>
+                <w:rFonts w:eastAsia="Times New Roman" w:cstheme="minorHAnsi"/>
+                <w:noProof w:val="0"/>
+                <w:sz w:val="20"/>
+                <w:szCs w:val="20"/>
+              </w:rPr>
+              <w:t>1046,019</w:t>
+            </w:r>
+          </w:p>
+        </w:tc>
+        <w:tc>
+          <w:tcPr>
+            <w:tcW w:w="2920" w:type="dxa"/>
+          </w:tcPr>
+          <w:p>
+            <w:pPr>
+              <w:jc w:val="center"/>
+              <w:cnfStyle w:val="000000000000" w:firstRow="0" w:lastRow="0" w:firstColumn="0" w:lastColumn="0" w:oddVBand="0" w:evenVBand="0" w:oddHBand="0" w:evenHBand="0" w:firstRowFirstColumn="0" w:firstRowLastColumn="0" w:lastRowFirstColumn="0" w:lastRowLastColumn="0"/>
+              <w:rPr>
+                <w:rFonts w:eastAsia="Times New Roman" w:cstheme="minorHAnsi"/>
+                <w:noProof w:val="0"/>
+                <w:sz w:val="20"/>
+                <w:szCs w:val="20"/>
+              </w:rPr>
+            </w:pPr>
+            <w:r>
+              <w:rPr>
+                <w:rFonts w:eastAsia="Times New Roman" w:cstheme="minorHAnsi"/>
+                <w:noProof w:val="0"/>
+                <w:sz w:val="20"/>
+                <w:szCs w:val="20"/>
+              </w:rPr>
+              <w:t>510,608</w:t>
+            </w:r>
+          </w:p>
+        </w:tc>
+      </w:tr>
+      <w:tr>
+        <w:trPr>
+          <w:cnfStyle w:val="000000100000" w:firstRow="0" w:lastRow="0" w:firstColumn="0" w:lastColumn="0" w:oddVBand="0" w:evenVBand="0" w:oddHBand="1" w:evenHBand="0" w:firstRowFirstColumn="0" w:firstRowLastColumn="0" w:lastRowFirstColumn="0" w:lastRowLastColumn="0"/>
+          <w:trHeight w:val="287"/>
+        </w:trPr>
+        <w:tc>
+          <w:tcPr>
+            <w:cnfStyle w:val="001000000000" w:firstRow="0" w:lastRow="0" w:firstColumn="1" w:lastColumn="0" w:oddVBand="0" w:evenVBand="0" w:oddHBand="0" w:evenHBand="0" w:firstRowFirstColumn="0" w:firstRowLastColumn="0" w:lastRowFirstColumn="0" w:lastRowLastColumn="0"/>
+            <w:tcW w:w="2410" w:type="dxa"/>
+          </w:tcPr>
+          <w:p>
+            <w:pPr>
+              <w:jc w:val="center"/>
+              <w:rPr>
+                <w:rFonts w:eastAsia="Times New Roman" w:cstheme="minorHAnsi"/>
+                <w:noProof w:val="0"/>
+                <w:sz w:val="20"/>
+                <w:szCs w:val="20"/>
+              </w:rPr>
+            </w:pPr>
+            <w:r>
+              <w:rPr>
+                <w:rFonts w:eastAsia="Times New Roman" w:cstheme="minorHAnsi"/>
+                <w:noProof w:val="0"/>
+                <w:sz w:val="20"/>
+                <w:szCs w:val="20"/>
+              </w:rPr>
+              <w:t>1</w:t>
+            </w:r>
+          </w:p>
+        </w:tc>
+        <w:tc>
+          <w:tcPr>
+            <w:tcW w:w="3690" w:type="dxa"/>
+          </w:tcPr>
+          <w:p>
+            <w:pPr>
+              <w:jc w:val="center"/>
+              <w:cnfStyle w:val="000000100000" w:firstRow="0" w:lastRow="0" w:firstColumn="0" w:lastColumn="0" w:oddVBand="0" w:evenVBand="0" w:oddHBand="1" w:evenHBand="0" w:firstRowFirstColumn="0" w:firstRowLastColumn="0" w:lastRowFirstColumn="0" w:lastRowLastColumn="0"/>
+              <w:rPr>
+                <w:rFonts w:eastAsia="Times New Roman" w:cstheme="minorHAnsi"/>
+                <w:noProof w:val="0"/>
+                <w:sz w:val="20"/>
+                <w:szCs w:val="20"/>
+              </w:rPr>
+            </w:pPr>
+            <w:r>
+              <w:rPr>
+                <w:rFonts w:eastAsia="Times New Roman" w:cstheme="minorHAnsi"/>
+                <w:noProof w:val="0"/>
+                <w:sz w:val="20"/>
+                <w:szCs w:val="20"/>
+              </w:rPr>
+              <w:t>117,632</w:t>
+            </w:r>
+          </w:p>
+        </w:tc>
+        <w:tc>
+          <w:tcPr>
+            <w:tcW w:w="2920" w:type="dxa"/>
+          </w:tcPr>
+          <w:p>
+            <w:pPr>
+              <w:jc w:val="center"/>
+              <w:cnfStyle w:val="000000100000" w:firstRow="0" w:lastRow="0" w:firstColumn="0" w:lastColumn="0" w:oddVBand="0" w:evenVBand="0" w:oddHBand="1" w:evenHBand="0" w:firstRowFirstColumn="0" w:firstRowLastColumn="0" w:lastRowFirstColumn="0" w:lastRowLastColumn="0"/>
+              <w:rPr>
+                <w:rFonts w:ascii="Calibri" w:eastAsia="Times New Roman" w:hAnsi="Calibri" w:cs="Calibri"/>
+                <w:noProof w:val="0"/>
+                <w:color w:val="000000"/>
+                <w:lang w:val="es-CO" w:eastAsia="es-CO"/>
+              </w:rPr>
+            </w:pPr>
+            <w:r>
+              <w:rPr>
+                <w:rFonts w:ascii="Calibri" w:eastAsia="Times New Roman" w:hAnsi="Calibri" w:cs="Calibri"/>
+                <w:noProof w:val="0"/>
+                <w:color w:val="000000"/>
+                <w:lang w:val="es-CO" w:eastAsia="es-CO"/>
+              </w:rPr>
+              <w:t>4042,227</w:t>
+            </w:r>
+          </w:p>
+        </w:tc>
+      </w:tr>
+      <w:tr>
+        <w:trPr>
+          <w:trHeight w:val="287"/>
+        </w:trPr>
+        <w:tc>
+          <w:tcPr>
+            <w:cnfStyle w:val="001000000000" w:firstRow="0" w:lastRow="0" w:firstColumn="1" w:lastColumn="0" w:oddVBand="0" w:evenVBand="0" w:oddHBand="0" w:evenHBand="0" w:firstRowFirstColumn="0" w:firstRowLastColumn="0" w:lastRowFirstColumn="0" w:lastRowLastColumn="0"/>
+            <w:tcW w:w="2410" w:type="dxa"/>
+          </w:tcPr>
+          <w:p>
+            <w:pPr>
+              <w:jc w:val="center"/>
+              <w:rPr>
+                <w:rFonts w:eastAsia="Times New Roman" w:cstheme="minorHAnsi"/>
+                <w:noProof w:val="0"/>
+                <w:sz w:val="20"/>
+                <w:szCs w:val="20"/>
+              </w:rPr>
+            </w:pPr>
+            <w:r>
+              <w:rPr>
+                <w:rFonts w:eastAsia="Times New Roman" w:cstheme="minorHAnsi"/>
+                <w:noProof w:val="0"/>
+                <w:sz w:val="20"/>
+                <w:szCs w:val="20"/>
+              </w:rPr>
+              <w:t>2</w:t>
+            </w:r>
+          </w:p>
+        </w:tc>
+        <w:tc>
+          <w:tcPr>
+            <w:tcW w:w="3690" w:type="dxa"/>
+          </w:tcPr>
+          <w:p>
+            <w:pPr>
+              <w:jc w:val="center"/>
+              <w:cnfStyle w:val="000000000000" w:firstRow="0" w:lastRow="0" w:firstColumn="0" w:lastColumn="0" w:oddVBand="0" w:evenVBand="0" w:oddHBand="0" w:evenHBand="0" w:firstRowFirstColumn="0" w:firstRowLastColumn="0" w:lastRowFirstColumn="0" w:lastRowLastColumn="0"/>
+              <w:rPr>
+                <w:rFonts w:eastAsia="Times New Roman" w:cstheme="minorHAnsi"/>
+                <w:noProof w:val="0"/>
+                <w:sz w:val="20"/>
+                <w:szCs w:val="20"/>
+              </w:rPr>
+            </w:pPr>
+          </w:p>
+        </w:tc>
+        <w:tc>
+          <w:tcPr>
+            <w:tcW w:w="2920" w:type="dxa"/>
+          </w:tcPr>
+          <w:p>
+            <w:pPr>
+              <w:jc w:val="center"/>
+              <w:cnfStyle w:val="000000000000" w:firstRow="0" w:lastRow="0" w:firstColumn="0" w:lastColumn="0" w:oddVBand="0" w:evenVBand="0" w:oddHBand="0" w:evenHBand="0" w:firstRowFirstColumn="0" w:firstRowLastColumn="0" w:lastRowFirstColumn="0" w:lastRowLastColumn="0"/>
+              <w:rPr>
+                <w:rFonts w:eastAsia="Times New Roman" w:cstheme="minorHAnsi"/>
+                <w:noProof w:val="0"/>
+                <w:sz w:val="20"/>
+                <w:szCs w:val="20"/>
+              </w:rPr>
+            </w:pPr>
+          </w:p>
+        </w:tc>
+      </w:tr>
+      <w:tr>
+        <w:trPr>
+          <w:cnfStyle w:val="000000100000" w:firstRow="0" w:lastRow="0" w:firstColumn="0" w:lastColumn="0" w:oddVBand="0" w:evenVBand="0" w:oddHBand="1" w:evenHBand="0" w:firstRowFirstColumn="0" w:firstRowLastColumn="0" w:lastRowFirstColumn="0" w:lastRowLastColumn="0"/>
+          <w:trHeight w:val="287"/>
+        </w:trPr>
+        <w:tc>
+          <w:tcPr>
+            <w:cnfStyle w:val="001000000000" w:firstRow="0" w:lastRow="0" w:firstColumn="1" w:lastColumn="0" w:oddVBand="0" w:evenVBand="0" w:oddHBand="0" w:evenHBand="0" w:firstRowFirstColumn="0" w:firstRowLastColumn="0" w:lastRowFirstColumn="0" w:lastRowLastColumn="0"/>
+            <w:tcW w:w="2410" w:type="dxa"/>
+          </w:tcPr>
+          <w:p>
+            <w:pPr>
+              <w:jc w:val="center"/>
+              <w:rPr>
+                <w:rFonts w:eastAsia="Times New Roman" w:cstheme="minorHAnsi"/>
+                <w:noProof w:val="0"/>
+                <w:sz w:val="20"/>
+                <w:szCs w:val="20"/>
+              </w:rPr>
+            </w:pPr>
+            <w:r>
+              <w:rPr>
+                <w:rFonts w:eastAsia="Times New Roman" w:cstheme="minorHAnsi"/>
+                <w:noProof w:val="0"/>
+                <w:sz w:val="20"/>
+                <w:szCs w:val="20"/>
+              </w:rPr>
+              <w:t>3</w:t>
+            </w:r>
+          </w:p>
+        </w:tc>
+        <w:tc>
+          <w:tcPr>
+            <w:tcW w:w="3690" w:type="dxa"/>
+          </w:tcPr>
+          <w:p>
+            <w:pPr>
+              <w:jc w:val="center"/>
+              <w:cnfStyle w:val="000000100000" w:firstRow="0" w:lastRow="0" w:firstColumn="0" w:lastColumn="0" w:oddVBand="0" w:evenVBand="0" w:oddHBand="1" w:evenHBand="0" w:firstRowFirstColumn="0" w:firstRowLastColumn="0" w:lastRowFirstColumn="0" w:lastRowLastColumn="0"/>
+              <w:rPr>
+                <w:rFonts w:eastAsia="Times New Roman" w:cstheme="minorHAnsi"/>
+                <w:noProof w:val="0"/>
+                <w:sz w:val="20"/>
+                <w:szCs w:val="20"/>
+              </w:rPr>
+            </w:pPr>
+            <w:r>
+              <w:rPr>
+                <w:rFonts w:eastAsia="Times New Roman" w:cstheme="minorHAnsi"/>
+                <w:noProof w:val="0"/>
+                <w:sz w:val="20"/>
+                <w:szCs w:val="20"/>
+              </w:rPr>
+              <w:t>21,044</w:t>
+            </w:r>
+          </w:p>
+        </w:tc>
+        <w:tc>
+          <w:tcPr>
+            <w:tcW w:w="2920" w:type="dxa"/>
+          </w:tcPr>
+          <w:p>
+            <w:pPr>
+              <w:jc w:val="center"/>
+              <w:cnfStyle w:val="000000100000" w:firstRow="0" w:lastRow="0" w:firstColumn="0" w:lastColumn="0" w:oddVBand="0" w:evenVBand="0" w:oddHBand="1" w:evenHBand="0" w:firstRowFirstColumn="0" w:firstRowLastColumn="0" w:lastRowFirstColumn="0" w:lastRowLastColumn="0"/>
+              <w:rPr>
+                <w:rFonts w:eastAsia="Times New Roman" w:cstheme="minorHAnsi"/>
+                <w:noProof w:val="0"/>
+                <w:sz w:val="20"/>
+                <w:szCs w:val="20"/>
+              </w:rPr>
+            </w:pPr>
+            <w:r>
+              <w:rPr>
+                <w:rFonts w:eastAsia="Times New Roman" w:cstheme="minorHAnsi"/>
+                <w:noProof w:val="0"/>
+                <w:sz w:val="20"/>
+                <w:szCs w:val="20"/>
+              </w:rPr>
+              <w:t>1221,357</w:t>
+            </w:r>
+          </w:p>
+        </w:tc>
+      </w:tr>
+      <w:tr>
+        <w:trPr>
+          <w:trHeight w:val="287"/>
+        </w:trPr>
+        <w:tc>
+          <w:tcPr>
+            <w:cnfStyle w:val="001000000000" w:firstRow="0" w:lastRow="0" w:firstColumn="1" w:lastColumn="0" w:oddVBand="0" w:evenVBand="0" w:oddHBand="0" w:evenHBand="0" w:firstRowFirstColumn="0" w:firstRowLastColumn="0" w:lastRowFirstColumn="0" w:lastRowLastColumn="0"/>
+            <w:tcW w:w="2410" w:type="dxa"/>
+          </w:tcPr>
+          <w:p>
+            <w:pPr>
+              <w:jc w:val="center"/>
+              <w:rPr>
+                <w:rFonts w:eastAsia="Times New Roman" w:cstheme="minorHAnsi"/>
+                <w:noProof w:val="0"/>
+                <w:sz w:val="20"/>
+                <w:szCs w:val="20"/>
+              </w:rPr>
+            </w:pPr>
+            <w:r>
+              <w:rPr>
+                <w:rFonts w:eastAsia="Times New Roman" w:cstheme="minorHAnsi"/>
+                <w:noProof w:val="0"/>
+                <w:sz w:val="20"/>
+                <w:szCs w:val="20"/>
+              </w:rPr>
+              <w:t>4</w:t>
+            </w:r>
+          </w:p>
+        </w:tc>
+        <w:tc>
+          <w:tcPr>
+            <w:tcW w:w="3690" w:type="dxa"/>
+          </w:tcPr>
+          <w:p>
+            <w:pPr>
+              <w:jc w:val="center"/>
+              <w:cnfStyle w:val="000000000000" w:firstRow="0" w:lastRow="0" w:firstColumn="0" w:lastColumn="0" w:oddVBand="0" w:evenVBand="0" w:oddHBand="0" w:evenHBand="0" w:firstRowFirstColumn="0" w:firstRowLastColumn="0" w:lastRowFirstColumn="0" w:lastRowLastColumn="0"/>
+              <w:rPr>
+                <w:rFonts w:cstheme="minorHAnsi"/>
+                <w:sz w:val="20"/>
+                <w:szCs w:val="20"/>
+              </w:rPr>
+            </w:pPr>
+          </w:p>
+        </w:tc>
+        <w:tc>
+          <w:tcPr>
+            <w:tcW w:w="2920" w:type="dxa"/>
+          </w:tcPr>
+          <w:p>
+            <w:pPr>
+              <w:jc w:val="center"/>
+              <w:cnfStyle w:val="000000000000" w:firstRow="0" w:lastRow="0" w:firstColumn="0" w:lastColumn="0" w:oddVBand="0" w:evenVBand="0" w:oddHBand="0" w:evenHBand="0" w:firstRowFirstColumn="0" w:firstRowLastColumn="0" w:lastRowFirstColumn="0" w:lastRowLastColumn="0"/>
+              <w:rPr>
+                <w:rFonts w:cstheme="minorHAnsi"/>
+                <w:sz w:val="20"/>
+                <w:szCs w:val="20"/>
+              </w:rPr>
+            </w:pPr>
+          </w:p>
+        </w:tc>
+      </w:tr>
+      <w:tr>
+        <w:trPr>
+          <w:cnfStyle w:val="000000100000" w:firstRow="0" w:lastRow="0" w:firstColumn="0" w:lastColumn="0" w:oddVBand="0" w:evenVBand="0" w:oddHBand="1" w:evenHBand="0" w:firstRowFirstColumn="0" w:firstRowLastColumn="0" w:lastRowFirstColumn="0" w:lastRowLastColumn="0"/>
+          <w:trHeight w:val="287"/>
+        </w:trPr>
+        <w:tc>
+          <w:tcPr>
+            <w:cnfStyle w:val="001000000000" w:firstRow="0" w:lastRow="0" w:firstColumn="1" w:lastColumn="0" w:oddVBand="0" w:evenVBand="0" w:oddHBand="0" w:evenHBand="0" w:firstRowFirstColumn="0" w:firstRowLastColumn="0" w:lastRowFirstColumn="0" w:lastRowLastColumn="0"/>
+            <w:tcW w:w="2410" w:type="dxa"/>
+          </w:tcPr>
+          <w:p>
+            <w:pPr>
+              <w:jc w:val="center"/>
+              <w:rPr>
+                <w:rFonts w:eastAsia="Times New Roman" w:cstheme="minorHAnsi"/>
+                <w:noProof w:val="0"/>
+                <w:sz w:val="20"/>
+                <w:szCs w:val="20"/>
+              </w:rPr>
+            </w:pPr>
+            <w:r>
+              <w:rPr>
+                <w:rFonts w:eastAsia="Times New Roman" w:cstheme="minorHAnsi"/>
+                <w:noProof w:val="0"/>
+                <w:sz w:val="20"/>
+                <w:szCs w:val="20"/>
+              </w:rPr>
+              <w:t>5</w:t>
+            </w:r>
+          </w:p>
+        </w:tc>
+        <w:tc>
+          <w:tcPr>
+            <w:tcW w:w="3690" w:type="dxa"/>
+          </w:tcPr>
+          <w:p>
+            <w:pPr>
+              <w:jc w:val="center"/>
+              <w:cnfStyle w:val="000000100000" w:firstRow="0" w:lastRow="0" w:firstColumn="0" w:lastColumn="0" w:oddVBand="0" w:evenVBand="0" w:oddHBand="1" w:evenHBand="0" w:firstRowFirstColumn="0" w:firstRowLastColumn="0" w:lastRowFirstColumn="0" w:lastRowLastColumn="0"/>
+              <w:rPr>
+                <w:rFonts w:cstheme="minorHAnsi"/>
+                <w:sz w:val="20"/>
+                <w:szCs w:val="20"/>
+              </w:rPr>
+            </w:pPr>
+          </w:p>
+        </w:tc>
+        <w:tc>
+          <w:tcPr>
+            <w:tcW w:w="2920" w:type="dxa"/>
+          </w:tcPr>
+          <w:p>
+            <w:pPr>
+              <w:jc w:val="center"/>
+              <w:cnfStyle w:val="000000100000" w:firstRow="0" w:lastRow="0" w:firstColumn="0" w:lastColumn="0" w:oddVBand="0" w:evenVBand="0" w:oddHBand="1" w:evenHBand="0" w:firstRowFirstColumn="0" w:firstRowLastColumn="0" w:lastRowFirstColumn="0" w:lastRowLastColumn="0"/>
+              <w:rPr>
+                <w:rFonts w:cstheme="minorHAnsi"/>
+                <w:sz w:val="20"/>
+                <w:szCs w:val="20"/>
+              </w:rPr>
+            </w:pPr>
+          </w:p>
+        </w:tc>
+      </w:tr>
+      <w:bookmarkEnd w:id="12"/>
+    </w:tbl>
+    <w:p>
+      <w:pPr>
+        <w:rPr>
+          <w:rFonts w:cstheme="minorHAnsi"/>
+          <w:b/>
+          <w:bCs/>
+          <w:sz w:val="20"/>
+          <w:szCs w:val="20"/>
+          <w:lang w:val="es-CO"/>
+        </w:rPr>
+      </w:pPr>
+    </w:p>
+    <w:p>
+      <w:pPr>
+        <w:pStyle w:val="Ttulo3"/>
+        <w:rPr>
+          <w:rFonts w:asciiTheme="minorHAnsi" w:hAnsiTheme="minorHAnsi" w:cstheme="minorHAnsi"/>
+          <w:b/>
+          <w:bCs/>
+          <w:color w:val="auto"/>
+          <w:sz w:val="20"/>
+          <w:szCs w:val="20"/>
+          <w:lang w:val="es-CO"/>
+        </w:rPr>
+      </w:pPr>
+      <w:bookmarkStart w:id="13" w:name="_Toc73444869"/>
+      <w:r>
+        <w:rPr>
+          <w:rFonts w:asciiTheme="minorHAnsi" w:hAnsiTheme="minorHAnsi" w:cstheme="minorHAnsi"/>
+          <w:b/>
+          <w:bCs/>
+          <w:color w:val="auto"/>
+          <w:sz w:val="20"/>
+          <w:szCs w:val="20"/>
+          <w:lang w:val="es-CO"/>
+        </w:rPr>
+        <w:t xml:space="preserve">MAQUINA </w:t>
+      </w:r>
+      <w:r>
+        <w:rPr>
+          <w:rFonts w:asciiTheme="minorHAnsi" w:hAnsiTheme="minorHAnsi" w:cstheme="minorHAnsi"/>
+          <w:b/>
+          <w:bCs/>
+          <w:color w:val="auto"/>
+          <w:sz w:val="20"/>
+          <w:szCs w:val="20"/>
+          <w:lang w:val="es-CO"/>
+        </w:rPr>
+        <w:t>2</w:t>
+      </w:r>
+      <w:bookmarkEnd w:id="13"/>
+    </w:p>
+    <w:p>
+      <w:pPr>
+        <w:rPr>
+          <w:rFonts w:cstheme="minorHAnsi"/>
+          <w:b/>
+          <w:bCs/>
+          <w:sz w:val="20"/>
+          <w:szCs w:val="20"/>
+          <w:lang w:val="es-CO"/>
+        </w:rPr>
+      </w:pPr>
+    </w:p>
+    <w:p>
+      <w:pPr>
+        <w:rPr>
+          <w:rFonts w:cstheme="minorHAnsi"/>
+          <w:b/>
+          <w:bCs/>
+          <w:sz w:val="20"/>
+          <w:szCs w:val="20"/>
+          <w:lang w:val="es-CO"/>
+        </w:rPr>
+      </w:pPr>
+      <w:r>
+        <w:rPr>
+          <w:rFonts w:cstheme="minorHAnsi"/>
+          <w:b/>
+          <w:bCs/>
+          <w:sz w:val="20"/>
+          <w:szCs w:val="20"/>
+          <w:lang w:val="es-CO"/>
+        </w:rPr>
+        <w:t>Resultados</w:t>
+      </w:r>
+    </w:p>
+    <w:p>
+      <w:pPr>
+        <w:pStyle w:val="Descripcin"/>
+        <w:keepNext/>
+        <w:spacing w:after="0"/>
+        <w:jc w:val="center"/>
+      </w:pPr>
+      <w:bookmarkStart w:id="14" w:name="_Toc73444874"/>
+      <w:r>
+        <w:t xml:space="preserve">Table </w:t>
+      </w:r>
+      <w:r>
+        <w:fldChar w:fldCharType="begin"/>
+      </w:r>
+      <w:r>
+        <w:instrText xml:space="preserve"> SEQ Table \* ARABIC </w:instrText>
+      </w:r>
+      <w:r>
+        <w:fldChar w:fldCharType="separate"/>
+      </w:r>
+      <w:r>
+        <w:t>4</w:t>
+      </w:r>
+      <w:r>
+        <w:fldChar w:fldCharType="end"/>
+      </w:r>
+      <w:r>
+        <w:t xml:space="preserve">. </w:t>
+      </w:r>
+      <w:r>
+        <w:t xml:space="preserve">Comparación de consumo de datos y tiempo de ejecución para cada uno de los requerimientos en la Maquina </w:t>
+      </w:r>
+      <w:r>
+        <w:t>2</w:t>
+      </w:r>
+      <w:r>
+        <w:t>.</w:t>
+      </w:r>
+      <w:bookmarkEnd w:id="14"/>
+    </w:p>
+    <w:tbl>
+      <w:tblPr>
+        <w:tblStyle w:val="Tabladecuadrcula2"/>
+        <w:tblW w:w="9020" w:type="dxa"/>
+        <w:tblLook w:val="04A0" w:firstRow="1" w:lastRow="0" w:firstColumn="1" w:lastColumn="0" w:noHBand="0" w:noVBand="1"/>
+      </w:tblPr>
+      <w:tblGrid>
+        <w:gridCol w:w="2410"/>
+        <w:gridCol w:w="3690"/>
+        <w:gridCol w:w="2920"/>
+      </w:tblGrid>
+      <w:tr>
+        <w:trPr>
+          <w:cnfStyle w:val="100000000000" w:firstRow="1" w:lastRow="0" w:firstColumn="0" w:lastColumn="0" w:oddVBand="0" w:evenVBand="0" w:oddHBand="0" w:evenHBand="0" w:firstRowFirstColumn="0" w:firstRowLastColumn="0" w:lastRowFirstColumn="0" w:lastRowLastColumn="0"/>
+          <w:trHeight w:val="287"/>
+        </w:trPr>
+        <w:tc>
+          <w:tcPr>
+            <w:cnfStyle w:val="001000000000" w:firstRow="0" w:lastRow="0" w:firstColumn="1" w:lastColumn="0" w:oddVBand="0" w:evenVBand="0" w:oddHBand="0" w:evenHBand="0" w:firstRowFirstColumn="0" w:firstRowLastColumn="0" w:lastRowFirstColumn="0" w:lastRowLastColumn="0"/>
+            <w:tcW w:w="9020" w:type="dxa"/>
+            <w:gridSpan w:val="3"/>
+            <w:noWrap/>
+            <w:hideMark/>
+          </w:tcPr>
+          <w:p>
+            <w:pPr>
+              <w:jc w:val="center"/>
+              <w:rPr>
+                <w:rFonts w:eastAsia="Times New Roman" w:cstheme="minorHAnsi"/>
+                <w:b w:val="0"/>
+                <w:bCs w:val="0"/>
+                <w:i/>
+                <w:iCs/>
+                <w:noProof w:val="0"/>
+                <w:sz w:val="20"/>
+                <w:szCs w:val="20"/>
+                <w:u w:val="single"/>
+              </w:rPr>
+            </w:pPr>
+          </w:p>
+        </w:tc>
+      </w:tr>
+      <w:tr>
+        <w:trPr>
+          <w:cnfStyle w:val="000000100000" w:firstRow="0" w:lastRow="0" w:firstColumn="0" w:lastColumn="0" w:oddVBand="0" w:evenVBand="0" w:oddHBand="1" w:evenHBand="0" w:firstRowFirstColumn="0" w:firstRowLastColumn="0" w:lastRowFirstColumn="0" w:lastRowLastColumn="0"/>
+          <w:trHeight w:val="287"/>
+        </w:trPr>
+        <w:tc>
+          <w:tcPr>
+            <w:cnfStyle w:val="001000000000" w:firstRow="0" w:lastRow="0" w:firstColumn="1" w:lastColumn="0" w:oddVBand="0" w:evenVBand="0" w:oddHBand="0" w:evenHBand="0" w:firstRowFirstColumn="0" w:firstRowLastColumn="0" w:lastRowFirstColumn="0" w:lastRowLastColumn="0"/>
+            <w:tcW w:w="2410" w:type="dxa"/>
+            <w:hideMark/>
+          </w:tcPr>
+          <w:p>
+            <w:pPr>
+              <w:jc w:val="center"/>
+              <w:rPr>
+                <w:rFonts w:eastAsia="Times New Roman" w:cstheme="minorHAnsi"/>
+                <w:noProof w:val="0"/>
+                <w:sz w:val="20"/>
+                <w:szCs w:val="20"/>
+              </w:rPr>
+            </w:pPr>
+            <w:r>
+              <w:rPr>
+                <w:rFonts w:eastAsia="Times New Roman" w:cstheme="minorHAnsi"/>
+                <w:noProof w:val="0"/>
+                <w:sz w:val="20"/>
+                <w:szCs w:val="20"/>
+              </w:rPr>
+              <w:t>REQUERIMIENTO</w:t>
+            </w:r>
+          </w:p>
+        </w:tc>
+        <w:tc>
+          <w:tcPr>
+            <w:tcW w:w="3690" w:type="dxa"/>
+            <w:hideMark/>
+          </w:tcPr>
+          <w:p>
+            <w:pPr>
+              <w:jc w:val="center"/>
+              <w:cnfStyle w:val="000000100000" w:firstRow="0" w:lastRow="0" w:firstColumn="0" w:lastColumn="0" w:oddVBand="0" w:evenVBand="0" w:oddHBand="1" w:evenHBand="0" w:firstRowFirstColumn="0" w:firstRowLastColumn="0" w:lastRowFirstColumn="0" w:lastRowLastColumn="0"/>
+              <w:rPr>
+                <w:rFonts w:eastAsia="Times New Roman" w:cstheme="minorHAnsi"/>
+                <w:b/>
+                <w:bCs/>
+                <w:noProof w:val="0"/>
+                <w:sz w:val="20"/>
+                <w:szCs w:val="20"/>
+              </w:rPr>
+            </w:pPr>
+            <w:r>
+              <w:rPr>
+                <w:rFonts w:eastAsia="Times New Roman" w:cstheme="minorHAnsi"/>
+                <w:b/>
+                <w:bCs/>
+                <w:noProof w:val="0"/>
+                <w:sz w:val="20"/>
+                <w:szCs w:val="20"/>
+              </w:rPr>
+              <w:t>CONSUMO DE DATOS [KB]</w:t>
+            </w:r>
+          </w:p>
+        </w:tc>
+        <w:tc>
+          <w:tcPr>
+            <w:tcW w:w="2920" w:type="dxa"/>
+            <w:hideMark/>
+          </w:tcPr>
+          <w:p>
+            <w:pPr>
+              <w:jc w:val="center"/>
+              <w:cnfStyle w:val="000000100000" w:firstRow="0" w:lastRow="0" w:firstColumn="0" w:lastColumn="0" w:oddVBand="0" w:evenVBand="0" w:oddHBand="1" w:evenHBand="0" w:firstRowFirstColumn="0" w:firstRowLastColumn="0" w:lastRowFirstColumn="0" w:lastRowLastColumn="0"/>
+              <w:rPr>
+                <w:rFonts w:eastAsia="Times New Roman" w:cstheme="minorHAnsi"/>
+                <w:b/>
+                <w:bCs/>
+                <w:noProof w:val="0"/>
+                <w:sz w:val="20"/>
+                <w:szCs w:val="20"/>
+              </w:rPr>
+            </w:pPr>
+            <w:r>
+              <w:rPr>
+                <w:rFonts w:eastAsia="Times New Roman" w:cstheme="minorHAnsi"/>
+                <w:b/>
+                <w:bCs/>
+                <w:noProof w:val="0"/>
+                <w:sz w:val="20"/>
+                <w:szCs w:val="20"/>
+              </w:rPr>
+              <w:t>TIEMPO DE EJECUCIÓN [MS]</w:t>
+            </w:r>
+          </w:p>
+        </w:tc>
+      </w:tr>
+      <w:tr>
+        <w:trPr>
+          <w:trHeight w:val="287"/>
+        </w:trPr>
+        <w:tc>
+          <w:tcPr>
+            <w:cnfStyle w:val="001000000000" w:firstRow="0" w:lastRow="0" w:firstColumn="1" w:lastColumn="0" w:oddVBand="0" w:evenVBand="0" w:oddHBand="0" w:evenHBand="0" w:firstRowFirstColumn="0" w:firstRowLastColumn="0" w:lastRowFirstColumn="0" w:lastRowLastColumn="0"/>
+            <w:tcW w:w="2410" w:type="dxa"/>
+          </w:tcPr>
+          <w:p>
+            <w:pPr>
+              <w:jc w:val="center"/>
+              <w:rPr>
+                <w:rFonts w:eastAsia="Times New Roman" w:cstheme="minorHAnsi"/>
+                <w:noProof w:val="0"/>
+                <w:sz w:val="20"/>
+                <w:szCs w:val="20"/>
+              </w:rPr>
+            </w:pPr>
+            <w:r>
+              <w:rPr>
+                <w:rFonts w:eastAsia="Times New Roman" w:cstheme="minorHAnsi"/>
+                <w:noProof w:val="0"/>
+                <w:sz w:val="20"/>
+                <w:szCs w:val="20"/>
+              </w:rPr>
+              <w:t>Carga</w:t>
+            </w:r>
+          </w:p>
+        </w:tc>
+        <w:tc>
+          <w:tcPr>
+            <w:tcW w:w="3690" w:type="dxa"/>
+          </w:tcPr>
+          <w:p>
+            <w:pPr>
+              <w:jc w:val="center"/>
+              <w:cnfStyle w:val="000000000000" w:firstRow="0" w:lastRow="0" w:firstColumn="0" w:lastColumn="0" w:oddVBand="0" w:evenVBand="0" w:oddHBand="0" w:evenHBand="0" w:firstRowFirstColumn="0" w:firstRowLastColumn="0" w:lastRowFirstColumn="0" w:lastRowLastColumn="0"/>
+              <w:rPr>
+                <w:rFonts w:eastAsia="Times New Roman" w:cstheme="minorHAnsi"/>
+                <w:noProof w:val="0"/>
+                <w:sz w:val="20"/>
+                <w:szCs w:val="20"/>
+              </w:rPr>
+            </w:pPr>
+          </w:p>
+        </w:tc>
+        <w:tc>
+          <w:tcPr>
+            <w:tcW w:w="2920" w:type="dxa"/>
+          </w:tcPr>
+          <w:p>
+            <w:pPr>
+              <w:jc w:val="center"/>
+              <w:cnfStyle w:val="000000000000" w:firstRow="0" w:lastRow="0" w:firstColumn="0" w:lastColumn="0" w:oddVBand="0" w:evenVBand="0" w:oddHBand="0" w:evenHBand="0" w:firstRowFirstColumn="0" w:firstRowLastColumn="0" w:lastRowFirstColumn="0" w:lastRowLastColumn="0"/>
+              <w:rPr>
+                <w:rFonts w:eastAsia="Times New Roman" w:cstheme="minorHAnsi"/>
+                <w:noProof w:val="0"/>
+                <w:sz w:val="20"/>
+                <w:szCs w:val="20"/>
+              </w:rPr>
+            </w:pPr>
+          </w:p>
+        </w:tc>
+      </w:tr>
+      <w:tr>
+        <w:trPr>
+          <w:cnfStyle w:val="000000100000" w:firstRow="0" w:lastRow="0" w:firstColumn="0" w:lastColumn="0" w:oddVBand="0" w:evenVBand="0" w:oddHBand="1" w:evenHBand="0" w:firstRowFirstColumn="0" w:firstRowLastColumn="0" w:lastRowFirstColumn="0" w:lastRowLastColumn="0"/>
+          <w:trHeight w:val="287"/>
+        </w:trPr>
+        <w:tc>
+          <w:tcPr>
+            <w:cnfStyle w:val="001000000000" w:firstRow="0" w:lastRow="0" w:firstColumn="1" w:lastColumn="0" w:oddVBand="0" w:evenVBand="0" w:oddHBand="0" w:evenHBand="0" w:firstRowFirstColumn="0" w:firstRowLastColumn="0" w:lastRowFirstColumn="0" w:lastRowLastColumn="0"/>
+            <w:tcW w:w="2410" w:type="dxa"/>
+          </w:tcPr>
+          <w:p>
+            <w:pPr>
+              <w:jc w:val="center"/>
+              <w:rPr>
+                <w:rFonts w:eastAsia="Times New Roman" w:cstheme="minorHAnsi"/>
+                <w:noProof w:val="0"/>
+                <w:sz w:val="20"/>
+                <w:szCs w:val="20"/>
+              </w:rPr>
+            </w:pPr>
+            <w:r>
+              <w:rPr>
+                <w:rFonts w:eastAsia="Times New Roman" w:cstheme="minorHAnsi"/>
+                <w:noProof w:val="0"/>
+                <w:sz w:val="20"/>
+                <w:szCs w:val="20"/>
+              </w:rPr>
+              <w:t>1</w:t>
+            </w:r>
+          </w:p>
+        </w:tc>
+        <w:tc>
+          <w:tcPr>
+            <w:tcW w:w="3690" w:type="dxa"/>
+          </w:tcPr>
+          <w:p>
+            <w:pPr>
+              <w:jc w:val="center"/>
+              <w:cnfStyle w:val="000000100000" w:firstRow="0" w:lastRow="0" w:firstColumn="0" w:lastColumn="0" w:oddVBand="0" w:evenVBand="0" w:oddHBand="1" w:evenHBand="0" w:firstRowFirstColumn="0" w:firstRowLastColumn="0" w:lastRowFirstColumn="0" w:lastRowLastColumn="0"/>
+              <w:rPr>
+                <w:rFonts w:eastAsia="Times New Roman" w:cstheme="minorHAnsi"/>
+                <w:noProof w:val="0"/>
+                <w:sz w:val="20"/>
+                <w:szCs w:val="20"/>
+              </w:rPr>
+            </w:pPr>
+          </w:p>
+        </w:tc>
+        <w:tc>
+          <w:tcPr>
+            <w:tcW w:w="2920" w:type="dxa"/>
+          </w:tcPr>
+          <w:p>
+            <w:pPr>
+              <w:jc w:val="center"/>
+              <w:cnfStyle w:val="000000100000" w:firstRow="0" w:lastRow="0" w:firstColumn="0" w:lastColumn="0" w:oddVBand="0" w:evenVBand="0" w:oddHBand="1" w:evenHBand="0" w:firstRowFirstColumn="0" w:firstRowLastColumn="0" w:lastRowFirstColumn="0" w:lastRowLastColumn="0"/>
+              <w:rPr>
+                <w:rFonts w:ascii="Calibri" w:eastAsia="Times New Roman" w:hAnsi="Calibri" w:cs="Calibri"/>
+                <w:noProof w:val="0"/>
+                <w:color w:val="000000"/>
+                <w:lang w:val="es-CO" w:eastAsia="es-CO"/>
+              </w:rPr>
+            </w:pPr>
+          </w:p>
+        </w:tc>
+      </w:tr>
+      <w:tr>
+        <w:trPr>
+          <w:trHeight w:val="287"/>
+        </w:trPr>
+        <w:tc>
+          <w:tcPr>
+            <w:cnfStyle w:val="001000000000" w:firstRow="0" w:lastRow="0" w:firstColumn="1" w:lastColumn="0" w:oddVBand="0" w:evenVBand="0" w:oddHBand="0" w:evenHBand="0" w:firstRowFirstColumn="0" w:firstRowLastColumn="0" w:lastRowFirstColumn="0" w:lastRowLastColumn="0"/>
+            <w:tcW w:w="2410" w:type="dxa"/>
+          </w:tcPr>
+          <w:p>
+            <w:pPr>
+              <w:jc w:val="center"/>
+              <w:rPr>
+                <w:rFonts w:eastAsia="Times New Roman" w:cstheme="minorHAnsi"/>
+                <w:noProof w:val="0"/>
+                <w:sz w:val="20"/>
+                <w:szCs w:val="20"/>
+              </w:rPr>
+            </w:pPr>
+            <w:r>
+              <w:rPr>
+                <w:rFonts w:eastAsia="Times New Roman" w:cstheme="minorHAnsi"/>
+                <w:noProof w:val="0"/>
+                <w:sz w:val="20"/>
+                <w:szCs w:val="20"/>
+              </w:rPr>
+              <w:t>2</w:t>
+            </w:r>
+          </w:p>
+        </w:tc>
+        <w:tc>
+          <w:tcPr>
+            <w:tcW w:w="3690" w:type="dxa"/>
+          </w:tcPr>
+          <w:p>
+            <w:pPr>
+              <w:jc w:val="center"/>
+              <w:cnfStyle w:val="000000000000" w:firstRow="0" w:lastRow="0" w:firstColumn="0" w:lastColumn="0" w:oddVBand="0" w:evenVBand="0" w:oddHBand="0" w:evenHBand="0" w:firstRowFirstColumn="0" w:firstRowLastColumn="0" w:lastRowFirstColumn="0" w:lastRowLastColumn="0"/>
+              <w:rPr>
+                <w:rFonts w:eastAsia="Times New Roman" w:cstheme="minorHAnsi"/>
+                <w:noProof w:val="0"/>
+                <w:sz w:val="20"/>
+                <w:szCs w:val="20"/>
+              </w:rPr>
+            </w:pPr>
+          </w:p>
+        </w:tc>
+        <w:tc>
+          <w:tcPr>
+            <w:tcW w:w="2920" w:type="dxa"/>
+          </w:tcPr>
+          <w:p>
+            <w:pPr>
+              <w:jc w:val="center"/>
+              <w:cnfStyle w:val="000000000000" w:firstRow="0" w:lastRow="0" w:firstColumn="0" w:lastColumn="0" w:oddVBand="0" w:evenVBand="0" w:oddHBand="0" w:evenHBand="0" w:firstRowFirstColumn="0" w:firstRowLastColumn="0" w:lastRowFirstColumn="0" w:lastRowLastColumn="0"/>
+              <w:rPr>
+                <w:rFonts w:eastAsia="Times New Roman" w:cstheme="minorHAnsi"/>
+                <w:noProof w:val="0"/>
+                <w:sz w:val="20"/>
+                <w:szCs w:val="20"/>
+              </w:rPr>
+            </w:pPr>
+          </w:p>
+        </w:tc>
+      </w:tr>
+      <w:tr>
+        <w:trPr>
+          <w:cnfStyle w:val="000000100000" w:firstRow="0" w:lastRow="0" w:firstColumn="0" w:lastColumn="0" w:oddVBand="0" w:evenVBand="0" w:oddHBand="1" w:evenHBand="0" w:firstRowFirstColumn="0" w:firstRowLastColumn="0" w:lastRowFirstColumn="0" w:lastRowLastColumn="0"/>
+          <w:trHeight w:val="287"/>
+        </w:trPr>
+        <w:tc>
+          <w:tcPr>
+            <w:cnfStyle w:val="001000000000" w:firstRow="0" w:lastRow="0" w:firstColumn="1" w:lastColumn="0" w:oddVBand="0" w:evenVBand="0" w:oddHBand="0" w:evenHBand="0" w:firstRowFirstColumn="0" w:firstRowLastColumn="0" w:lastRowFirstColumn="0" w:lastRowLastColumn="0"/>
+            <w:tcW w:w="2410" w:type="dxa"/>
+          </w:tcPr>
+          <w:p>
+            <w:pPr>
+              <w:jc w:val="center"/>
+              <w:rPr>
+                <w:rFonts w:eastAsia="Times New Roman" w:cstheme="minorHAnsi"/>
+                <w:noProof w:val="0"/>
+                <w:sz w:val="20"/>
+                <w:szCs w:val="20"/>
+              </w:rPr>
+            </w:pPr>
+            <w:r>
+              <w:rPr>
+                <w:rFonts w:eastAsia="Times New Roman" w:cstheme="minorHAnsi"/>
+                <w:noProof w:val="0"/>
+                <w:sz w:val="20"/>
+                <w:szCs w:val="20"/>
+              </w:rPr>
+              <w:t>3</w:t>
+            </w:r>
+          </w:p>
+        </w:tc>
+        <w:tc>
+          <w:tcPr>
+            <w:tcW w:w="3690" w:type="dxa"/>
+          </w:tcPr>
+          <w:p>
+            <w:pPr>
+              <w:jc w:val="center"/>
+              <w:cnfStyle w:val="000000100000" w:firstRow="0" w:lastRow="0" w:firstColumn="0" w:lastColumn="0" w:oddVBand="0" w:evenVBand="0" w:oddHBand="1" w:evenHBand="0" w:firstRowFirstColumn="0" w:firstRowLastColumn="0" w:lastRowFirstColumn="0" w:lastRowLastColumn="0"/>
+              <w:rPr>
+                <w:rFonts w:eastAsia="Times New Roman" w:cstheme="minorHAnsi"/>
+                <w:noProof w:val="0"/>
+                <w:sz w:val="20"/>
+                <w:szCs w:val="20"/>
+              </w:rPr>
+            </w:pPr>
+          </w:p>
+        </w:tc>
+        <w:tc>
+          <w:tcPr>
+            <w:tcW w:w="2920" w:type="dxa"/>
+          </w:tcPr>
+          <w:p>
+            <w:pPr>
+              <w:jc w:val="center"/>
+              <w:cnfStyle w:val="000000100000" w:firstRow="0" w:lastRow="0" w:firstColumn="0" w:lastColumn="0" w:oddVBand="0" w:evenVBand="0" w:oddHBand="1" w:evenHBand="0" w:firstRowFirstColumn="0" w:firstRowLastColumn="0" w:lastRowFirstColumn="0" w:lastRowLastColumn="0"/>
+              <w:rPr>
+                <w:rFonts w:eastAsia="Times New Roman" w:cstheme="minorHAnsi"/>
+                <w:noProof w:val="0"/>
+                <w:sz w:val="20"/>
+                <w:szCs w:val="20"/>
+              </w:rPr>
+            </w:pPr>
+          </w:p>
+        </w:tc>
+      </w:tr>
+      <w:tr>
+        <w:trPr>
+          <w:trHeight w:val="287"/>
+        </w:trPr>
+        <w:tc>
+          <w:tcPr>
+            <w:cnfStyle w:val="001000000000" w:firstRow="0" w:lastRow="0" w:firstColumn="1" w:lastColumn="0" w:oddVBand="0" w:evenVBand="0" w:oddHBand="0" w:evenHBand="0" w:firstRowFirstColumn="0" w:firstRowLastColumn="0" w:lastRowFirstColumn="0" w:lastRowLastColumn="0"/>
+            <w:tcW w:w="2410" w:type="dxa"/>
+          </w:tcPr>
+          <w:p>
+            <w:pPr>
+              <w:jc w:val="center"/>
+              <w:rPr>
+                <w:rFonts w:eastAsia="Times New Roman" w:cstheme="minorHAnsi"/>
+                <w:noProof w:val="0"/>
+                <w:sz w:val="20"/>
+                <w:szCs w:val="20"/>
+              </w:rPr>
+            </w:pPr>
+            <w:r>
+              <w:rPr>
+                <w:rFonts w:eastAsia="Times New Roman" w:cstheme="minorHAnsi"/>
+                <w:noProof w:val="0"/>
+                <w:sz w:val="20"/>
+                <w:szCs w:val="20"/>
+              </w:rPr>
+              <w:t>4</w:t>
+            </w:r>
+          </w:p>
+        </w:tc>
+        <w:tc>
+          <w:tcPr>
+            <w:tcW w:w="3690" w:type="dxa"/>
+          </w:tcPr>
+          <w:p>
+            <w:pPr>
+              <w:jc w:val="center"/>
+              <w:cnfStyle w:val="000000000000" w:firstRow="0" w:lastRow="0" w:firstColumn="0" w:lastColumn="0" w:oddVBand="0" w:evenVBand="0" w:oddHBand="0" w:evenHBand="0" w:firstRowFirstColumn="0" w:firstRowLastColumn="0" w:lastRowFirstColumn="0" w:lastRowLastColumn="0"/>
+              <w:rPr>
+                <w:rFonts w:cstheme="minorHAnsi"/>
+                <w:sz w:val="20"/>
+                <w:szCs w:val="20"/>
+              </w:rPr>
+            </w:pPr>
+          </w:p>
+        </w:tc>
+        <w:tc>
+          <w:tcPr>
+            <w:tcW w:w="2920" w:type="dxa"/>
+          </w:tcPr>
+          <w:p>
+            <w:pPr>
+              <w:jc w:val="center"/>
+              <w:cnfStyle w:val="000000000000" w:firstRow="0" w:lastRow="0" w:firstColumn="0" w:lastColumn="0" w:oddVBand="0" w:evenVBand="0" w:oddHBand="0" w:evenHBand="0" w:firstRowFirstColumn="0" w:firstRowLastColumn="0" w:lastRowFirstColumn="0" w:lastRowLastColumn="0"/>
+              <w:rPr>
+                <w:rFonts w:cstheme="minorHAnsi"/>
+                <w:sz w:val="20"/>
+                <w:szCs w:val="20"/>
+              </w:rPr>
+            </w:pPr>
+          </w:p>
+        </w:tc>
+      </w:tr>
+      <w:tr>
+        <w:trPr>
+          <w:cnfStyle w:val="000000100000" w:firstRow="0" w:lastRow="0" w:firstColumn="0" w:lastColumn="0" w:oddVBand="0" w:evenVBand="0" w:oddHBand="1" w:evenHBand="0" w:firstRowFirstColumn="0" w:firstRowLastColumn="0" w:lastRowFirstColumn="0" w:lastRowLastColumn="0"/>
+          <w:trHeight w:val="287"/>
+        </w:trPr>
+        <w:tc>
+          <w:tcPr>
+            <w:cnfStyle w:val="001000000000" w:firstRow="0" w:lastRow="0" w:firstColumn="1" w:lastColumn="0" w:oddVBand="0" w:evenVBand="0" w:oddHBand="0" w:evenHBand="0" w:firstRowFirstColumn="0" w:firstRowLastColumn="0" w:lastRowFirstColumn="0" w:lastRowLastColumn="0"/>
+            <w:tcW w:w="2410" w:type="dxa"/>
+          </w:tcPr>
+          <w:p>
+            <w:pPr>
+              <w:jc w:val="center"/>
+              <w:rPr>
+                <w:rFonts w:eastAsia="Times New Roman" w:cstheme="minorHAnsi"/>
+                <w:noProof w:val="0"/>
+                <w:sz w:val="20"/>
+                <w:szCs w:val="20"/>
+              </w:rPr>
+            </w:pPr>
+            <w:r>
+              <w:rPr>
+                <w:rFonts w:eastAsia="Times New Roman" w:cstheme="minorHAnsi"/>
+                <w:noProof w:val="0"/>
+                <w:sz w:val="20"/>
+                <w:szCs w:val="20"/>
+              </w:rPr>
+              <w:t>5</w:t>
+            </w:r>
+          </w:p>
+        </w:tc>
+        <w:tc>
+          <w:tcPr>
+            <w:tcW w:w="3690" w:type="dxa"/>
+          </w:tcPr>
+          <w:p>
+            <w:pPr>
+              <w:jc w:val="center"/>
+              <w:cnfStyle w:val="000000100000" w:firstRow="0" w:lastRow="0" w:firstColumn="0" w:lastColumn="0" w:oddVBand="0" w:evenVBand="0" w:oddHBand="1" w:evenHBand="0" w:firstRowFirstColumn="0" w:firstRowLastColumn="0" w:lastRowFirstColumn="0" w:lastRowLastColumn="0"/>
+              <w:rPr>
+                <w:rFonts w:cstheme="minorHAnsi"/>
+                <w:sz w:val="20"/>
+                <w:szCs w:val="20"/>
+              </w:rPr>
+            </w:pPr>
+          </w:p>
+        </w:tc>
+        <w:tc>
+          <w:tcPr>
+            <w:tcW w:w="2920" w:type="dxa"/>
+          </w:tcPr>
+          <w:p>
+            <w:pPr>
+              <w:jc w:val="center"/>
+              <w:cnfStyle w:val="000000100000" w:firstRow="0" w:lastRow="0" w:firstColumn="0" w:lastColumn="0" w:oddVBand="0" w:evenVBand="0" w:oddHBand="1" w:evenHBand="0" w:firstRowFirstColumn="0" w:firstRowLastColumn="0" w:lastRowFirstColumn="0" w:lastRowLastColumn="0"/>
+              <w:rPr>
+                <w:rFonts w:cstheme="minorHAnsi"/>
+                <w:sz w:val="20"/>
+                <w:szCs w:val="20"/>
+              </w:rPr>
+            </w:pPr>
+          </w:p>
+        </w:tc>
+      </w:tr>
+    </w:tbl>
+    <w:p>
+      <w:pPr>
+        <w:rPr>
+          <w:lang w:val="es-CO"/>
+        </w:rPr>
+      </w:pPr>
+    </w:p>
+    <w:p>
+      <w:pPr>
+        <w:rPr>
+          <w:lang w:val="es-CO"/>
+        </w:rPr>
+      </w:pPr>
+      <w:commentRangeStart w:id="15"/>
+      <w:commentRangeEnd w:id="15"/>
+      <w:r>
+        <w:rPr>
+          <w:rStyle w:val="Refdecomentario"/>
+        </w:rPr>
+        <w:commentReference w:id="15"/>
+      </w:r>
+    </w:p>
+    <w:p>
+      <w:pPr>
+        <w:pStyle w:val="Ttulo1"/>
+        <w:rPr>
+          <w:rFonts w:asciiTheme="minorHAnsi" w:hAnsiTheme="minorHAnsi" w:cstheme="minorHAnsi"/>
+          <w:b/>
+          <w:bCs/>
+          <w:color w:val="auto"/>
+          <w:sz w:val="20"/>
+          <w:szCs w:val="20"/>
+          <w:lang w:val="es-CO"/>
+        </w:rPr>
+      </w:pPr>
+      <w:bookmarkStart w:id="16" w:name="_Toc73444870"/>
+      <w:commentRangeStart w:id="17"/>
+      <w:r>
+        <w:rPr>
+          <w:rFonts w:asciiTheme="minorHAnsi" w:hAnsiTheme="minorHAnsi" w:cstheme="minorHAnsi"/>
+          <w:b/>
+          <w:bCs/>
+          <w:color w:val="auto"/>
+          <w:sz w:val="20"/>
+          <w:szCs w:val="20"/>
+          <w:lang w:val="es-CO"/>
+        </w:rPr>
+        <w:t>CONCLUSIONES</w:t>
+      </w:r>
+      <w:bookmarkEnd w:id="16"/>
+      <w:commentRangeEnd w:id="17"/>
+      <w:r>
+        <w:rPr>
+          <w:rStyle w:val="Refdecomentario"/>
+          <w:rFonts w:asciiTheme="minorHAnsi" w:eastAsiaTheme="minorEastAsia" w:hAnsiTheme="minorHAnsi" w:cstheme="minorBidi"/>
+          <w:color w:val="auto"/>
+        </w:rPr>
+        <w:commentReference w:id="17"/>
+      </w:r>
+    </w:p>
+    <w:p>
+      <w:pPr>
+        <w:rPr>
+          <w:lang w:val="es-CO"/>
         </w:rPr>
       </w:pPr>
     </w:p>
@@ -4555,6 +5944,121 @@
     </w:sectPr>
   </w:body>
 </w:document>
+</file>
+
+<file path=word/comments.xml><?xml version="1.0" encoding="utf-8"?>
+<w:comments xmlns:wpc="http://schemas.microsoft.com/office/word/2010/wordprocessingCanvas" xmlns:cx="http://schemas.microsoft.com/office/drawing/2014/chartex" xmlns:cx1="http://schemas.microsoft.com/office/drawing/2015/9/8/chartex" xmlns:cx2="http://schemas.microsoft.com/office/drawing/2015/10/21/chartex" xmlns:cx3="http://schemas.microsoft.com/office/drawing/2016/5/9/chartex" xmlns:cx4="http://schemas.microsoft.com/office/drawing/2016/5/10/chartex" xmlns:cx5="http://schemas.microsoft.com/office/drawing/2016/5/11/chartex" xmlns:cx6="http://schemas.microsoft.com/office/drawing/2016/5/12/chartex" xmlns:cx7="http://schemas.microsoft.com/office/drawing/2016/5/13/chartex" xmlns:cx8="http://schemas.microsoft.com/office/drawing/2016/5/14/chartex" xmlns:mc="http://schemas.openxmlformats.org/markup-compatibility/2006" xmlns:aink="http://schemas.microsoft.com/office/drawing/2016/ink" xmlns:am3d="http://schemas.microsoft.com/office/drawing/2017/model3d" xmlns:o="urn:schemas-microsoft-com:office:office" xmlns:r="http://schemas.openxmlformats.org/officeDocument/2006/relationships" xmlns:m="http://schemas.openxmlformats.org/officeDocument/2006/math" xmlns:v="urn:schemas-microsoft-com:vml" xmlns:wp14="http://schemas.microsoft.com/office/word/2010/wordprocessingDrawing" xmlns:wp="http://schemas.openxmlformats.org/drawingml/2006/wordprocessingDrawing" xmlns:w10="urn:schemas-microsoft-com:office:word" xmlns:w="http://schemas.openxmlformats.org/wordprocessingml/2006/main" xmlns:w14="http://schemas.microsoft.com/office/word/2010/wordml" xmlns:w15="http://schemas.microsoft.com/office/word/2012/wordml" xmlns:w16cex="http://schemas.microsoft.com/office/word/2018/wordml/cex" xmlns:w16cid="http://schemas.microsoft.com/office/word/2016/wordml/cid" xmlns:w16="http://schemas.microsoft.com/office/word/2018/wordml" xmlns:w16sdtdh="http://schemas.microsoft.com/office/word/2020/wordml/sdtdatahash" xmlns:w16se="http://schemas.microsoft.com/office/word/2015/wordml/symex" xmlns:wpg="http://schemas.microsoft.com/office/word/2010/wordprocessingGroup" xmlns:wpi="http://schemas.microsoft.com/office/word/2010/wordprocessingInk" xmlns:wne="http://schemas.microsoft.com/office/word/2006/wordml" xmlns:wps="http://schemas.microsoft.com/office/word/2010/wordprocessingShape" mc:Ignorable="w14 w15 w16se w16cid w16 w16cex w16sdtdh wp14">
+  <w:comment w:id="0" w:author="Lindsay Pinto Morato" w:date="2021-06-01T13:01:00Z" w:initials="LPM">
+    <w:p>
+      <w:pPr>
+        <w:pStyle w:val="Textocomentario"/>
+      </w:pPr>
+      <w:r>
+        <w:rPr>
+          <w:rStyle w:val="Refdecomentario"/>
+        </w:rPr>
+        <w:annotationRef/>
+      </w:r>
+      <w:r>
+        <w:t>Actualizar esto y todo el contenido al final del documento</w:t>
+      </w:r>
+    </w:p>
+  </w:comment>
+  <w:comment w:id="3" w:author="Lindsay Pinto Morato" w:date="2021-06-01T12:47:00Z" w:initials="LPM">
+    <w:p>
+      <w:pPr>
+        <w:pStyle w:val="Textocomentario"/>
+      </w:pPr>
+      <w:r>
+        <w:rPr>
+          <w:rStyle w:val="Refdecomentario"/>
+        </w:rPr>
+        <w:annotationRef/>
+      </w:r>
+      <w:r>
+        <w:t>Datos maquina 2</w:t>
+      </w:r>
+    </w:p>
+  </w:comment>
+  <w:comment w:id="5" w:author="Lindsay Pinto Morato" w:date="2021-06-01T12:48:00Z" w:initials="LPM">
+    <w:p>
+      <w:pPr>
+        <w:pStyle w:val="Textocomentario"/>
+      </w:pPr>
+      <w:r>
+        <w:rPr>
+          <w:rStyle w:val="Refdecomentario"/>
+        </w:rPr>
+        <w:annotationRef/>
+      </w:r>
+      <w:r>
+        <w:t>Datos de pruebas de los demás requerimientos</w:t>
+      </w:r>
+    </w:p>
+  </w:comment>
+  <w:comment w:id="15" w:author="Lindsay Pinto Morato" w:date="2021-06-01T13:02:00Z" w:initials="LPM">
+    <w:p>
+      <w:pPr>
+        <w:pStyle w:val="Textocomentario"/>
+      </w:pPr>
+      <w:r>
+        <w:rPr>
+          <w:rStyle w:val="Refdecomentario"/>
+        </w:rPr>
+        <w:annotationRef/>
+      </w:r>
+      <w:r>
+        <w:t>Aquí irían los gráficos y las comparaciones</w:t>
+      </w:r>
+    </w:p>
+  </w:comment>
+  <w:comment w:id="17" w:author="Lindsay Pinto Morato" w:date="2021-06-01T13:03:00Z" w:initials="LPM">
+    <w:p>
+      <w:pPr>
+        <w:pStyle w:val="Textocomentario"/>
+      </w:pPr>
+      <w:r>
+        <w:rPr>
+          <w:rStyle w:val="Refdecomentario"/>
+        </w:rPr>
+        <w:annotationRef/>
+      </w:r>
+      <w:r>
+        <w:t>Conclusiones al finalizar el documento</w:t>
+      </w:r>
+    </w:p>
+  </w:comment>
+</w:comments>
+</file>
+
+<file path=word/commentsExtended.xml><?xml version="1.0" encoding="utf-8"?>
+<w15:commentsEx xmlns:wpc="http://schemas.microsoft.com/office/word/2010/wordprocessingCanvas" xmlns:cx="http://schemas.microsoft.com/office/drawing/2014/chartex" xmlns:cx1="http://schemas.microsoft.com/office/drawing/2015/9/8/chartex" xmlns:cx2="http://schemas.microsoft.com/office/drawing/2015/10/21/chartex" xmlns:cx3="http://schemas.microsoft.com/office/drawing/2016/5/9/chartex" xmlns:cx4="http://schemas.microsoft.com/office/drawing/2016/5/10/chartex" xmlns:cx5="http://schemas.microsoft.com/office/drawing/2016/5/11/chartex" xmlns:cx6="http://schemas.microsoft.com/office/drawing/2016/5/12/chartex" xmlns:cx7="http://schemas.microsoft.com/office/drawing/2016/5/13/chartex" xmlns:cx8="http://schemas.microsoft.com/office/drawing/2016/5/14/chartex" xmlns:mc="http://schemas.openxmlformats.org/markup-compatibility/2006" xmlns:aink="http://schemas.microsoft.com/office/drawing/2016/ink" xmlns:am3d="http://schemas.microsoft.com/office/drawing/2017/model3d" xmlns:o="urn:schemas-microsoft-com:office:office" xmlns:r="http://schemas.openxmlformats.org/officeDocument/2006/relationships" xmlns:m="http://schemas.openxmlformats.org/officeDocument/2006/math" xmlns:v="urn:schemas-microsoft-com:vml" xmlns:wp14="http://schemas.microsoft.com/office/word/2010/wordprocessingDrawing" xmlns:wp="http://schemas.openxmlformats.org/drawingml/2006/wordprocessingDrawing" xmlns:w10="urn:schemas-microsoft-com:office:word" xmlns:w="http://schemas.openxmlformats.org/wordprocessingml/2006/main" xmlns:w14="http://schemas.microsoft.com/office/word/2010/wordml" xmlns:w15="http://schemas.microsoft.com/office/word/2012/wordml" xmlns:w16cex="http://schemas.microsoft.com/office/word/2018/wordml/cex" xmlns:w16cid="http://schemas.microsoft.com/office/word/2016/wordml/cid" xmlns:w16="http://schemas.microsoft.com/office/word/2018/wordml" xmlns:w16sdtdh="http://schemas.microsoft.com/office/word/2020/wordml/sdtdatahash" xmlns:w16se="http://schemas.microsoft.com/office/word/2015/wordml/symex" xmlns:wpg="http://schemas.microsoft.com/office/word/2010/wordprocessingGroup" xmlns:wpi="http://schemas.microsoft.com/office/word/2010/wordprocessingInk" xmlns:wne="http://schemas.microsoft.com/office/word/2006/wordml" xmlns:wps="http://schemas.microsoft.com/office/word/2010/wordprocessingShape" mc:Ignorable="w14 w15 w16se w16cid w16 w16cex w16sdtdh wp14">
+  <w15:commentEx w15:paraId="05A51492" w15:done="0"/>
+  <w15:commentEx w15:paraId="6E425B5D" w15:done="0"/>
+  <w15:commentEx w15:paraId="70B3370C" w15:done="0"/>
+  <w15:commentEx w15:paraId="6DF6EA44" w15:done="0"/>
+  <w15:commentEx w15:paraId="4964B022" w15:done="0"/>
+</w15:commentsEx>
+</file>
+
+<file path=word/commentsExtensible.xml><?xml version="1.0" encoding="utf-8"?>
+<w16cex:commentsExtensible xmlns:wpc="http://schemas.microsoft.com/office/word/2010/wordprocessingCanvas" xmlns:cx="http://schemas.microsoft.com/office/drawing/2014/chartex" xmlns:cx1="http://schemas.microsoft.com/office/drawing/2015/9/8/chartex" xmlns:cx2="http://schemas.microsoft.com/office/drawing/2015/10/21/chartex" xmlns:cx3="http://schemas.microsoft.com/office/drawing/2016/5/9/chartex" xmlns:cx4="http://schemas.microsoft.com/office/drawing/2016/5/10/chartex" xmlns:cx5="http://schemas.microsoft.com/office/drawing/2016/5/11/chartex" xmlns:cx6="http://schemas.microsoft.com/office/drawing/2016/5/12/chartex" xmlns:cx7="http://schemas.microsoft.com/office/drawing/2016/5/13/chartex" xmlns:cx8="http://schemas.microsoft.com/office/drawing/2016/5/14/chartex" xmlns:mc="http://schemas.openxmlformats.org/markup-compatibility/2006" xmlns:aink="http://schemas.microsoft.com/office/drawing/2016/ink" xmlns:am3d="http://schemas.microsoft.com/office/drawing/2017/model3d" xmlns:o="urn:schemas-microsoft-com:office:office" xmlns:r="http://schemas.openxmlformats.org/officeDocument/2006/relationships" xmlns:m="http://schemas.openxmlformats.org/officeDocument/2006/math" xmlns:v="urn:schemas-microsoft-com:vml" xmlns:wp14="http://schemas.microsoft.com/office/word/2010/wordprocessingDrawing" xmlns:wp="http://schemas.openxmlformats.org/drawingml/2006/wordprocessingDrawing" xmlns:w10="urn:schemas-microsoft-com:office:word" xmlns:w="http://schemas.openxmlformats.org/wordprocessingml/2006/main" xmlns:w14="http://schemas.microsoft.com/office/word/2010/wordml" xmlns:w15="http://schemas.microsoft.com/office/word/2012/wordml" xmlns:w16cex="http://schemas.microsoft.com/office/word/2018/wordml/cex" xmlns:w16cid="http://schemas.microsoft.com/office/word/2016/wordml/cid" xmlns:w16="http://schemas.microsoft.com/office/word/2018/wordml" xmlns:w16sdtdh="http://schemas.microsoft.com/office/word/2020/wordml/sdtdatahash" xmlns:w16se="http://schemas.microsoft.com/office/word/2015/wordml/symex" xmlns:wpg="http://schemas.microsoft.com/office/word/2010/wordprocessingGroup" xmlns:wpi="http://schemas.microsoft.com/office/word/2010/wordprocessingInk" xmlns:wne="http://schemas.microsoft.com/office/word/2006/wordml" xmlns:wps="http://schemas.microsoft.com/office/word/2010/wordprocessingShape" mc:Ignorable="w14 w15 w16se w16cid w16 w16cex w16sdtdh wp14">
+  <w16cex:commentExtensible w16cex:durableId="2460AE14" w16cex:dateUtc="2021-06-01T18:01:00Z"/>
+  <w16cex:commentExtensible w16cex:durableId="2460AAFC" w16cex:dateUtc="2021-06-01T17:47:00Z"/>
+  <w16cex:commentExtensible w16cex:durableId="2460AB10" w16cex:dateUtc="2021-06-01T17:48:00Z"/>
+  <w16cex:commentExtensible w16cex:durableId="2460AE80" w16cex:dateUtc="2021-06-01T18:02:00Z"/>
+  <w16cex:commentExtensible w16cex:durableId="2460AE92" w16cex:dateUtc="2021-06-01T18:03:00Z"/>
+</w16cex:commentsExtensible>
+</file>
+
+<file path=word/commentsIds.xml><?xml version="1.0" encoding="utf-8"?>
+<w16cid:commentsIds xmlns:wpc="http://schemas.microsoft.com/office/word/2010/wordprocessingCanvas" xmlns:cx="http://schemas.microsoft.com/office/drawing/2014/chartex" xmlns:cx1="http://schemas.microsoft.com/office/drawing/2015/9/8/chartex" xmlns:cx2="http://schemas.microsoft.com/office/drawing/2015/10/21/chartex" xmlns:cx3="http://schemas.microsoft.com/office/drawing/2016/5/9/chartex" xmlns:cx4="http://schemas.microsoft.com/office/drawing/2016/5/10/chartex" xmlns:cx5="http://schemas.microsoft.com/office/drawing/2016/5/11/chartex" xmlns:cx6="http://schemas.microsoft.com/office/drawing/2016/5/12/chartex" xmlns:cx7="http://schemas.microsoft.com/office/drawing/2016/5/13/chartex" xmlns:cx8="http://schemas.microsoft.com/office/drawing/2016/5/14/chartex" xmlns:mc="http://schemas.openxmlformats.org/markup-compatibility/2006" xmlns:aink="http://schemas.microsoft.com/office/drawing/2016/ink" xmlns:am3d="http://schemas.microsoft.com/office/drawing/2017/model3d" xmlns:o="urn:schemas-microsoft-com:office:office" xmlns:r="http://schemas.openxmlformats.org/officeDocument/2006/relationships" xmlns:m="http://schemas.openxmlformats.org/officeDocument/2006/math" xmlns:v="urn:schemas-microsoft-com:vml" xmlns:wp14="http://schemas.microsoft.com/office/word/2010/wordprocessingDrawing" xmlns:wp="http://schemas.openxmlformats.org/drawingml/2006/wordprocessingDrawing" xmlns:w10="urn:schemas-microsoft-com:office:word" xmlns:w="http://schemas.openxmlformats.org/wordprocessingml/2006/main" xmlns:w14="http://schemas.microsoft.com/office/word/2010/wordml" xmlns:w15="http://schemas.microsoft.com/office/word/2012/wordml" xmlns:w16cex="http://schemas.microsoft.com/office/word/2018/wordml/cex" xmlns:w16cid="http://schemas.microsoft.com/office/word/2016/wordml/cid" xmlns:w16="http://schemas.microsoft.com/office/word/2018/wordml" xmlns:w16sdtdh="http://schemas.microsoft.com/office/word/2020/wordml/sdtdatahash" xmlns:w16se="http://schemas.microsoft.com/office/word/2015/wordml/symex" xmlns:wpg="http://schemas.microsoft.com/office/word/2010/wordprocessingGroup" xmlns:wpi="http://schemas.microsoft.com/office/word/2010/wordprocessingInk" xmlns:wne="http://schemas.microsoft.com/office/word/2006/wordml" xmlns:wps="http://schemas.microsoft.com/office/word/2010/wordprocessingShape" mc:Ignorable="w14 w15 w16se w16cid w16 w16cex w16sdtdh wp14">
+  <w16cid:commentId w16cid:paraId="05A51492" w16cid:durableId="2460AE14"/>
+  <w16cid:commentId w16cid:paraId="6E425B5D" w16cid:durableId="2460AAFC"/>
+  <w16cid:commentId w16cid:paraId="70B3370C" w16cid:durableId="2460AB10"/>
+  <w16cid:commentId w16cid:paraId="6DF6EA44" w16cid:durableId="2460AE80"/>
+  <w16cid:commentId w16cid:paraId="4964B022" w16cid:durableId="2460AE92"/>
+</w16cid:commentsIds>
 </file>
 
 <file path=word/numbering.xml><?xml version="1.0" encoding="utf-8"?>
@@ -4611,9 +6115,9 @@
     </w:lvl>
   </w:abstractNum>
   <w:abstractNum w:abstractNumId="1" w15:restartNumberingAfterBreak="0">
-    <w:nsid w:val="66BF7873"/>
+    <w:nsid w:val="0DEE233F"/>
     <w:multiLevelType w:val="hybridMultilevel"/>
-    <w:tmpl w:val="2CA655B8"/>
+    <w:tmpl w:val="B324EBCA"/>
     <w:lvl w:ilvl="0" w:tplc="240A0001">
       <w:start w:val="1"/>
       <w:numFmt w:val="bullet"/>
@@ -4723,13 +6227,137 @@
       </w:rPr>
     </w:lvl>
   </w:abstractNum>
+  <w:abstractNum w:abstractNumId="2" w15:restartNumberingAfterBreak="0">
+    <w:nsid w:val="66BF7873"/>
+    <w:multiLevelType w:val="hybridMultilevel"/>
+    <w:tmpl w:val="2CA655B8"/>
+    <w:lvl w:ilvl="0" w:tplc="240A0001">
+      <w:start w:val="1"/>
+      <w:numFmt w:val="bullet"/>
+      <w:lvlText w:val=""/>
+      <w:lvlJc w:val="left"/>
+      <w:pPr>
+        <w:ind w:left="720" w:hanging="360"/>
+      </w:pPr>
+      <w:rPr>
+        <w:rFonts w:ascii="Symbol" w:hAnsi="Symbol" w:hint="default"/>
+      </w:rPr>
+    </w:lvl>
+    <w:lvl w:ilvl="1" w:tplc="240A0003" w:tentative="1">
+      <w:start w:val="1"/>
+      <w:numFmt w:val="bullet"/>
+      <w:lvlText w:val="o"/>
+      <w:lvlJc w:val="left"/>
+      <w:pPr>
+        <w:ind w:left="1440" w:hanging="360"/>
+      </w:pPr>
+      <w:rPr>
+        <w:rFonts w:ascii="Courier New" w:hAnsi="Courier New" w:cs="Courier New" w:hint="default"/>
+      </w:rPr>
+    </w:lvl>
+    <w:lvl w:ilvl="2" w:tplc="240A0005" w:tentative="1">
+      <w:start w:val="1"/>
+      <w:numFmt w:val="bullet"/>
+      <w:lvlText w:val=""/>
+      <w:lvlJc w:val="left"/>
+      <w:pPr>
+        <w:ind w:left="2160" w:hanging="360"/>
+      </w:pPr>
+      <w:rPr>
+        <w:rFonts w:ascii="Wingdings" w:hAnsi="Wingdings" w:hint="default"/>
+      </w:rPr>
+    </w:lvl>
+    <w:lvl w:ilvl="3" w:tplc="240A0001" w:tentative="1">
+      <w:start w:val="1"/>
+      <w:numFmt w:val="bullet"/>
+      <w:lvlText w:val=""/>
+      <w:lvlJc w:val="left"/>
+      <w:pPr>
+        <w:ind w:left="2880" w:hanging="360"/>
+      </w:pPr>
+      <w:rPr>
+        <w:rFonts w:ascii="Symbol" w:hAnsi="Symbol" w:hint="default"/>
+      </w:rPr>
+    </w:lvl>
+    <w:lvl w:ilvl="4" w:tplc="240A0003" w:tentative="1">
+      <w:start w:val="1"/>
+      <w:numFmt w:val="bullet"/>
+      <w:lvlText w:val="o"/>
+      <w:lvlJc w:val="left"/>
+      <w:pPr>
+        <w:ind w:left="3600" w:hanging="360"/>
+      </w:pPr>
+      <w:rPr>
+        <w:rFonts w:ascii="Courier New" w:hAnsi="Courier New" w:cs="Courier New" w:hint="default"/>
+      </w:rPr>
+    </w:lvl>
+    <w:lvl w:ilvl="5" w:tplc="240A0005" w:tentative="1">
+      <w:start w:val="1"/>
+      <w:numFmt w:val="bullet"/>
+      <w:lvlText w:val=""/>
+      <w:lvlJc w:val="left"/>
+      <w:pPr>
+        <w:ind w:left="4320" w:hanging="360"/>
+      </w:pPr>
+      <w:rPr>
+        <w:rFonts w:ascii="Wingdings" w:hAnsi="Wingdings" w:hint="default"/>
+      </w:rPr>
+    </w:lvl>
+    <w:lvl w:ilvl="6" w:tplc="240A0001" w:tentative="1">
+      <w:start w:val="1"/>
+      <w:numFmt w:val="bullet"/>
+      <w:lvlText w:val=""/>
+      <w:lvlJc w:val="left"/>
+      <w:pPr>
+        <w:ind w:left="5040" w:hanging="360"/>
+      </w:pPr>
+      <w:rPr>
+        <w:rFonts w:ascii="Symbol" w:hAnsi="Symbol" w:hint="default"/>
+      </w:rPr>
+    </w:lvl>
+    <w:lvl w:ilvl="7" w:tplc="240A0003" w:tentative="1">
+      <w:start w:val="1"/>
+      <w:numFmt w:val="bullet"/>
+      <w:lvlText w:val="o"/>
+      <w:lvlJc w:val="left"/>
+      <w:pPr>
+        <w:ind w:left="5760" w:hanging="360"/>
+      </w:pPr>
+      <w:rPr>
+        <w:rFonts w:ascii="Courier New" w:hAnsi="Courier New" w:cs="Courier New" w:hint="default"/>
+      </w:rPr>
+    </w:lvl>
+    <w:lvl w:ilvl="8" w:tplc="240A0005" w:tentative="1">
+      <w:start w:val="1"/>
+      <w:numFmt w:val="bullet"/>
+      <w:lvlText w:val=""/>
+      <w:lvlJc w:val="left"/>
+      <w:pPr>
+        <w:ind w:left="6480" w:hanging="360"/>
+      </w:pPr>
+      <w:rPr>
+        <w:rFonts w:ascii="Wingdings" w:hAnsi="Wingdings" w:hint="default"/>
+      </w:rPr>
+    </w:lvl>
+  </w:abstractNum>
   <w:num w:numId="1">
-    <w:abstractNumId w:val="1"/>
+    <w:abstractNumId w:val="2"/>
   </w:num>
   <w:num w:numId="2">
     <w:abstractNumId w:val="0"/>
   </w:num>
+  <w:num w:numId="3">
+    <w:abstractNumId w:val="1"/>
+  </w:num>
 </w:numbering>
+</file>
+
+<file path=word/people.xml><?xml version="1.0" encoding="utf-8"?>
+<w15:people xmlns:wpc="http://schemas.microsoft.com/office/word/2010/wordprocessingCanvas" xmlns:cx="http://schemas.microsoft.com/office/drawing/2014/chartex" xmlns:cx1="http://schemas.microsoft.com/office/drawing/2015/9/8/chartex" xmlns:cx2="http://schemas.microsoft.com/office/drawing/2015/10/21/chartex" xmlns:cx3="http://schemas.microsoft.com/office/drawing/2016/5/9/chartex" xmlns:cx4="http://schemas.microsoft.com/office/drawing/2016/5/10/chartex" xmlns:cx5="http://schemas.microsoft.com/office/drawing/2016/5/11/chartex" xmlns:cx6="http://schemas.microsoft.com/office/drawing/2016/5/12/chartex" xmlns:cx7="http://schemas.microsoft.com/office/drawing/2016/5/13/chartex" xmlns:cx8="http://schemas.microsoft.com/office/drawing/2016/5/14/chartex" xmlns:mc="http://schemas.openxmlformats.org/markup-compatibility/2006" xmlns:aink="http://schemas.microsoft.com/office/drawing/2016/ink" xmlns:am3d="http://schemas.microsoft.com/office/drawing/2017/model3d" xmlns:o="urn:schemas-microsoft-com:office:office" xmlns:r="http://schemas.openxmlformats.org/officeDocument/2006/relationships" xmlns:m="http://schemas.openxmlformats.org/officeDocument/2006/math" xmlns:v="urn:schemas-microsoft-com:vml" xmlns:wp14="http://schemas.microsoft.com/office/word/2010/wordprocessingDrawing" xmlns:wp="http://schemas.openxmlformats.org/drawingml/2006/wordprocessingDrawing" xmlns:w10="urn:schemas-microsoft-com:office:word" xmlns:w="http://schemas.openxmlformats.org/wordprocessingml/2006/main" xmlns:w14="http://schemas.microsoft.com/office/word/2010/wordml" xmlns:w15="http://schemas.microsoft.com/office/word/2012/wordml" xmlns:w16cex="http://schemas.microsoft.com/office/word/2018/wordml/cex" xmlns:w16cid="http://schemas.microsoft.com/office/word/2016/wordml/cid" xmlns:w16="http://schemas.microsoft.com/office/word/2018/wordml" xmlns:w16sdtdh="http://schemas.microsoft.com/office/word/2020/wordml/sdtdatahash" xmlns:w16se="http://schemas.microsoft.com/office/word/2015/wordml/symex" xmlns:wpg="http://schemas.microsoft.com/office/word/2010/wordprocessingGroup" xmlns:wpi="http://schemas.microsoft.com/office/word/2010/wordprocessingInk" xmlns:wne="http://schemas.microsoft.com/office/word/2006/wordml" xmlns:wps="http://schemas.microsoft.com/office/word/2010/wordprocessingShape" mc:Ignorable="w14 w15 w16se w16cid w16 w16cex w16sdtdh wp14">
+  <w15:person w15:author="Lindsay Pinto Morato">
+    <w15:presenceInfo w15:providerId="Windows Live" w15:userId="294a255272ad2356"/>
+  </w15:person>
+</w15:people>
 </file>
 
 <file path=word/styles.xml><?xml version="1.0" encoding="utf-8"?>
@@ -5130,7 +6758,7 @@
   <w:style w:type="paragraph" w:default="1" w:styleId="Normal">
     <w:name w:val="Normal"/>
     <w:qFormat/>
-    <w:rsid w:val="00897171"/>
+    <w:rsid w:val="00726755"/>
     <w:rPr>
       <w:rFonts w:eastAsiaTheme="minorEastAsia"/>
       <w:noProof/>
@@ -5178,6 +6806,28 @@
       <w:color w:val="2F5496" w:themeColor="accent1" w:themeShade="BF"/>
       <w:sz w:val="26"/>
       <w:szCs w:val="26"/>
+    </w:rPr>
+  </w:style>
+  <w:style w:type="paragraph" w:styleId="Ttulo3">
+    <w:name w:val="heading 3"/>
+    <w:basedOn w:val="Normal"/>
+    <w:next w:val="Normal"/>
+    <w:link w:val="Ttulo3Car"/>
+    <w:uiPriority w:val="9"/>
+    <w:unhideWhenUsed/>
+    <w:qFormat/>
+    <w:rsid w:val="00254DE1"/>
+    <w:pPr>
+      <w:keepNext/>
+      <w:keepLines/>
+      <w:spacing w:before="40" w:after="0"/>
+      <w:outlineLvl w:val="2"/>
+    </w:pPr>
+    <w:rPr>
+      <w:rFonts w:asciiTheme="majorHAnsi" w:eastAsiaTheme="majorEastAsia" w:hAnsiTheme="majorHAnsi" w:cstheme="majorBidi"/>
+      <w:color w:val="1F3763" w:themeColor="accent1" w:themeShade="7F"/>
+      <w:sz w:val="24"/>
+      <w:szCs w:val="24"/>
     </w:rPr>
   </w:style>
   <w:style w:type="character" w:default="1" w:styleId="Fuentedeprrafopredeter">
@@ -5564,6 +7214,34 @@
       <w:lang w:val="en-US" w:eastAsia="ja-JP"/>
     </w:rPr>
   </w:style>
+  <w:style w:type="character" w:customStyle="1" w:styleId="Ttulo3Car">
+    <w:name w:val="Título 3 Car"/>
+    <w:basedOn w:val="Fuentedeprrafopredeter"/>
+    <w:link w:val="Ttulo3"/>
+    <w:uiPriority w:val="9"/>
+    <w:rsid w:val="00254DE1"/>
+    <w:rPr>
+      <w:rFonts w:asciiTheme="majorHAnsi" w:eastAsiaTheme="majorEastAsia" w:hAnsiTheme="majorHAnsi" w:cstheme="majorBidi"/>
+      <w:noProof/>
+      <w:color w:val="1F3763" w:themeColor="accent1" w:themeShade="7F"/>
+      <w:sz w:val="24"/>
+      <w:szCs w:val="24"/>
+      <w:lang w:val="en-US" w:eastAsia="ja-JP"/>
+    </w:rPr>
+  </w:style>
+  <w:style w:type="paragraph" w:styleId="TDC3">
+    <w:name w:val="toc 3"/>
+    <w:basedOn w:val="Normal"/>
+    <w:next w:val="Normal"/>
+    <w:autoRedefine/>
+    <w:uiPriority w:val="39"/>
+    <w:unhideWhenUsed/>
+    <w:rsid w:val="00EB552F"/>
+    <w:pPr>
+      <w:spacing w:after="100"/>
+      <w:ind w:left="440"/>
+    </w:pPr>
+  </w:style>
 </w:styles>
 </file>
 

</xml_diff>

<commit_message>
Entrega final reto 4 (todos los requerimientos)
</commit_message>
<xml_diff>
--- a/Docs/OBSERVACIONES RETO 4.docx
+++ b/Docs/OBSERVACIONES RETO 4.docx
@@ -1752,6 +1752,16 @@
                 <w:lang w:val="es-419"/>
               </w:rPr>
             </w:pPr>
+            <w:r>
+              <w:rPr>
+                <w:rFonts w:cstheme="minorHAnsi"/>
+                <w:noProof w:val="0"/>
+                <w:sz w:val="20"/>
+                <w:szCs w:val="20"/>
+                <w:lang w:val="es-419"/>
+              </w:rPr>
+              <w:t>Personalizado</w:t>
+            </w:r>
           </w:p>
         </w:tc>
       </w:tr>
@@ -1803,6 +1813,16 @@
                 <w:lang w:val="es-CO"/>
               </w:rPr>
             </w:pPr>
+            <w:r>
+              <w:rPr>
+                <w:rFonts w:cstheme="minorHAnsi"/>
+                <w:noProof w:val="0"/>
+                <w:sz w:val="20"/>
+                <w:szCs w:val="20"/>
+                <w:lang w:val="es-CO"/>
+              </w:rPr>
+              <w:t>AMD Ryzen 5 2600X Hexa-core @ 3.6 GHz</w:t>
+            </w:r>
           </w:p>
         </w:tc>
       </w:tr>
@@ -1855,6 +1875,16 @@
                 <w:lang w:val="es-CO"/>
               </w:rPr>
             </w:pPr>
+            <w:r>
+              <w:rPr>
+                <w:rFonts w:cstheme="minorHAnsi"/>
+                <w:noProof w:val="0"/>
+                <w:sz w:val="20"/>
+                <w:szCs w:val="20"/>
+                <w:lang w:val="es-CO"/>
+              </w:rPr>
+              <w:t>8.00 GB @ 2133 MHz</w:t>
+            </w:r>
           </w:p>
         </w:tc>
       </w:tr>
@@ -1907,6 +1937,16 @@
                 <w:lang w:val="es-CO"/>
               </w:rPr>
             </w:pPr>
+            <w:r>
+              <w:rPr>
+                <w:rFonts w:cstheme="minorHAnsi"/>
+                <w:noProof w:val="0"/>
+                <w:sz w:val="20"/>
+                <w:szCs w:val="20"/>
+                <w:lang w:val="es-CO"/>
+              </w:rPr>
+              <w:t>Windows 10 Pro</w:t>
+            </w:r>
           </w:p>
         </w:tc>
       </w:tr>
@@ -1973,6 +2013,16 @@
                 <w:lang w:val="es-419"/>
               </w:rPr>
             </w:pPr>
+            <w:r>
+              <w:rPr>
+                <w:rFonts w:cstheme="minorHAnsi"/>
+                <w:noProof w:val="0"/>
+                <w:sz w:val="20"/>
+                <w:szCs w:val="20"/>
+                <w:lang w:val="es-419"/>
+              </w:rPr>
+              <w:t>Sistema operativo de 64 bits, procesador x64</w:t>
+            </w:r>
           </w:p>
         </w:tc>
       </w:tr>
@@ -2112,7 +2162,23 @@
           <w:sz w:val="20"/>
           <w:szCs w:val="20"/>
         </w:rPr>
-        <w:t xml:space="preserve"> se utilizaron las entradas de landing poin 1: Redondo Beach, CA, United States y landing point 2: Vung Tau, Vietnam. Se aclara que se utilizó el nombre completo pues algunos landing points tienen el mismo nombre pero su ubicación es en diferente país.</w:t>
+        <w:t xml:space="preserve"> se utilizaron las entradas de landing poin</w:t>
+      </w:r>
+      <w:r>
+        <w:rPr>
+          <w:rFonts w:cstheme="minorHAnsi"/>
+          <w:sz w:val="20"/>
+          <w:szCs w:val="20"/>
+        </w:rPr>
+        <w:t>t</w:t>
+      </w:r>
+      <w:r>
+        <w:rPr>
+          <w:rFonts w:cstheme="minorHAnsi"/>
+          <w:sz w:val="20"/>
+          <w:szCs w:val="20"/>
+        </w:rPr>
+        <w:t xml:space="preserve"> 1: Redondo Beach, CA, United States y landing point 2: Vung Tau, Vietnam. Se aclara que se utilizó el nombre completo pues algunos landing points tienen el mismo nombre pero su ubicación es en diferente país.</w:t>
       </w:r>
     </w:p>
     <w:p>
@@ -2585,6 +2651,16 @@
                 <w:lang w:val="es-CO" w:eastAsia="es-CO"/>
               </w:rPr>
             </w:pPr>
+            <w:r>
+              <w:rPr>
+                <w:rFonts w:eastAsia="Times New Roman" w:cstheme="minorHAnsi"/>
+                <w:noProof w:val="0"/>
+                <w:sz w:val="20"/>
+                <w:szCs w:val="20"/>
+                <w:lang w:val="es-CO" w:eastAsia="es-CO"/>
+              </w:rPr>
+              <w:t>O(V + E) -&gt; Lineal</w:t>
+            </w:r>
           </w:p>
         </w:tc>
       </w:tr>
@@ -3011,7 +3087,25 @@
                 <w:sz w:val="20"/>
                 <w:szCs w:val="20"/>
               </w:rPr>
-              <w:t xml:space="preserve"> -&gt; cuadrática</w:t>
+              <w:t xml:space="preserve"> -&gt; </w:t>
+            </w:r>
+            <w:r>
+              <w:rPr>
+                <w:rFonts w:eastAsia="Times New Roman" w:cstheme="minorHAnsi"/>
+                <w:noProof w:val="0"/>
+                <w:sz w:val="20"/>
+                <w:szCs w:val="20"/>
+              </w:rPr>
+              <w:t>C</w:t>
+            </w:r>
+            <w:r>
+              <w:rPr>
+                <w:rFonts w:eastAsia="Times New Roman" w:cstheme="minorHAnsi"/>
+                <w:noProof w:val="0"/>
+                <w:sz w:val="20"/>
+                <w:szCs w:val="20"/>
+              </w:rPr>
+              <w:t>uadrática</w:t>
             </w:r>
           </w:p>
         </w:tc>
@@ -3512,15 +3606,6 @@
                 <w:szCs w:val="20"/>
               </w:rPr>
             </w:pPr>
-          </w:p>
-          <w:p>
-            <w:pPr>
-              <w:rPr>
-                <w:rFonts w:cstheme="minorHAnsi"/>
-                <w:sz w:val="20"/>
-                <w:szCs w:val="20"/>
-              </w:rPr>
-            </w:pPr>
             <m:oMathPara>
               <m:oMath>
                 <m:r>
@@ -3581,15 +3666,6 @@
                 <w:szCs w:val="20"/>
               </w:rPr>
             </w:pPr>
-          </w:p>
-          <w:p>
-            <w:pPr>
-              <w:rPr>
-                <w:rFonts w:cstheme="minorHAnsi"/>
-                <w:sz w:val="20"/>
-                <w:szCs w:val="20"/>
-              </w:rPr>
-            </w:pPr>
             <w:r>
               <w:rPr>
                 <w:rFonts w:cstheme="minorHAnsi"/>
@@ -3637,6 +3713,1264 @@
                 <w:szCs w:val="20"/>
               </w:rPr>
               <w:t xml:space="preserve"> La cual es lineal</w:t>
+            </w:r>
+          </w:p>
+        </w:tc>
+      </w:tr>
+    </w:tbl>
+    <w:p>
+      <w:pPr>
+        <w:rPr>
+          <w:rFonts w:cstheme="minorHAnsi"/>
+          <w:b/>
+          <w:bCs/>
+          <w:sz w:val="20"/>
+          <w:szCs w:val="20"/>
+        </w:rPr>
+      </w:pPr>
+    </w:p>
+    <w:p>
+      <w:pPr>
+        <w:rPr>
+          <w:rFonts w:cstheme="minorHAnsi"/>
+          <w:sz w:val="20"/>
+          <w:szCs w:val="20"/>
+        </w:rPr>
+      </w:pPr>
+      <w:r>
+        <w:rPr>
+          <w:rFonts w:cstheme="minorHAnsi"/>
+          <w:b/>
+          <w:bCs/>
+          <w:sz w:val="20"/>
+          <w:szCs w:val="20"/>
+        </w:rPr>
+        <w:t>REQUERIMIENTO 2: Encontrar landing points que sirven como interconexión a más cables</w:t>
+      </w:r>
+    </w:p>
+    <w:tbl>
+      <w:tblPr>
+        <w:tblStyle w:val="Tablaconcuadrcula"/>
+        <w:tblW w:w="8500" w:type="dxa"/>
+        <w:jc w:val="center"/>
+        <w:tblLook w:val="04A0" w:firstRow="1" w:lastRow="0" w:firstColumn="1" w:lastColumn="0" w:noHBand="0" w:noVBand="1"/>
+      </w:tblPr>
+      <w:tblGrid>
+        <w:gridCol w:w="6374"/>
+        <w:gridCol w:w="2126"/>
+      </w:tblGrid>
+      <w:tr>
+        <w:trPr>
+          <w:trHeight w:val="616"/>
+          <w:jc w:val="center"/>
+        </w:trPr>
+        <w:tc>
+          <w:tcPr>
+            <w:tcW w:w="6374" w:type="dxa"/>
+            <w:shd w:val="clear" w:color="auto" w:fill="auto"/>
+          </w:tcPr>
+          <w:p>
+            <w:pPr>
+              <w:rPr>
+                <w:sz w:val="20"/>
+                <w:szCs w:val="20"/>
+              </w:rPr>
+            </w:pPr>
+            <w:r>
+              <w:rPr>
+                <w:sz w:val="20"/>
+                <w:szCs w:val="20"/>
+              </w:rPr>
+              <w:t>def findInterLandingPoints(analyzer):</w:t>
+            </w:r>
+          </w:p>
+          <w:p>
+            <w:pPr>
+              <w:rPr>
+                <w:sz w:val="20"/>
+                <w:szCs w:val="20"/>
+              </w:rPr>
+            </w:pPr>
+            <w:r>
+              <w:rPr>
+                <w:sz w:val="20"/>
+                <w:szCs w:val="20"/>
+              </w:rPr>
+              <w:t>    total = 0</w:t>
+            </w:r>
+          </w:p>
+          <w:p>
+            <w:pPr>
+              <w:rPr>
+                <w:sz w:val="20"/>
+                <w:szCs w:val="20"/>
+              </w:rPr>
+            </w:pPr>
+            <w:r>
+              <w:rPr>
+                <w:sz w:val="20"/>
+                <w:szCs w:val="20"/>
+              </w:rPr>
+              <w:t>    iterator = lli.newIterator(gr.vertices(analyzer["arches"]))</w:t>
+            </w:r>
+          </w:p>
+          <w:p>
+            <w:pPr>
+              <w:rPr>
+                <w:sz w:val="20"/>
+                <w:szCs w:val="20"/>
+              </w:rPr>
+            </w:pPr>
+            <w:r>
+              <w:rPr>
+                <w:sz w:val="20"/>
+                <w:szCs w:val="20"/>
+              </w:rPr>
+              <w:t>    vList = lt.newList()</w:t>
+            </w:r>
+          </w:p>
+          <w:p>
+            <w:pPr>
+              <w:rPr>
+                <w:sz w:val="20"/>
+                <w:szCs w:val="20"/>
+              </w:rPr>
+            </w:pPr>
+          </w:p>
+          <w:p>
+            <w:pPr>
+              <w:rPr>
+                <w:sz w:val="20"/>
+                <w:szCs w:val="20"/>
+              </w:rPr>
+            </w:pPr>
+            <w:r>
+              <w:rPr>
+                <w:sz w:val="20"/>
+                <w:szCs w:val="20"/>
+              </w:rPr>
+              <w:t>    while lli.hasNext(iterator):</w:t>
+            </w:r>
+          </w:p>
+          <w:p>
+            <w:pPr>
+              <w:rPr>
+                <w:sz w:val="20"/>
+                <w:szCs w:val="20"/>
+              </w:rPr>
+            </w:pPr>
+            <w:r>
+              <w:rPr>
+                <w:sz w:val="20"/>
+                <w:szCs w:val="20"/>
+              </w:rPr>
+              <w:t>        vertex = lli.next(iterator)</w:t>
+            </w:r>
+          </w:p>
+          <w:p>
+            <w:pPr>
+              <w:rPr>
+                <w:sz w:val="20"/>
+                <w:szCs w:val="20"/>
+              </w:rPr>
+            </w:pPr>
+            <w:r>
+              <w:rPr>
+                <w:sz w:val="20"/>
+                <w:szCs w:val="20"/>
+              </w:rPr>
+              <w:t>        inDeg = gr.indegree(analyzer["arches"], vertex)</w:t>
+            </w:r>
+          </w:p>
+          <w:p>
+            <w:pPr>
+              <w:rPr>
+                <w:sz w:val="20"/>
+                <w:szCs w:val="20"/>
+              </w:rPr>
+            </w:pPr>
+            <w:r>
+              <w:rPr>
+                <w:sz w:val="20"/>
+                <w:szCs w:val="20"/>
+              </w:rPr>
+              <w:t>        outDeg = gr.outdegree(analyzer["arches"], vertex)</w:t>
+            </w:r>
+          </w:p>
+          <w:p>
+            <w:pPr>
+              <w:rPr>
+                <w:sz w:val="20"/>
+                <w:szCs w:val="20"/>
+              </w:rPr>
+            </w:pPr>
+            <w:r>
+              <w:rPr>
+                <w:sz w:val="20"/>
+                <w:szCs w:val="20"/>
+              </w:rPr>
+              <w:t>        if inDeg &gt;= 1 and outDeg &gt;1:</w:t>
+            </w:r>
+          </w:p>
+          <w:p>
+            <w:pPr>
+              <w:rPr>
+                <w:sz w:val="20"/>
+                <w:szCs w:val="20"/>
+              </w:rPr>
+            </w:pPr>
+            <w:r>
+              <w:rPr>
+                <w:sz w:val="20"/>
+                <w:szCs w:val="20"/>
+              </w:rPr>
+              <w:t>            total += 1</w:t>
+            </w:r>
+          </w:p>
+          <w:p>
+            <w:pPr>
+              <w:rPr>
+                <w:sz w:val="20"/>
+                <w:szCs w:val="20"/>
+              </w:rPr>
+            </w:pPr>
+            <w:r>
+              <w:rPr>
+                <w:sz w:val="20"/>
+                <w:szCs w:val="20"/>
+              </w:rPr>
+              <w:t>            lt.addLast(vList, vertex)</w:t>
+            </w:r>
+          </w:p>
+          <w:p>
+            <w:pPr>
+              <w:rPr>
+                <w:sz w:val="20"/>
+                <w:szCs w:val="20"/>
+              </w:rPr>
+            </w:pPr>
+          </w:p>
+          <w:p>
+            <w:pPr>
+              <w:rPr>
+                <w:sz w:val="20"/>
+                <w:szCs w:val="20"/>
+              </w:rPr>
+            </w:pPr>
+            <w:r>
+              <w:rPr>
+                <w:sz w:val="20"/>
+                <w:szCs w:val="20"/>
+              </w:rPr>
+              <w:t>    final = lt.newList()</w:t>
+            </w:r>
+          </w:p>
+          <w:p>
+            <w:pPr>
+              <w:rPr>
+                <w:sz w:val="20"/>
+                <w:szCs w:val="20"/>
+              </w:rPr>
+            </w:pPr>
+            <w:r>
+              <w:rPr>
+                <w:sz w:val="20"/>
+                <w:szCs w:val="20"/>
+              </w:rPr>
+              <w:t>    nIterator = lli.newIterator(vList)</w:t>
+            </w:r>
+          </w:p>
+          <w:p>
+            <w:pPr>
+              <w:rPr>
+                <w:sz w:val="20"/>
+                <w:szCs w:val="20"/>
+              </w:rPr>
+            </w:pPr>
+          </w:p>
+          <w:p>
+            <w:pPr>
+              <w:rPr>
+                <w:sz w:val="20"/>
+                <w:szCs w:val="20"/>
+              </w:rPr>
+            </w:pPr>
+            <w:r>
+              <w:rPr>
+                <w:sz w:val="20"/>
+                <w:szCs w:val="20"/>
+              </w:rPr>
+              <w:t>    while lli.hasNext(nIterator):</w:t>
+            </w:r>
+          </w:p>
+          <w:p>
+            <w:pPr>
+              <w:rPr>
+                <w:sz w:val="20"/>
+                <w:szCs w:val="20"/>
+              </w:rPr>
+            </w:pPr>
+            <w:r>
+              <w:rPr>
+                <w:sz w:val="20"/>
+                <w:szCs w:val="20"/>
+              </w:rPr>
+              <w:t>        elt = lli.next(nIterator)</w:t>
+            </w:r>
+          </w:p>
+          <w:p>
+            <w:pPr>
+              <w:rPr>
+                <w:sz w:val="20"/>
+                <w:szCs w:val="20"/>
+              </w:rPr>
+            </w:pPr>
+            <w:r>
+              <w:rPr>
+                <w:sz w:val="20"/>
+                <w:szCs w:val="20"/>
+              </w:rPr>
+              <w:t>        cpl = mp.get(analyzer["countriesCodes"], elt)</w:t>
+            </w:r>
+          </w:p>
+          <w:p>
+            <w:pPr>
+              <w:rPr>
+                <w:sz w:val="20"/>
+                <w:szCs w:val="20"/>
+              </w:rPr>
+            </w:pPr>
+            <w:r>
+              <w:rPr>
+                <w:sz w:val="20"/>
+                <w:szCs w:val="20"/>
+              </w:rPr>
+              <w:t>        value = me.getValue(cpl)</w:t>
+            </w:r>
+          </w:p>
+          <w:p>
+            <w:pPr>
+              <w:rPr>
+                <w:sz w:val="20"/>
+                <w:szCs w:val="20"/>
+              </w:rPr>
+            </w:pPr>
+            <w:r>
+              <w:rPr>
+                <w:sz w:val="20"/>
+                <w:szCs w:val="20"/>
+              </w:rPr>
+              <w:t>        lt.addLast(final, value["id"])</w:t>
+            </w:r>
+          </w:p>
+          <w:p>
+            <w:pPr>
+              <w:rPr>
+                <w:sz w:val="20"/>
+                <w:szCs w:val="20"/>
+              </w:rPr>
+            </w:pPr>
+            <w:r>
+              <w:rPr>
+                <w:sz w:val="20"/>
+                <w:szCs w:val="20"/>
+              </w:rPr>
+              <w:t>        lt.addLast(final, value["name"])</w:t>
+            </w:r>
+          </w:p>
+          <w:p>
+            <w:pPr>
+              <w:rPr>
+                <w:sz w:val="20"/>
+                <w:szCs w:val="20"/>
+              </w:rPr>
+            </w:pPr>
+            <w:r>
+              <w:rPr>
+                <w:sz w:val="20"/>
+                <w:szCs w:val="20"/>
+              </w:rPr>
+              <w:t>    return total, final</w:t>
+            </w:r>
+          </w:p>
+        </w:tc>
+        <w:tc>
+          <w:tcPr>
+            <w:tcW w:w="2126" w:type="dxa"/>
+          </w:tcPr>
+          <w:p>
+            <w:pPr>
+              <w:rPr>
+                <w:rFonts w:cstheme="minorHAnsi"/>
+                <w:sz w:val="20"/>
+                <w:szCs w:val="20"/>
+              </w:rPr>
+            </w:pPr>
+          </w:p>
+          <w:p>
+            <w:pPr>
+              <w:rPr>
+                <w:rFonts w:cstheme="minorHAnsi"/>
+                <w:sz w:val="20"/>
+                <w:szCs w:val="20"/>
+              </w:rPr>
+            </w:pPr>
+          </w:p>
+          <w:p>
+            <w:pPr>
+              <w:rPr>
+                <w:rFonts w:cstheme="minorHAnsi"/>
+                <w:sz w:val="20"/>
+                <w:szCs w:val="20"/>
+              </w:rPr>
+            </w:pPr>
+            <w:r>
+              <w:rPr>
+                <w:rFonts w:cstheme="minorHAnsi"/>
+                <w:sz w:val="20"/>
+                <w:szCs w:val="20"/>
+              </w:rPr>
+              <w:t>O(1)</w:t>
+            </w:r>
+          </w:p>
+          <w:p>
+            <w:pPr>
+              <w:rPr>
+                <w:rFonts w:cstheme="minorHAnsi"/>
+                <w:sz w:val="20"/>
+                <w:szCs w:val="20"/>
+              </w:rPr>
+            </w:pPr>
+            <w:r>
+              <w:rPr>
+                <w:rFonts w:cstheme="minorHAnsi"/>
+                <w:sz w:val="20"/>
+                <w:szCs w:val="20"/>
+              </w:rPr>
+              <w:t>O(1)</w:t>
+            </w:r>
+          </w:p>
+          <w:p>
+            <w:pPr>
+              <w:rPr>
+                <w:rFonts w:cstheme="minorHAnsi"/>
+                <w:sz w:val="20"/>
+                <w:szCs w:val="20"/>
+              </w:rPr>
+            </w:pPr>
+          </w:p>
+          <w:p>
+            <w:pPr>
+              <w:rPr>
+                <w:rFonts w:cstheme="minorHAnsi"/>
+                <w:sz w:val="20"/>
+                <w:szCs w:val="20"/>
+              </w:rPr>
+            </w:pPr>
+            <w:r>
+              <w:rPr>
+                <w:rFonts w:cstheme="minorHAnsi"/>
+                <w:sz w:val="20"/>
+                <w:szCs w:val="20"/>
+              </w:rPr>
+              <w:t>O(1)</w:t>
+            </w:r>
+          </w:p>
+          <w:p>
+            <w:pPr>
+              <w:rPr>
+                <w:rFonts w:cstheme="minorHAnsi"/>
+                <w:sz w:val="20"/>
+                <w:szCs w:val="20"/>
+              </w:rPr>
+            </w:pPr>
+            <w:r>
+              <w:rPr>
+                <w:rFonts w:cstheme="minorHAnsi"/>
+                <w:sz w:val="20"/>
+                <w:szCs w:val="20"/>
+              </w:rPr>
+              <w:t xml:space="preserve">    </w:t>
+            </w:r>
+            <w:r>
+              <w:rPr>
+                <w:rFonts w:cstheme="minorHAnsi"/>
+                <w:sz w:val="20"/>
+                <w:szCs w:val="20"/>
+              </w:rPr>
+              <w:t>O(1)</w:t>
+            </w:r>
+          </w:p>
+          <w:p>
+            <w:pPr>
+              <w:rPr>
+                <w:rFonts w:cstheme="minorHAnsi"/>
+                <w:sz w:val="20"/>
+                <w:szCs w:val="20"/>
+              </w:rPr>
+            </w:pPr>
+            <w:r>
+              <w:rPr>
+                <w:rFonts w:cstheme="minorHAnsi"/>
+                <w:sz w:val="20"/>
+                <w:szCs w:val="20"/>
+              </w:rPr>
+              <w:t xml:space="preserve">    </w:t>
+            </w:r>
+            <w:r>
+              <w:rPr>
+                <w:rFonts w:cstheme="minorHAnsi"/>
+                <w:sz w:val="20"/>
+                <w:szCs w:val="20"/>
+              </w:rPr>
+              <w:t>O(V+E)</w:t>
+            </w:r>
+          </w:p>
+          <w:p>
+            <w:pPr>
+              <w:rPr>
+                <w:rFonts w:cstheme="minorHAnsi"/>
+                <w:sz w:val="20"/>
+                <w:szCs w:val="20"/>
+              </w:rPr>
+            </w:pPr>
+            <w:r>
+              <w:rPr>
+                <w:rFonts w:cstheme="minorHAnsi"/>
+                <w:sz w:val="20"/>
+                <w:szCs w:val="20"/>
+              </w:rPr>
+              <w:t xml:space="preserve">    </w:t>
+            </w:r>
+            <w:r>
+              <w:rPr>
+                <w:rFonts w:cstheme="minorHAnsi"/>
+                <w:sz w:val="20"/>
+                <w:szCs w:val="20"/>
+              </w:rPr>
+              <w:t>O(V+E)</w:t>
+            </w:r>
+          </w:p>
+          <w:p>
+            <w:pPr>
+              <w:rPr>
+                <w:rFonts w:cstheme="minorHAnsi"/>
+                <w:sz w:val="20"/>
+                <w:szCs w:val="20"/>
+              </w:rPr>
+            </w:pPr>
+            <w:r>
+              <w:rPr>
+                <w:rFonts w:cstheme="minorHAnsi"/>
+                <w:sz w:val="20"/>
+                <w:szCs w:val="20"/>
+              </w:rPr>
+              <w:t xml:space="preserve">    </w:t>
+            </w:r>
+            <w:r>
+              <w:rPr>
+                <w:rFonts w:cstheme="minorHAnsi"/>
+                <w:sz w:val="20"/>
+                <w:szCs w:val="20"/>
+              </w:rPr>
+              <w:t>O(</w:t>
+            </w:r>
+            <w:r>
+              <w:rPr>
+                <w:rFonts w:cstheme="minorHAnsi"/>
+                <w:sz w:val="20"/>
+                <w:szCs w:val="20"/>
+              </w:rPr>
+              <w:t>1</w:t>
+            </w:r>
+            <w:r>
+              <w:rPr>
+                <w:rFonts w:cstheme="minorHAnsi"/>
+                <w:sz w:val="20"/>
+                <w:szCs w:val="20"/>
+              </w:rPr>
+              <w:t>)</w:t>
+            </w:r>
+          </w:p>
+          <w:p>
+            <w:pPr>
+              <w:rPr>
+                <w:rFonts w:cstheme="minorHAnsi"/>
+                <w:sz w:val="20"/>
+                <w:szCs w:val="20"/>
+              </w:rPr>
+            </w:pPr>
+          </w:p>
+          <w:p>
+            <w:pPr>
+              <w:rPr>
+                <w:rFonts w:cstheme="minorHAnsi"/>
+                <w:sz w:val="20"/>
+                <w:szCs w:val="20"/>
+              </w:rPr>
+            </w:pPr>
+            <w:r>
+              <w:rPr>
+                <w:rFonts w:cstheme="minorHAnsi"/>
+                <w:sz w:val="20"/>
+                <w:szCs w:val="20"/>
+              </w:rPr>
+              <w:t xml:space="preserve">        </w:t>
+            </w:r>
+            <w:r>
+              <w:rPr>
+                <w:rFonts w:cstheme="minorHAnsi"/>
+                <w:sz w:val="20"/>
+                <w:szCs w:val="20"/>
+              </w:rPr>
+              <w:t>O(1)</w:t>
+            </w:r>
+          </w:p>
+          <w:p>
+            <w:pPr>
+              <w:rPr>
+                <w:rFonts w:cstheme="minorHAnsi"/>
+                <w:sz w:val="20"/>
+                <w:szCs w:val="20"/>
+              </w:rPr>
+            </w:pPr>
+          </w:p>
+          <w:p>
+            <w:pPr>
+              <w:rPr>
+                <w:rFonts w:cstheme="minorHAnsi"/>
+                <w:sz w:val="20"/>
+                <w:szCs w:val="20"/>
+              </w:rPr>
+            </w:pPr>
+            <w:r>
+              <w:rPr>
+                <w:rFonts w:cstheme="minorHAnsi"/>
+                <w:sz w:val="20"/>
+                <w:szCs w:val="20"/>
+              </w:rPr>
+              <w:t>O(1)</w:t>
+            </w:r>
+          </w:p>
+          <w:p>
+            <w:pPr>
+              <w:rPr>
+                <w:rFonts w:cstheme="minorHAnsi"/>
+                <w:sz w:val="20"/>
+                <w:szCs w:val="20"/>
+              </w:rPr>
+            </w:pPr>
+            <w:r>
+              <w:rPr>
+                <w:rFonts w:cstheme="minorHAnsi"/>
+                <w:sz w:val="20"/>
+                <w:szCs w:val="20"/>
+              </w:rPr>
+              <w:t>O(1)</w:t>
+            </w:r>
+          </w:p>
+          <w:p>
+            <w:pPr>
+              <w:rPr>
+                <w:rFonts w:cstheme="minorHAnsi"/>
+                <w:sz w:val="20"/>
+                <w:szCs w:val="20"/>
+              </w:rPr>
+            </w:pPr>
+          </w:p>
+          <w:p>
+            <w:pPr>
+              <w:rPr>
+                <w:rFonts w:cstheme="minorHAnsi"/>
+                <w:sz w:val="20"/>
+                <w:szCs w:val="20"/>
+              </w:rPr>
+            </w:pPr>
+            <w:r>
+              <w:rPr>
+                <w:rFonts w:cstheme="minorHAnsi"/>
+                <w:sz w:val="20"/>
+                <w:szCs w:val="20"/>
+              </w:rPr>
+              <w:t>O(1)</w:t>
+            </w:r>
+          </w:p>
+          <w:p>
+            <w:pPr>
+              <w:rPr>
+                <w:rFonts w:cstheme="minorHAnsi"/>
+                <w:sz w:val="20"/>
+                <w:szCs w:val="20"/>
+              </w:rPr>
+            </w:pPr>
+            <w:r>
+              <w:rPr>
+                <w:rFonts w:cstheme="minorHAnsi"/>
+                <w:sz w:val="20"/>
+                <w:szCs w:val="20"/>
+              </w:rPr>
+              <w:t xml:space="preserve">    </w:t>
+            </w:r>
+            <w:r>
+              <w:rPr>
+                <w:rFonts w:cstheme="minorHAnsi"/>
+                <w:sz w:val="20"/>
+                <w:szCs w:val="20"/>
+              </w:rPr>
+              <w:t>O(1)</w:t>
+            </w:r>
+          </w:p>
+          <w:p>
+            <w:pPr>
+              <w:rPr>
+                <w:rFonts w:cstheme="minorHAnsi"/>
+                <w:sz w:val="20"/>
+                <w:szCs w:val="20"/>
+              </w:rPr>
+            </w:pPr>
+            <w:r>
+              <w:rPr>
+                <w:rFonts w:cstheme="minorHAnsi"/>
+                <w:sz w:val="20"/>
+                <w:szCs w:val="20"/>
+              </w:rPr>
+              <w:t xml:space="preserve">    </w:t>
+            </w:r>
+            <w:r>
+              <w:rPr>
+                <w:rFonts w:cstheme="minorHAnsi"/>
+                <w:sz w:val="20"/>
+                <w:szCs w:val="20"/>
+              </w:rPr>
+              <w:t>O(1)</w:t>
+            </w:r>
+          </w:p>
+          <w:p>
+            <w:pPr>
+              <w:rPr>
+                <w:rFonts w:cstheme="minorHAnsi"/>
+                <w:sz w:val="20"/>
+                <w:szCs w:val="20"/>
+              </w:rPr>
+            </w:pPr>
+            <w:r>
+              <w:rPr>
+                <w:rFonts w:cstheme="minorHAnsi"/>
+                <w:sz w:val="20"/>
+                <w:szCs w:val="20"/>
+              </w:rPr>
+              <w:t xml:space="preserve">    </w:t>
+            </w:r>
+            <w:r>
+              <w:rPr>
+                <w:rFonts w:cstheme="minorHAnsi"/>
+                <w:sz w:val="20"/>
+                <w:szCs w:val="20"/>
+              </w:rPr>
+              <w:t>O(1)</w:t>
+            </w:r>
+          </w:p>
+          <w:p>
+            <w:pPr>
+              <w:rPr>
+                <w:rFonts w:cstheme="minorHAnsi"/>
+                <w:sz w:val="20"/>
+                <w:szCs w:val="20"/>
+              </w:rPr>
+            </w:pPr>
+            <w:r>
+              <w:rPr>
+                <w:rFonts w:cstheme="minorHAnsi"/>
+                <w:sz w:val="20"/>
+                <w:szCs w:val="20"/>
+              </w:rPr>
+              <w:t xml:space="preserve">    </w:t>
+            </w:r>
+            <w:r>
+              <w:rPr>
+                <w:rFonts w:cstheme="minorHAnsi"/>
+                <w:sz w:val="20"/>
+                <w:szCs w:val="20"/>
+              </w:rPr>
+              <w:t>O(1)</w:t>
+            </w:r>
+          </w:p>
+          <w:p>
+            <w:pPr>
+              <w:rPr>
+                <w:rFonts w:cstheme="minorHAnsi"/>
+                <w:sz w:val="20"/>
+                <w:szCs w:val="20"/>
+              </w:rPr>
+            </w:pPr>
+            <w:r>
+              <w:rPr>
+                <w:rFonts w:cstheme="minorHAnsi"/>
+                <w:sz w:val="20"/>
+                <w:szCs w:val="20"/>
+              </w:rPr>
+              <w:t xml:space="preserve">    </w:t>
+            </w:r>
+            <w:r>
+              <w:rPr>
+                <w:rFonts w:cstheme="minorHAnsi"/>
+                <w:sz w:val="20"/>
+                <w:szCs w:val="20"/>
+              </w:rPr>
+              <w:t>O(1)</w:t>
+            </w:r>
+          </w:p>
+          <w:p>
+            <w:pPr>
+              <w:rPr>
+                <w:rFonts w:cstheme="minorHAnsi"/>
+                <w:sz w:val="20"/>
+                <w:szCs w:val="20"/>
+              </w:rPr>
+            </w:pPr>
+          </w:p>
+        </w:tc>
+      </w:tr>
+      <w:tr>
+        <w:trPr>
+          <w:trHeight w:val="616"/>
+          <w:jc w:val="center"/>
+        </w:trPr>
+        <w:tc>
+          <w:tcPr>
+            <w:tcW w:w="8500" w:type="dxa"/>
+            <w:gridSpan w:val="2"/>
+            <w:shd w:val="clear" w:color="auto" w:fill="auto"/>
+          </w:tcPr>
+          <w:p>
+            <w:pPr>
+              <w:rPr>
+                <w:rFonts w:cstheme="minorHAnsi"/>
+                <w:sz w:val="20"/>
+                <w:szCs w:val="20"/>
+              </w:rPr>
+            </w:pPr>
+            <w:r>
+              <w:rPr>
+                <w:rFonts w:cstheme="minorHAnsi"/>
+                <w:sz w:val="20"/>
+                <w:szCs w:val="20"/>
+              </w:rPr>
+              <w:t>Llamaremos a O(1) = C y realizamos una suma de cada una de las complejidades:</w:t>
+            </w:r>
+          </w:p>
+          <w:p>
+            <w:pPr>
+              <w:rPr>
+                <w:rFonts w:cstheme="minorHAnsi"/>
+                <w:sz w:val="20"/>
+                <w:szCs w:val="20"/>
+              </w:rPr>
+            </w:pPr>
+          </w:p>
+          <w:p>
+            <w:pPr>
+              <w:jc w:val="center"/>
+              <w:rPr>
+                <w:rFonts w:cstheme="minorHAnsi"/>
+                <w:sz w:val="20"/>
+                <w:szCs w:val="20"/>
+              </w:rPr>
+            </w:pPr>
+            <w:r>
+              <w:rPr>
+                <w:rFonts w:cstheme="minorHAnsi"/>
+                <w:sz w:val="20"/>
+                <w:szCs w:val="20"/>
+              </w:rPr>
+              <w:t>C + C + C( C + O(V+E) + O(V+E) + C( C ) ) + C + C + C( C + C + C + C + C )</w:t>
+            </w:r>
+          </w:p>
+          <w:p>
+            <w:pPr>
+              <w:rPr>
+                <w:rFonts w:cstheme="minorHAnsi"/>
+                <w:sz w:val="20"/>
+                <w:szCs w:val="20"/>
+              </w:rPr>
+            </w:pPr>
+            <w:r>
+              <w:rPr>
+                <w:rFonts w:cstheme="minorHAnsi"/>
+                <w:sz w:val="20"/>
+                <w:szCs w:val="20"/>
+              </w:rPr>
+              <w:t>Resolviendo:</w:t>
+            </w:r>
+          </w:p>
+          <w:p>
+            <w:pPr>
+              <w:jc w:val="center"/>
+              <w:rPr>
+                <w:rFonts w:cstheme="minorHAnsi"/>
+                <w:sz w:val="20"/>
+                <w:szCs w:val="20"/>
+              </w:rPr>
+            </w:pPr>
+            <w:r>
+              <w:rPr>
+                <w:rFonts w:cstheme="minorHAnsi"/>
+                <w:sz w:val="20"/>
+                <w:szCs w:val="20"/>
+              </w:rPr>
+              <w:t>2C</w:t>
+            </w:r>
+            <w:r>
+              <w:rPr>
+                <w:rFonts w:cstheme="minorHAnsi"/>
+                <w:sz w:val="20"/>
+                <w:szCs w:val="20"/>
+              </w:rPr>
+              <w:t xml:space="preserve"> + C( C + </w:t>
+            </w:r>
+            <w:r>
+              <w:rPr>
+                <w:rFonts w:cstheme="minorHAnsi"/>
+                <w:sz w:val="20"/>
+                <w:szCs w:val="20"/>
+              </w:rPr>
+              <w:t>2(</w:t>
+            </w:r>
+            <w:r>
+              <w:rPr>
+                <w:rFonts w:cstheme="minorHAnsi"/>
+                <w:sz w:val="20"/>
+                <w:szCs w:val="20"/>
+              </w:rPr>
+              <w:t>O(V+E)</w:t>
+            </w:r>
+            <w:r>
+              <w:rPr>
+                <w:rFonts w:cstheme="minorHAnsi"/>
+                <w:sz w:val="20"/>
+                <w:szCs w:val="20"/>
+              </w:rPr>
+              <w:t xml:space="preserve">) </w:t>
+            </w:r>
+            <w:r>
+              <w:rPr>
+                <w:rFonts w:cstheme="minorHAnsi"/>
+                <w:sz w:val="20"/>
+                <w:szCs w:val="20"/>
+              </w:rPr>
+              <w:t>+</w:t>
+            </w:r>
+            <w:r>
+              <w:rPr>
+                <w:rFonts w:cstheme="minorHAnsi"/>
+                <w:sz w:val="20"/>
+                <w:szCs w:val="20"/>
+              </w:rPr>
+              <w:t xml:space="preserve"> C</w:t>
+            </w:r>
+            <w:r>
+              <w:rPr>
+                <w:rFonts w:cstheme="minorHAnsi"/>
+                <w:sz w:val="20"/>
+                <w:szCs w:val="20"/>
+                <w:vertAlign w:val="superscript"/>
+              </w:rPr>
+              <w:t>2</w:t>
+            </w:r>
+            <w:r>
+              <w:rPr>
+                <w:rFonts w:cstheme="minorHAnsi"/>
+                <w:sz w:val="20"/>
+                <w:szCs w:val="20"/>
+              </w:rPr>
+              <w:t xml:space="preserve"> ) + </w:t>
+            </w:r>
+            <w:r>
+              <w:rPr>
+                <w:rFonts w:cstheme="minorHAnsi"/>
+                <w:sz w:val="20"/>
+                <w:szCs w:val="20"/>
+              </w:rPr>
+              <w:t>2</w:t>
+            </w:r>
+            <w:r>
+              <w:rPr>
+                <w:rFonts w:cstheme="minorHAnsi"/>
+                <w:sz w:val="20"/>
+                <w:szCs w:val="20"/>
+              </w:rPr>
+              <w:t xml:space="preserve">C + C( </w:t>
+            </w:r>
+            <w:r>
+              <w:rPr>
+                <w:rFonts w:cstheme="minorHAnsi"/>
+                <w:sz w:val="20"/>
+                <w:szCs w:val="20"/>
+              </w:rPr>
+              <w:t>5C</w:t>
+            </w:r>
+            <w:r>
+              <w:rPr>
+                <w:rFonts w:cstheme="minorHAnsi"/>
+                <w:sz w:val="20"/>
+                <w:szCs w:val="20"/>
+              </w:rPr>
+              <w:t xml:space="preserve"> )</w:t>
+            </w:r>
+          </w:p>
+          <w:p>
+            <w:pPr>
+              <w:jc w:val="center"/>
+              <w:rPr>
+                <w:rFonts w:cstheme="minorHAnsi"/>
+                <w:sz w:val="20"/>
+                <w:szCs w:val="20"/>
+                <w:vertAlign w:val="superscript"/>
+              </w:rPr>
+            </w:pPr>
+            <w:r>
+              <w:rPr>
+                <w:rFonts w:cstheme="minorHAnsi"/>
+                <w:sz w:val="20"/>
+                <w:szCs w:val="20"/>
+              </w:rPr>
+              <w:t>4C + C</w:t>
+            </w:r>
+            <w:r>
+              <w:rPr>
+                <w:rFonts w:cstheme="minorHAnsi"/>
+                <w:sz w:val="20"/>
+                <w:szCs w:val="20"/>
+                <w:vertAlign w:val="superscript"/>
+              </w:rPr>
+              <w:t xml:space="preserve">2 </w:t>
+            </w:r>
+            <w:r>
+              <w:rPr>
+                <w:rFonts w:cstheme="minorHAnsi"/>
+                <w:sz w:val="20"/>
+                <w:szCs w:val="20"/>
+              </w:rPr>
+              <w:t>+ C</w:t>
+            </w:r>
+            <w:r>
+              <w:rPr>
+                <w:rFonts w:cstheme="minorHAnsi"/>
+                <w:sz w:val="20"/>
+                <w:szCs w:val="20"/>
+                <w:vertAlign w:val="superscript"/>
+              </w:rPr>
+              <w:t xml:space="preserve">3 </w:t>
+            </w:r>
+            <w:r>
+              <w:rPr>
+                <w:rFonts w:cstheme="minorHAnsi"/>
+                <w:sz w:val="20"/>
+                <w:szCs w:val="20"/>
+              </w:rPr>
+              <w:t>+ 2C(V+E) + 5C</w:t>
+            </w:r>
+            <w:r>
+              <w:rPr>
+                <w:rFonts w:cstheme="minorHAnsi"/>
+                <w:sz w:val="20"/>
+                <w:szCs w:val="20"/>
+                <w:vertAlign w:val="superscript"/>
+              </w:rPr>
+              <w:t>2</w:t>
+            </w:r>
+          </w:p>
+          <w:p>
+            <w:pPr>
+              <w:jc w:val="center"/>
+              <w:rPr>
+                <w:rFonts w:cstheme="minorHAnsi"/>
+                <w:sz w:val="20"/>
+                <w:szCs w:val="20"/>
+              </w:rPr>
+            </w:pPr>
+            <w:r>
+              <w:rPr>
+                <w:rFonts w:cstheme="minorHAnsi"/>
+                <w:sz w:val="20"/>
+                <w:szCs w:val="20"/>
+              </w:rPr>
+              <w:t>4C + 6C</w:t>
+            </w:r>
+            <w:r>
+              <w:rPr>
+                <w:rFonts w:cstheme="minorHAnsi"/>
+                <w:sz w:val="20"/>
+                <w:szCs w:val="20"/>
+                <w:vertAlign w:val="superscript"/>
+              </w:rPr>
+              <w:t xml:space="preserve">2 </w:t>
+            </w:r>
+            <w:r>
+              <w:rPr>
+                <w:rFonts w:cstheme="minorHAnsi"/>
+                <w:sz w:val="20"/>
+                <w:szCs w:val="20"/>
+              </w:rPr>
+              <w:t>+ C</w:t>
+            </w:r>
+            <w:r>
+              <w:rPr>
+                <w:rFonts w:cstheme="minorHAnsi"/>
+                <w:sz w:val="20"/>
+                <w:szCs w:val="20"/>
+                <w:vertAlign w:val="superscript"/>
+              </w:rPr>
+              <w:t xml:space="preserve">3 </w:t>
+            </w:r>
+            <w:r>
+              <w:rPr>
+                <w:rFonts w:cstheme="minorHAnsi"/>
+                <w:sz w:val="20"/>
+                <w:szCs w:val="20"/>
+              </w:rPr>
+              <w:t>+ 2C(V+E)</w:t>
+            </w:r>
+          </w:p>
+          <w:p>
+            <w:pPr>
+              <w:jc w:val="center"/>
+              <w:rPr>
+                <w:rFonts w:cstheme="minorHAnsi"/>
+                <w:sz w:val="20"/>
+                <w:szCs w:val="20"/>
+              </w:rPr>
+            </w:pPr>
+          </w:p>
+          <w:p>
+            <w:pPr>
+              <w:rPr>
+                <w:rFonts w:cstheme="minorHAnsi"/>
+                <w:sz w:val="20"/>
+                <w:szCs w:val="20"/>
+              </w:rPr>
+            </w:pPr>
+            <w:r>
+              <w:rPr>
+                <w:rFonts w:cstheme="minorHAnsi"/>
+                <w:sz w:val="20"/>
+                <w:szCs w:val="20"/>
+              </w:rPr>
+              <w:t>Se devuelve C = 1:</w:t>
+            </w:r>
+          </w:p>
+          <w:p>
+            <w:pPr>
+              <w:jc w:val="center"/>
+              <w:rPr>
+                <w:rFonts w:cstheme="minorHAnsi"/>
+                <w:sz w:val="20"/>
+                <w:szCs w:val="20"/>
+              </w:rPr>
+            </w:pPr>
+            <w:r>
+              <w:rPr>
+                <w:rFonts w:cstheme="minorHAnsi"/>
+                <w:sz w:val="20"/>
+                <w:szCs w:val="20"/>
+              </w:rPr>
+              <w:t>4(1) + 6(1)</w:t>
+            </w:r>
+            <w:r>
+              <w:rPr>
+                <w:rFonts w:cstheme="minorHAnsi"/>
+                <w:sz w:val="20"/>
+                <w:szCs w:val="20"/>
+                <w:vertAlign w:val="superscript"/>
+              </w:rPr>
+              <w:t xml:space="preserve">2 </w:t>
+            </w:r>
+            <w:r>
+              <w:rPr>
+                <w:rFonts w:cstheme="minorHAnsi"/>
+                <w:sz w:val="20"/>
+                <w:szCs w:val="20"/>
+              </w:rPr>
+              <w:t>+ (1)</w:t>
+            </w:r>
+            <w:r>
+              <w:rPr>
+                <w:rFonts w:cstheme="minorHAnsi"/>
+                <w:sz w:val="20"/>
+                <w:szCs w:val="20"/>
+                <w:vertAlign w:val="superscript"/>
+              </w:rPr>
+              <w:t xml:space="preserve">3 </w:t>
+            </w:r>
+            <w:r>
+              <w:rPr>
+                <w:rFonts w:cstheme="minorHAnsi"/>
+                <w:sz w:val="20"/>
+                <w:szCs w:val="20"/>
+              </w:rPr>
+              <w:t xml:space="preserve">+ </w:t>
+            </w:r>
+            <w:r>
+              <w:rPr>
+                <w:rFonts w:cstheme="minorHAnsi"/>
+                <w:sz w:val="20"/>
+                <w:szCs w:val="20"/>
+              </w:rPr>
+              <w:t>2(V+E)</w:t>
+            </w:r>
+          </w:p>
+          <w:p>
+            <w:pPr>
+              <w:jc w:val="center"/>
+              <w:rPr>
+                <w:rFonts w:cstheme="minorHAnsi"/>
+                <w:sz w:val="20"/>
+                <w:szCs w:val="20"/>
+              </w:rPr>
+            </w:pPr>
+            <w:r>
+              <w:rPr>
+                <w:rFonts w:cstheme="minorHAnsi"/>
+                <w:sz w:val="20"/>
+                <w:szCs w:val="20"/>
+              </w:rPr>
+              <w:lastRenderedPageBreak/>
+              <w:t>2(V+E)</w:t>
+            </w:r>
+          </w:p>
+          <w:p>
+            <w:pPr>
+              <w:jc w:val="center"/>
+              <w:rPr>
+                <w:rFonts w:cstheme="minorHAnsi"/>
+                <w:sz w:val="20"/>
+                <w:szCs w:val="20"/>
+              </w:rPr>
+            </w:pPr>
+          </w:p>
+          <w:p>
+            <w:pPr>
+              <w:rPr>
+                <w:rFonts w:cstheme="minorHAnsi"/>
+                <w:sz w:val="20"/>
+                <w:szCs w:val="20"/>
+              </w:rPr>
+            </w:pPr>
+            <w:r>
+              <w:rPr>
+                <w:rFonts w:cstheme="minorHAnsi"/>
+                <w:sz w:val="20"/>
+                <w:szCs w:val="20"/>
+              </w:rPr>
+              <w:t>Por complejidad asintótica, se tiene que la complejidad del algorítmo es de O(V+E)</w:t>
+            </w:r>
+            <w:r>
+              <w:rPr>
+                <w:rFonts w:cstheme="minorHAnsi"/>
+                <w:sz w:val="20"/>
+                <w:szCs w:val="20"/>
+              </w:rPr>
+              <w:t>, la cual es lineal.</w:t>
             </w:r>
           </w:p>
         </w:tc>
@@ -4198,15 +5532,6 @@
                 <w:szCs w:val="20"/>
               </w:rPr>
             </w:pPr>
-          </w:p>
-          <w:p>
-            <w:pPr>
-              <w:rPr>
-                <w:rFonts w:cstheme="minorHAnsi"/>
-                <w:sz w:val="20"/>
-                <w:szCs w:val="20"/>
-              </w:rPr>
-            </w:pPr>
             <m:oMathPara>
               <m:oMath>
                 <m:r>
@@ -4294,15 +5619,6 @@
                 <w:szCs w:val="20"/>
               </w:rPr>
             </w:pPr>
-          </w:p>
-          <w:p>
-            <w:pPr>
-              <w:rPr>
-                <w:rFonts w:cstheme="minorHAnsi"/>
-                <w:sz w:val="20"/>
-                <w:szCs w:val="20"/>
-              </w:rPr>
-            </w:pPr>
             <w:r>
               <w:rPr>
                 <w:rFonts w:cstheme="minorHAnsi"/>
@@ -4394,6 +5710,487 @@
       <w:pPr>
         <w:rPr>
           <w:rFonts w:cstheme="minorHAnsi"/>
+          <w:sz w:val="20"/>
+          <w:szCs w:val="20"/>
+        </w:rPr>
+      </w:pPr>
+    </w:p>
+    <w:p>
+      <w:pPr>
+        <w:rPr>
+          <w:rFonts w:cstheme="minorHAnsi"/>
+          <w:b/>
+          <w:bCs/>
+          <w:sz w:val="20"/>
+          <w:szCs w:val="20"/>
+        </w:rPr>
+      </w:pPr>
+      <w:r>
+        <w:rPr>
+          <w:rFonts w:cstheme="minorHAnsi"/>
+          <w:b/>
+          <w:bCs/>
+          <w:sz w:val="20"/>
+          <w:szCs w:val="20"/>
+        </w:rPr>
+        <w:t>REQUERIMIENTO 4: Identificar la infraestructura crítica para garantizar el mantenimiento preventivo</w:t>
+      </w:r>
+    </w:p>
+    <w:tbl>
+      <w:tblPr>
+        <w:tblStyle w:val="Tablaconcuadrcula"/>
+        <w:tblW w:w="9634" w:type="dxa"/>
+        <w:tblLook w:val="04A0" w:firstRow="1" w:lastRow="0" w:firstColumn="1" w:lastColumn="0" w:noHBand="0" w:noVBand="1"/>
+      </w:tblPr>
+      <w:tblGrid>
+        <w:gridCol w:w="5184"/>
+        <w:gridCol w:w="4450"/>
+      </w:tblGrid>
+      <w:tr>
+        <w:trPr>
+          <w:trHeight w:val="1057"/>
+        </w:trPr>
+        <w:tc>
+          <w:tcPr>
+            <w:tcW w:w="4414" w:type="dxa"/>
+          </w:tcPr>
+          <w:p>
+            <w:pPr>
+              <w:rPr>
+                <w:sz w:val="20"/>
+                <w:szCs w:val="20"/>
+              </w:rPr>
+            </w:pPr>
+            <w:r>
+              <w:rPr>
+                <w:sz w:val="20"/>
+                <w:szCs w:val="20"/>
+              </w:rPr>
+              <w:t>def criticalInfrastructure(analyzer):</w:t>
+            </w:r>
+          </w:p>
+          <w:p>
+            <w:pPr>
+              <w:rPr>
+                <w:sz w:val="20"/>
+                <w:szCs w:val="20"/>
+              </w:rPr>
+            </w:pPr>
+            <w:r>
+              <w:rPr>
+                <w:sz w:val="20"/>
+                <w:szCs w:val="20"/>
+              </w:rPr>
+              <w:t>    vertex = gr.numVertices(analyzer["connections"]) </w:t>
+            </w:r>
+          </w:p>
+          <w:p>
+            <w:pPr>
+              <w:rPr>
+                <w:sz w:val="20"/>
+                <w:szCs w:val="20"/>
+              </w:rPr>
+            </w:pPr>
+            <w:r>
+              <w:rPr>
+                <w:sz w:val="20"/>
+                <w:szCs w:val="20"/>
+              </w:rPr>
+              <w:t>    tree = pr.PrimMST(analyzer["connections"]) </w:t>
+            </w:r>
+          </w:p>
+          <w:p>
+            <w:pPr>
+              <w:rPr>
+                <w:sz w:val="20"/>
+                <w:szCs w:val="20"/>
+              </w:rPr>
+            </w:pPr>
+            <w:r>
+              <w:rPr>
+                <w:sz w:val="20"/>
+                <w:szCs w:val="20"/>
+              </w:rPr>
+              <w:t>    weight = pr.weightMST(analyzer["connections"], tree) </w:t>
+            </w:r>
+          </w:p>
+          <w:p>
+            <w:pPr>
+              <w:rPr>
+                <w:sz w:val="20"/>
+                <w:szCs w:val="20"/>
+              </w:rPr>
+            </w:pPr>
+            <w:r>
+              <w:rPr>
+                <w:sz w:val="20"/>
+                <w:szCs w:val="20"/>
+              </w:rPr>
+              <w:t>    branch = pr.edgesMST(analyzer["connections"], tree) </w:t>
+            </w:r>
+          </w:p>
+          <w:p>
+            <w:pPr>
+              <w:rPr>
+                <w:sz w:val="20"/>
+                <w:szCs w:val="20"/>
+              </w:rPr>
+            </w:pPr>
+            <w:r>
+              <w:rPr>
+                <w:sz w:val="20"/>
+                <w:szCs w:val="20"/>
+              </w:rPr>
+              <w:t>    branch = branch["edgeTo"]["table"]["elements"] </w:t>
+            </w:r>
+          </w:p>
+          <w:p>
+            <w:pPr>
+              <w:rPr>
+                <w:sz w:val="20"/>
+                <w:szCs w:val="20"/>
+              </w:rPr>
+            </w:pPr>
+            <w:r>
+              <w:rPr>
+                <w:sz w:val="20"/>
+                <w:szCs w:val="20"/>
+              </w:rPr>
+              <w:t>    max = 0 </w:t>
+            </w:r>
+          </w:p>
+          <w:p>
+            <w:pPr>
+              <w:rPr>
+                <w:sz w:val="20"/>
+                <w:szCs w:val="20"/>
+              </w:rPr>
+            </w:pPr>
+          </w:p>
+          <w:p>
+            <w:pPr>
+              <w:rPr>
+                <w:sz w:val="20"/>
+                <w:szCs w:val="20"/>
+              </w:rPr>
+            </w:pPr>
+            <w:r>
+              <w:rPr>
+                <w:sz w:val="20"/>
+                <w:szCs w:val="20"/>
+              </w:rPr>
+              <w:t>    for i in range(len(branch)): </w:t>
+            </w:r>
+          </w:p>
+          <w:p>
+            <w:pPr>
+              <w:rPr>
+                <w:sz w:val="20"/>
+                <w:szCs w:val="20"/>
+              </w:rPr>
+            </w:pPr>
+            <w:r>
+              <w:rPr>
+                <w:sz w:val="20"/>
+                <w:szCs w:val="20"/>
+              </w:rPr>
+              <w:t>        value = branch[i]["value"] </w:t>
+            </w:r>
+          </w:p>
+          <w:p>
+            <w:pPr>
+              <w:rPr>
+                <w:sz w:val="20"/>
+                <w:szCs w:val="20"/>
+              </w:rPr>
+            </w:pPr>
+            <w:r>
+              <w:rPr>
+                <w:sz w:val="20"/>
+                <w:szCs w:val="20"/>
+              </w:rPr>
+              <w:t>        if (value is not None) and (float(value["weight"]) &gt; max): </w:t>
+            </w:r>
+          </w:p>
+          <w:p>
+            <w:pPr>
+              <w:rPr>
+                <w:sz w:val="20"/>
+                <w:szCs w:val="20"/>
+              </w:rPr>
+            </w:pPr>
+            <w:r>
+              <w:rPr>
+                <w:sz w:val="20"/>
+                <w:szCs w:val="20"/>
+              </w:rPr>
+              <w:t>            max = value["weight"] </w:t>
+            </w:r>
+          </w:p>
+          <w:p>
+            <w:pPr>
+              <w:rPr>
+                <w:rFonts w:cstheme="minorHAnsi"/>
+                <w:b/>
+                <w:bCs/>
+                <w:sz w:val="20"/>
+                <w:szCs w:val="20"/>
+              </w:rPr>
+            </w:pPr>
+          </w:p>
+        </w:tc>
+        <w:tc>
+          <w:tcPr>
+            <w:tcW w:w="5220" w:type="dxa"/>
+          </w:tcPr>
+          <w:p>
+            <w:pPr>
+              <w:rPr>
+                <w:rFonts w:cstheme="minorHAnsi"/>
+                <w:sz w:val="20"/>
+                <w:szCs w:val="20"/>
+              </w:rPr>
+            </w:pPr>
+          </w:p>
+          <w:p>
+            <w:pPr>
+              <w:ind w:left="1416" w:hanging="1416"/>
+              <w:rPr>
+                <w:rFonts w:cstheme="minorHAnsi"/>
+                <w:sz w:val="20"/>
+                <w:szCs w:val="20"/>
+              </w:rPr>
+            </w:pPr>
+            <w:r>
+              <w:rPr>
+                <w:rFonts w:cstheme="minorHAnsi"/>
+                <w:sz w:val="20"/>
+                <w:szCs w:val="20"/>
+              </w:rPr>
+              <w:t>O()</w:t>
+            </w:r>
+          </w:p>
+          <w:p>
+            <w:pPr>
+              <w:ind w:left="1416" w:hanging="1416"/>
+              <w:rPr>
+                <w:rFonts w:cstheme="minorHAnsi"/>
+                <w:sz w:val="20"/>
+                <w:szCs w:val="20"/>
+              </w:rPr>
+            </w:pPr>
+            <w:r>
+              <w:rPr>
+                <w:rFonts w:cstheme="minorHAnsi"/>
+                <w:sz w:val="20"/>
+                <w:szCs w:val="20"/>
+              </w:rPr>
+              <w:t>O(</w:t>
+            </w:r>
+            <w:r>
+              <w:rPr>
+                <w:rFonts w:cstheme="minorHAnsi"/>
+                <w:sz w:val="20"/>
+                <w:szCs w:val="20"/>
+              </w:rPr>
+              <w:t>(V+E) log V</w:t>
+            </w:r>
+            <w:r>
+              <w:rPr>
+                <w:rFonts w:cstheme="minorHAnsi"/>
+                <w:sz w:val="20"/>
+                <w:szCs w:val="20"/>
+              </w:rPr>
+              <w:t>)</w:t>
+            </w:r>
+            <w:r>
+              <w:rPr>
+                <w:rFonts w:cstheme="minorHAnsi"/>
+                <w:sz w:val="20"/>
+                <w:szCs w:val="20"/>
+              </w:rPr>
+              <w:t xml:space="preserve"> -&gt; De acuerdo al algoritmo en la librería</w:t>
+            </w:r>
+          </w:p>
+          <w:p>
+            <w:pPr>
+              <w:ind w:left="1416" w:hanging="1416"/>
+              <w:rPr>
+                <w:rFonts w:cstheme="minorHAnsi"/>
+                <w:sz w:val="20"/>
+                <w:szCs w:val="20"/>
+              </w:rPr>
+            </w:pPr>
+            <w:r>
+              <w:rPr>
+                <w:rFonts w:cstheme="minorHAnsi"/>
+                <w:sz w:val="20"/>
+                <w:szCs w:val="20"/>
+              </w:rPr>
+              <w:t>O()</w:t>
+            </w:r>
+          </w:p>
+          <w:p>
+            <w:pPr>
+              <w:ind w:left="1416" w:hanging="1416"/>
+              <w:rPr>
+                <w:rFonts w:cstheme="minorHAnsi"/>
+                <w:sz w:val="20"/>
+                <w:szCs w:val="20"/>
+              </w:rPr>
+            </w:pPr>
+            <w:r>
+              <w:rPr>
+                <w:rFonts w:cstheme="minorHAnsi"/>
+                <w:sz w:val="20"/>
+                <w:szCs w:val="20"/>
+              </w:rPr>
+              <w:t>O()</w:t>
+            </w:r>
+          </w:p>
+          <w:p>
+            <w:pPr>
+              <w:ind w:left="1416" w:hanging="1416"/>
+              <w:rPr>
+                <w:rFonts w:cstheme="minorHAnsi"/>
+                <w:sz w:val="20"/>
+                <w:szCs w:val="20"/>
+              </w:rPr>
+            </w:pPr>
+            <w:r>
+              <w:rPr>
+                <w:rFonts w:cstheme="minorHAnsi"/>
+                <w:sz w:val="20"/>
+                <w:szCs w:val="20"/>
+              </w:rPr>
+              <w:t>O()</w:t>
+            </w:r>
+          </w:p>
+          <w:p>
+            <w:pPr>
+              <w:ind w:left="1416" w:hanging="1416"/>
+              <w:rPr>
+                <w:rFonts w:cstheme="minorHAnsi"/>
+                <w:sz w:val="20"/>
+                <w:szCs w:val="20"/>
+              </w:rPr>
+            </w:pPr>
+          </w:p>
+          <w:p>
+            <w:pPr>
+              <w:ind w:left="1416" w:hanging="1416"/>
+              <w:rPr>
+                <w:rFonts w:cstheme="minorHAnsi"/>
+                <w:sz w:val="20"/>
+                <w:szCs w:val="20"/>
+              </w:rPr>
+            </w:pPr>
+          </w:p>
+          <w:p>
+            <w:pPr>
+              <w:ind w:left="1416" w:hanging="1416"/>
+              <w:rPr>
+                <w:rFonts w:cstheme="minorHAnsi"/>
+                <w:sz w:val="20"/>
+                <w:szCs w:val="20"/>
+              </w:rPr>
+            </w:pPr>
+            <w:r>
+              <w:rPr>
+                <w:rFonts w:cstheme="minorHAnsi"/>
+                <w:sz w:val="20"/>
+                <w:szCs w:val="20"/>
+              </w:rPr>
+              <w:t>O()</w:t>
+            </w:r>
+          </w:p>
+          <w:p>
+            <w:pPr>
+              <w:ind w:left="1416" w:hanging="1416"/>
+              <w:rPr>
+                <w:rFonts w:cstheme="minorHAnsi"/>
+                <w:sz w:val="20"/>
+                <w:szCs w:val="20"/>
+              </w:rPr>
+            </w:pPr>
+            <w:r>
+              <w:rPr>
+                <w:rFonts w:cstheme="minorHAnsi"/>
+                <w:sz w:val="20"/>
+                <w:szCs w:val="20"/>
+              </w:rPr>
+              <w:t xml:space="preserve">    </w:t>
+            </w:r>
+            <w:r>
+              <w:rPr>
+                <w:rFonts w:cstheme="minorHAnsi"/>
+                <w:sz w:val="20"/>
+                <w:szCs w:val="20"/>
+              </w:rPr>
+              <w:t>O()</w:t>
+            </w:r>
+          </w:p>
+          <w:p>
+            <w:pPr>
+              <w:ind w:left="1416" w:hanging="1416"/>
+              <w:rPr>
+                <w:rFonts w:cstheme="minorHAnsi"/>
+                <w:sz w:val="20"/>
+                <w:szCs w:val="20"/>
+              </w:rPr>
+            </w:pPr>
+            <w:r>
+              <w:rPr>
+                <w:rFonts w:cstheme="minorHAnsi"/>
+                <w:sz w:val="20"/>
+                <w:szCs w:val="20"/>
+              </w:rPr>
+              <w:t xml:space="preserve">    </w:t>
+            </w:r>
+            <w:r>
+              <w:rPr>
+                <w:rFonts w:cstheme="minorHAnsi"/>
+                <w:sz w:val="20"/>
+                <w:szCs w:val="20"/>
+              </w:rPr>
+              <w:t>O()</w:t>
+            </w:r>
+          </w:p>
+          <w:p>
+            <w:pPr>
+              <w:ind w:left="1416" w:hanging="1416"/>
+              <w:rPr>
+                <w:rFonts w:cstheme="minorHAnsi"/>
+                <w:sz w:val="20"/>
+                <w:szCs w:val="20"/>
+              </w:rPr>
+            </w:pPr>
+            <w:r>
+              <w:rPr>
+                <w:rFonts w:cstheme="minorHAnsi"/>
+                <w:sz w:val="20"/>
+                <w:szCs w:val="20"/>
+              </w:rPr>
+              <w:t xml:space="preserve">        </w:t>
+            </w:r>
+            <w:r>
+              <w:rPr>
+                <w:rFonts w:cstheme="minorHAnsi"/>
+                <w:sz w:val="20"/>
+                <w:szCs w:val="20"/>
+              </w:rPr>
+              <w:t>O()</w:t>
+            </w:r>
+          </w:p>
+        </w:tc>
+      </w:tr>
+    </w:tbl>
+    <w:p>
+      <w:pPr>
+        <w:rPr>
+          <w:rFonts w:cstheme="minorHAnsi"/>
+          <w:b/>
+          <w:bCs/>
           <w:sz w:val="20"/>
           <w:szCs w:val="20"/>
         </w:rPr>
@@ -5757,15 +7554,7 @@
                         <w:sz w:val="20"/>
                         <w:szCs w:val="20"/>
                       </w:rPr>
-                      <m:t>(n))+</m:t>
-                    </m:r>
-                    <m:r>
-                      <w:rPr>
-                        <w:rFonts w:ascii="Cambria Math" w:hAnsi="Cambria Math" w:cstheme="minorHAnsi"/>
-                        <w:sz w:val="20"/>
-                        <w:szCs w:val="20"/>
-                      </w:rPr>
-                      <m:t>n ( C+C (C+C+C+C+C))</m:t>
+                      <m:t>(n))+n ( C+C (C+C+C+C+C))</m:t>
                     </m:r>
                   </m:e>
                 </m:func>
@@ -5788,15 +7577,6 @@
               </w:rPr>
               <w:t>Resolviendo:</w:t>
             </w:r>
-          </w:p>
-          <w:p>
-            <w:pPr>
-              <w:rPr>
-                <w:rFonts w:cstheme="minorHAnsi"/>
-                <w:sz w:val="20"/>
-                <w:szCs w:val="20"/>
-              </w:rPr>
-            </w:pPr>
           </w:p>
           <w:p>
             <w:pPr>
@@ -5814,15 +7594,7 @@
                     <w:sz w:val="20"/>
                     <w:szCs w:val="20"/>
                   </w:rPr>
-                  <m:t>5C</m:t>
-                </m:r>
-                <m:r>
-                  <w:rPr>
-                    <w:rFonts w:ascii="Cambria Math" w:hAnsi="Cambria Math" w:cstheme="minorHAnsi"/>
-                    <w:sz w:val="20"/>
-                    <w:szCs w:val="20"/>
-                  </w:rPr>
-                  <m:t xml:space="preserve">+n </m:t>
+                  <m:t xml:space="preserve">5C+n </m:t>
                 </m:r>
                 <m:d>
                   <m:dPr>
@@ -5951,23 +7723,7 @@
                         <w:sz w:val="20"/>
                         <w:szCs w:val="20"/>
                       </w:rPr>
-                      <m:t>(n))+n ( C+C (</m:t>
-                    </m:r>
-                    <m:r>
-                      <w:rPr>
-                        <w:rFonts w:ascii="Cambria Math" w:hAnsi="Cambria Math" w:cstheme="minorHAnsi"/>
-                        <w:sz w:val="20"/>
-                        <w:szCs w:val="20"/>
-                      </w:rPr>
-                      <m:t>5C</m:t>
-                    </m:r>
-                    <m:r>
-                      <w:rPr>
-                        <w:rFonts w:ascii="Cambria Math" w:hAnsi="Cambria Math" w:cstheme="minorHAnsi"/>
-                        <w:sz w:val="20"/>
-                        <w:szCs w:val="20"/>
-                      </w:rPr>
-                      <m:t>))</m:t>
+                      <m:t>(n))+n ( C+C (5C))</m:t>
                     </m:r>
                   </m:e>
                 </m:func>
@@ -6122,15 +7878,7 @@
                                 <w:sz w:val="20"/>
                                 <w:szCs w:val="20"/>
                               </w:rPr>
-                              <m:t xml:space="preserve"> </m:t>
-                            </m:r>
-                            <m:r>
-                              <w:rPr>
-                                <w:rFonts w:ascii="Cambria Math" w:hAnsi="Cambria Math" w:cstheme="minorHAnsi"/>
-                                <w:sz w:val="20"/>
-                                <w:szCs w:val="20"/>
-                              </w:rPr>
-                              <m:t xml:space="preserve"> </m:t>
+                              <m:t xml:space="preserve">  </m:t>
                             </m:r>
                           </m:e>
                         </m:d>
@@ -6389,15 +8137,7 @@
                         <w:sz w:val="20"/>
                         <w:szCs w:val="20"/>
                       </w:rPr>
-                      <m:t>(n))+</m:t>
-                    </m:r>
-                    <m:r>
-                      <w:rPr>
-                        <w:rFonts w:ascii="Cambria Math" w:hAnsi="Cambria Math" w:cstheme="minorHAnsi"/>
-                        <w:sz w:val="20"/>
-                        <w:szCs w:val="20"/>
-                      </w:rPr>
-                      <m:t xml:space="preserve">nC+5 </m:t>
+                      <m:t xml:space="preserve">(n))+nC+5 </m:t>
                     </m:r>
                     <m:sSup>
                       <m:sSupPr>
@@ -6520,15 +8260,7 @@
                         <w:sz w:val="20"/>
                         <w:szCs w:val="20"/>
                       </w:rPr>
-                      <m:t>+</m:t>
-                    </m:r>
-                    <m:r>
-                      <w:rPr>
-                        <w:rFonts w:ascii="Cambria Math" w:hAnsi="Cambria Math" w:cstheme="minorHAnsi"/>
-                        <w:sz w:val="20"/>
-                        <w:szCs w:val="20"/>
-                      </w:rPr>
-                      <m:t>n</m:t>
+                      <m:t>+n</m:t>
                     </m:r>
                     <m:sSup>
                       <m:sSupPr>
@@ -6568,15 +8300,7 @@
                         <w:sz w:val="20"/>
                         <w:szCs w:val="20"/>
                       </w:rPr>
-                      <m:t xml:space="preserve"> </m:t>
-                    </m:r>
-                    <m:r>
-                      <w:rPr>
-                        <w:rFonts w:ascii="Cambria Math" w:hAnsi="Cambria Math" w:cstheme="minorHAnsi"/>
-                        <w:sz w:val="20"/>
-                        <w:szCs w:val="20"/>
-                      </w:rPr>
-                      <m:t xml:space="preserve"> </m:t>
+                      <m:t xml:space="preserve">  </m:t>
                     </m:r>
                   </m:e>
                 </m:d>
@@ -6682,15 +8406,7 @@
                     <w:sz w:val="20"/>
                     <w:szCs w:val="20"/>
                   </w:rPr>
-                  <m:t>5C+n</m:t>
-                </m:r>
-                <m:r>
-                  <w:rPr>
-                    <w:rFonts w:ascii="Cambria Math" w:hAnsi="Cambria Math" w:cstheme="minorHAnsi"/>
-                    <w:sz w:val="20"/>
-                    <w:szCs w:val="20"/>
-                  </w:rPr>
-                  <m:t xml:space="preserve">C+ </m:t>
+                  <m:t xml:space="preserve">5C+nC+ </m:t>
                 </m:r>
                 <m:sSup>
                   <m:sSupPr>
@@ -6922,15 +8638,6 @@
                 <w:szCs w:val="20"/>
               </w:rPr>
             </w:pPr>
-          </w:p>
-          <w:p>
-            <w:pPr>
-              <w:rPr>
-                <w:rFonts w:cstheme="minorHAnsi"/>
-                <w:sz w:val="20"/>
-                <w:szCs w:val="20"/>
-              </w:rPr>
-            </w:pPr>
             <w:r>
               <w:rPr>
                 <w:rFonts w:cstheme="minorHAnsi"/>
@@ -6939,15 +8646,6 @@
               </w:rPr>
               <w:t>Devolviendo C = 1</w:t>
             </w:r>
-          </w:p>
-          <w:p>
-            <w:pPr>
-              <w:rPr>
-                <w:rFonts w:cstheme="minorHAnsi"/>
-                <w:sz w:val="20"/>
-                <w:szCs w:val="20"/>
-              </w:rPr>
-            </w:pPr>
           </w:p>
           <w:p>
             <w:pPr>
@@ -6965,39 +8663,7 @@
                     <w:sz w:val="20"/>
                     <w:szCs w:val="20"/>
                   </w:rPr>
-                  <m:t>5</m:t>
-                </m:r>
-                <m:r>
-                  <w:rPr>
-                    <w:rFonts w:ascii="Cambria Math" w:hAnsi="Cambria Math" w:cstheme="minorHAnsi"/>
-                    <w:sz w:val="20"/>
-                    <w:szCs w:val="20"/>
-                  </w:rPr>
-                  <m:t>(1)</m:t>
-                </m:r>
-                <m:r>
-                  <w:rPr>
-                    <w:rFonts w:ascii="Cambria Math" w:hAnsi="Cambria Math" w:cstheme="minorHAnsi"/>
-                    <w:sz w:val="20"/>
-                    <w:szCs w:val="20"/>
-                  </w:rPr>
-                  <m:t>+n</m:t>
-                </m:r>
-                <m:r>
-                  <w:rPr>
-                    <w:rFonts w:ascii="Cambria Math" w:hAnsi="Cambria Math" w:cstheme="minorHAnsi"/>
-                    <w:sz w:val="20"/>
-                    <w:szCs w:val="20"/>
-                  </w:rPr>
-                  <m:t>(1)</m:t>
-                </m:r>
-                <m:r>
-                  <w:rPr>
-                    <w:rFonts w:ascii="Cambria Math" w:hAnsi="Cambria Math" w:cstheme="minorHAnsi"/>
-                    <w:sz w:val="20"/>
-                    <w:szCs w:val="20"/>
-                  </w:rPr>
-                  <m:t xml:space="preserve">+ </m:t>
+                  <m:t xml:space="preserve">5(1)+n(1)+ </m:t>
                 </m:r>
                 <m:sSup>
                   <m:sSupPr>
@@ -7169,23 +8835,7 @@
                     <w:sz w:val="20"/>
                     <w:szCs w:val="20"/>
                   </w:rPr>
-                  <m:t>+</m:t>
-                </m:r>
-                <m:r>
-                  <w:rPr>
-                    <w:rFonts w:ascii="Cambria Math" w:hAnsi="Cambria Math" w:cstheme="minorHAnsi"/>
-                    <w:sz w:val="20"/>
-                    <w:szCs w:val="20"/>
-                  </w:rPr>
-                  <m:t>(1)</m:t>
-                </m:r>
-                <m:r>
-                  <w:rPr>
-                    <w:rFonts w:ascii="Cambria Math" w:hAnsi="Cambria Math" w:cstheme="minorHAnsi"/>
-                    <w:sz w:val="20"/>
-                    <w:szCs w:val="20"/>
-                  </w:rPr>
-                  <m:t>+O (</m:t>
+                  <m:t>+(1)+O (</m:t>
                 </m:r>
                 <m:func>
                   <m:funcPr>
@@ -7218,23 +8868,7 @@
                         <w:sz w:val="20"/>
                         <w:szCs w:val="20"/>
                       </w:rPr>
-                      <m:t>(n))+n</m:t>
-                    </m:r>
-                    <m:r>
-                      <w:rPr>
-                        <w:rFonts w:ascii="Cambria Math" w:hAnsi="Cambria Math" w:cstheme="minorHAnsi"/>
-                        <w:sz w:val="20"/>
-                        <w:szCs w:val="20"/>
-                      </w:rPr>
-                      <m:t>(1)</m:t>
-                    </m:r>
-                    <m:r>
-                      <w:rPr>
-                        <w:rFonts w:ascii="Cambria Math" w:hAnsi="Cambria Math" w:cstheme="minorHAnsi"/>
-                        <w:sz w:val="20"/>
-                        <w:szCs w:val="20"/>
-                      </w:rPr>
-                      <m:t xml:space="preserve">+5 </m:t>
+                      <m:t xml:space="preserve">(n))+n(1)+5 </m:t>
                     </m:r>
                     <m:sSup>
                       <m:sSupPr>
@@ -7433,15 +9067,7 @@
                     <w:sz w:val="20"/>
                     <w:szCs w:val="20"/>
                   </w:rPr>
-                  <m:t>3</m:t>
-                </m:r>
-                <m:r>
-                  <w:rPr>
-                    <w:rFonts w:ascii="Cambria Math" w:hAnsi="Cambria Math" w:cstheme="minorHAnsi"/>
-                    <w:sz w:val="20"/>
-                    <w:szCs w:val="20"/>
-                  </w:rPr>
-                  <m:t xml:space="preserve">n+ </m:t>
+                  <m:t xml:space="preserve">3n+ </m:t>
                 </m:r>
                 <m:sSup>
                   <m:sSupPr>
@@ -7461,15 +9087,7 @@
                         <w:sz w:val="20"/>
                         <w:szCs w:val="20"/>
                       </w:rPr>
-                      <m:t>2</m:t>
-                    </m:r>
-                    <m:r>
-                      <w:rPr>
-                        <w:rFonts w:ascii="Cambria Math" w:hAnsi="Cambria Math" w:cstheme="minorHAnsi"/>
-                        <w:sz w:val="20"/>
-                        <w:szCs w:val="20"/>
-                      </w:rPr>
-                      <m:t>n</m:t>
+                      <m:t>2n</m:t>
                     </m:r>
                   </m:e>
                   <m:sup>
@@ -7656,7 +9274,6 @@
           <w:sz w:val="20"/>
           <w:szCs w:val="20"/>
         </w:rPr>
-        <w:lastRenderedPageBreak/>
         <w:t>ANALISIS DE CONSUMO DE MEMORIA Y TIEMPO</w:t>
       </w:r>
       <w:bookmarkEnd w:id="8"/>
@@ -7687,6 +9304,7 @@
           <w:szCs w:val="20"/>
           <w:lang w:val="es-CO"/>
         </w:rPr>
+        <w:lastRenderedPageBreak/>
         <w:t>MAQUINA 1</w:t>
       </w:r>
       <w:bookmarkEnd w:id="9"/>

</xml_diff>

<commit_message>
Entrega final reto 4 (ahora sí)
</commit_message>
<xml_diff>
--- a/Docs/OBSERVACIONES RETO 4.docx
+++ b/Docs/OBSERVACIONES RETO 4.docx
@@ -1546,7 +1546,29 @@
                 <w:szCs w:val="20"/>
                 <w:lang w:val="es-419"/>
               </w:rPr>
-              <w:t>Windows 10 Home Single languaje</w:t>
+              <w:t xml:space="preserve">Windows 10 Home </w:t>
+            </w:r>
+            <w:proofErr w:type="gramStart"/>
+            <w:r>
+              <w:rPr>
+                <w:rFonts w:cstheme="minorHAnsi"/>
+                <w:noProof w:val="0"/>
+                <w:sz w:val="20"/>
+                <w:szCs w:val="20"/>
+                <w:lang w:val="es-419"/>
+              </w:rPr>
+              <w:t>Single</w:t>
+            </w:r>
+            <w:proofErr w:type="gramEnd"/>
+            <w:r>
+              <w:rPr>
+                <w:rFonts w:cstheme="minorHAnsi"/>
+                <w:noProof w:val="0"/>
+                <w:sz w:val="20"/>
+                <w:szCs w:val="20"/>
+                <w:lang w:val="es-419"/>
+              </w:rPr>
+              <w:t xml:space="preserve"> languaje</w:t>
             </w:r>
           </w:p>
         </w:tc>
@@ -2651,6 +2673,7 @@
                 <w:lang w:val="es-CO" w:eastAsia="es-CO"/>
               </w:rPr>
             </w:pPr>
+            <w:proofErr w:type="gramStart"/>
             <w:r>
               <w:rPr>
                 <w:rFonts w:eastAsia="Times New Roman" w:cstheme="minorHAnsi"/>
@@ -2659,7 +2682,18 @@
                 <w:szCs w:val="20"/>
                 <w:lang w:val="es-CO" w:eastAsia="es-CO"/>
               </w:rPr>
-              <w:t>O(V + E) -&gt; Lineal</w:t>
+              <w:t>O(</w:t>
+            </w:r>
+            <w:proofErr w:type="gramEnd"/>
+            <w:r>
+              <w:rPr>
+                <w:rFonts w:eastAsia="Times New Roman" w:cstheme="minorHAnsi"/>
+                <w:noProof w:val="0"/>
+                <w:sz w:val="20"/>
+                <w:szCs w:val="20"/>
+                <w:lang w:val="es-CO" w:eastAsia="es-CO"/>
+              </w:rPr>
+              <w:t>V + E) -&gt; Lineal</w:t>
             </w:r>
           </w:p>
         </w:tc>
@@ -2935,6 +2969,37 @@
                 <w:lang w:val="es-CO" w:eastAsia="es-CO"/>
               </w:rPr>
             </w:pPr>
+            <w:r>
+              <w:rPr>
+                <w:rFonts w:eastAsia="Times New Roman" w:cstheme="minorHAnsi"/>
+                <w:noProof w:val="0"/>
+                <w:sz w:val="20"/>
+                <w:szCs w:val="20"/>
+                <w:lang w:val="es-CO" w:eastAsia="es-CO"/>
+              </w:rPr>
+              <w:t>O(n</w:t>
+            </w:r>
+            <w:r>
+              <w:rPr>
+                <w:rFonts w:eastAsia="Times New Roman" w:cstheme="minorHAnsi"/>
+                <w:noProof w:val="0"/>
+                <w:sz w:val="20"/>
+                <w:szCs w:val="20"/>
+                <w:vertAlign w:val="superscript"/>
+                <w:lang w:val="es-CO" w:eastAsia="es-CO"/>
+              </w:rPr>
+              <w:t>2</w:t>
+            </w:r>
+            <w:r>
+              <w:rPr>
+                <w:rFonts w:eastAsia="Times New Roman" w:cstheme="minorHAnsi"/>
+                <w:noProof w:val="0"/>
+                <w:sz w:val="20"/>
+                <w:szCs w:val="20"/>
+                <w:lang w:val="es-CO" w:eastAsia="es-CO"/>
+              </w:rPr>
+              <w:t>) -&gt; Cuadrática</w:t>
+            </w:r>
           </w:p>
         </w:tc>
       </w:tr>
@@ -5739,20 +5804,22 @@
     <w:tbl>
       <w:tblPr>
         <w:tblStyle w:val="Tablaconcuadrcula"/>
-        <w:tblW w:w="9634" w:type="dxa"/>
+        <w:tblW w:w="9918" w:type="dxa"/>
+        <w:jc w:val="center"/>
         <w:tblLook w:val="04A0" w:firstRow="1" w:lastRow="0" w:firstColumn="1" w:lastColumn="0" w:noHBand="0" w:noVBand="1"/>
       </w:tblPr>
       <w:tblGrid>
         <w:gridCol w:w="5184"/>
-        <w:gridCol w:w="4450"/>
+        <w:gridCol w:w="4734"/>
       </w:tblGrid>
       <w:tr>
         <w:trPr>
           <w:trHeight w:val="1057"/>
+          <w:jc w:val="center"/>
         </w:trPr>
         <w:tc>
           <w:tcPr>
-            <w:tcW w:w="4414" w:type="dxa"/>
+            <w:tcW w:w="5184" w:type="dxa"/>
           </w:tcPr>
           <w:p>
             <w:pPr>
@@ -5909,7 +5976,21 @@
                 <w:sz w:val="20"/>
                 <w:szCs w:val="20"/>
               </w:rPr>
-              <w:t>        if (value is not None) and (float(value["weight"]) &gt; max): </w:t>
+              <w:t>        if (value </w:t>
+            </w:r>
+            <w:r>
+              <w:rPr>
+                <w:sz w:val="20"/>
+                <w:szCs w:val="20"/>
+              </w:rPr>
+              <w:t>!=</w:t>
+            </w:r>
+            <w:r>
+              <w:rPr>
+                <w:sz w:val="20"/>
+                <w:szCs w:val="20"/>
+              </w:rPr>
+              <w:t> None) and (float(value["weight"]) &gt; max): </w:t>
             </w:r>
           </w:p>
           <w:p>
@@ -5937,11 +6018,28 @@
                 <w:szCs w:val="20"/>
               </w:rPr>
             </w:pPr>
+          </w:p>
+          <w:p>
+            <w:pPr>
+              <w:rPr>
+                <w:rFonts w:cstheme="minorHAnsi"/>
+                <w:sz w:val="20"/>
+                <w:szCs w:val="20"/>
+              </w:rPr>
+            </w:pPr>
+            <w:r>
+              <w:rPr>
+                <w:rFonts w:cstheme="minorHAnsi"/>
+                <w:sz w:val="20"/>
+                <w:szCs w:val="20"/>
+              </w:rPr>
+              <w:t>return vertex, weight, max</w:t>
+            </w:r>
           </w:p>
         </w:tc>
         <w:tc>
           <w:tcPr>
-            <w:tcW w:w="5220" w:type="dxa"/>
+            <w:tcW w:w="4734" w:type="dxa"/>
           </w:tcPr>
           <w:p>
             <w:pPr>
@@ -5967,7 +6065,23 @@
                 <w:sz w:val="20"/>
                 <w:szCs w:val="20"/>
               </w:rPr>
-              <w:t>O()</w:t>
+              <w:t>O(</w:t>
+            </w:r>
+            <w:r>
+              <w:rPr>
+                <w:rFonts w:cstheme="minorHAnsi"/>
+                <w:sz w:val="20"/>
+                <w:szCs w:val="20"/>
+              </w:rPr>
+              <w:t>1</w:t>
+            </w:r>
+            <w:r>
+              <w:rPr>
+                <w:rFonts w:cstheme="minorHAnsi"/>
+                <w:sz w:val="20"/>
+                <w:szCs w:val="20"/>
+              </w:rPr>
+              <w:t>)</w:t>
             </w:r>
           </w:p>
           <w:p>
@@ -6027,7 +6141,23 @@
                 <w:sz w:val="20"/>
                 <w:szCs w:val="20"/>
               </w:rPr>
-              <w:t>O()</w:t>
+              <w:t>O(</w:t>
+            </w:r>
+            <w:r>
+              <w:rPr>
+                <w:rFonts w:cstheme="minorHAnsi"/>
+                <w:sz w:val="20"/>
+                <w:szCs w:val="20"/>
+              </w:rPr>
+              <w:t>1</w:t>
+            </w:r>
+            <w:r>
+              <w:rPr>
+                <w:rFonts w:cstheme="minorHAnsi"/>
+                <w:sz w:val="20"/>
+                <w:szCs w:val="20"/>
+              </w:rPr>
+              <w:t>)</w:t>
             </w:r>
           </w:p>
           <w:p>
@@ -6045,7 +6175,23 @@
                 <w:sz w:val="20"/>
                 <w:szCs w:val="20"/>
               </w:rPr>
-              <w:t>O()</w:t>
+              <w:t>O(</w:t>
+            </w:r>
+            <w:r>
+              <w:rPr>
+                <w:rFonts w:cstheme="minorHAnsi"/>
+                <w:sz w:val="20"/>
+                <w:szCs w:val="20"/>
+              </w:rPr>
+              <w:t>1</w:t>
+            </w:r>
+            <w:r>
+              <w:rPr>
+                <w:rFonts w:cstheme="minorHAnsi"/>
+                <w:sz w:val="20"/>
+                <w:szCs w:val="20"/>
+              </w:rPr>
+              <w:t>)</w:t>
             </w:r>
           </w:p>
           <w:p>
@@ -6063,7 +6209,23 @@
                 <w:sz w:val="20"/>
                 <w:szCs w:val="20"/>
               </w:rPr>
-              <w:t>O()</w:t>
+              <w:t>O(</w:t>
+            </w:r>
+            <w:r>
+              <w:rPr>
+                <w:rFonts w:cstheme="minorHAnsi"/>
+                <w:sz w:val="20"/>
+                <w:szCs w:val="20"/>
+              </w:rPr>
+              <w:t>1</w:t>
+            </w:r>
+            <w:r>
+              <w:rPr>
+                <w:rFonts w:cstheme="minorHAnsi"/>
+                <w:sz w:val="20"/>
+                <w:szCs w:val="20"/>
+              </w:rPr>
+              <w:t>)</w:t>
             </w:r>
           </w:p>
           <w:p>
@@ -6101,7 +6263,23 @@
                 <w:sz w:val="20"/>
                 <w:szCs w:val="20"/>
               </w:rPr>
-              <w:t>O()</w:t>
+              <w:t>O(</w:t>
+            </w:r>
+            <w:r>
+              <w:rPr>
+                <w:rFonts w:cstheme="minorHAnsi"/>
+                <w:sz w:val="20"/>
+                <w:szCs w:val="20"/>
+              </w:rPr>
+              <w:t>n</w:t>
+            </w:r>
+            <w:r>
+              <w:rPr>
+                <w:rFonts w:cstheme="minorHAnsi"/>
+                <w:sz w:val="20"/>
+                <w:szCs w:val="20"/>
+              </w:rPr>
+              <w:t>)</w:t>
             </w:r>
           </w:p>
           <w:p>
@@ -6127,7 +6305,23 @@
                 <w:sz w:val="20"/>
                 <w:szCs w:val="20"/>
               </w:rPr>
-              <w:t>O()</w:t>
+              <w:t>O(</w:t>
+            </w:r>
+            <w:r>
+              <w:rPr>
+                <w:rFonts w:cstheme="minorHAnsi"/>
+                <w:sz w:val="20"/>
+                <w:szCs w:val="20"/>
+              </w:rPr>
+              <w:t>n</w:t>
+            </w:r>
+            <w:r>
+              <w:rPr>
+                <w:rFonts w:cstheme="minorHAnsi"/>
+                <w:sz w:val="20"/>
+                <w:szCs w:val="20"/>
+              </w:rPr>
+              <w:t>)</w:t>
             </w:r>
           </w:p>
           <w:p>
@@ -6153,7 +6347,23 @@
                 <w:sz w:val="20"/>
                 <w:szCs w:val="20"/>
               </w:rPr>
-              <w:t>O()</w:t>
+              <w:t>O(</w:t>
+            </w:r>
+            <w:r>
+              <w:rPr>
+                <w:rFonts w:cstheme="minorHAnsi"/>
+                <w:sz w:val="20"/>
+                <w:szCs w:val="20"/>
+              </w:rPr>
+              <w:t>n</w:t>
+            </w:r>
+            <w:r>
+              <w:rPr>
+                <w:rFonts w:cstheme="minorHAnsi"/>
+                <w:sz w:val="20"/>
+                <w:szCs w:val="20"/>
+              </w:rPr>
+              <w:t>)</w:t>
             </w:r>
           </w:p>
           <w:p>
@@ -6179,12 +6389,349 @@
                 <w:sz w:val="20"/>
                 <w:szCs w:val="20"/>
               </w:rPr>
-              <w:t>O()</w:t>
+              <w:t>O(</w:t>
+            </w:r>
+            <w:r>
+              <w:rPr>
+                <w:rFonts w:cstheme="minorHAnsi"/>
+                <w:sz w:val="20"/>
+                <w:szCs w:val="20"/>
+              </w:rPr>
+              <w:t>1</w:t>
+            </w:r>
+            <w:r>
+              <w:rPr>
+                <w:rFonts w:cstheme="minorHAnsi"/>
+                <w:sz w:val="20"/>
+                <w:szCs w:val="20"/>
+              </w:rPr>
+              <w:t>)</w:t>
+            </w:r>
+          </w:p>
+        </w:tc>
+      </w:tr>
+      <w:tr>
+        <w:tblPrEx>
+          <w:tblCellMar>
+            <w:left w:w="70" w:type="dxa"/>
+            <w:right w:w="70" w:type="dxa"/>
+          </w:tblCellMar>
+          <w:tblLook w:val="0000" w:firstRow="0" w:lastRow="0" w:firstColumn="0" w:lastColumn="0" w:noHBand="0" w:noVBand="0"/>
+        </w:tblPrEx>
+        <w:trPr>
+          <w:trHeight w:val="275"/>
+          <w:jc w:val="center"/>
+        </w:trPr>
+        <w:tc>
+          <w:tcPr>
+            <w:tcW w:w="9918" w:type="dxa"/>
+            <w:gridSpan w:val="2"/>
+          </w:tcPr>
+          <w:p>
+            <w:pPr>
+              <w:rPr>
+                <w:rFonts w:cstheme="minorHAnsi"/>
+                <w:sz w:val="20"/>
+                <w:szCs w:val="20"/>
+              </w:rPr>
+            </w:pPr>
+            <w:r>
+              <w:rPr>
+                <w:rFonts w:cstheme="minorHAnsi"/>
+                <w:sz w:val="20"/>
+                <w:szCs w:val="20"/>
+              </w:rPr>
+              <w:t>Llamaremos a O(1) = C y se realizará la suma de cada una de las complejidades:</w:t>
+            </w:r>
+          </w:p>
+          <w:p>
+            <w:pPr>
+              <w:jc w:val="center"/>
+              <w:rPr>
+                <w:rFonts w:cstheme="minorHAnsi"/>
+                <w:sz w:val="20"/>
+                <w:szCs w:val="20"/>
+              </w:rPr>
+            </w:pPr>
+          </w:p>
+          <w:p>
+            <w:pPr>
+              <w:jc w:val="center"/>
+              <w:rPr>
+                <w:rFonts w:cstheme="minorHAnsi"/>
+                <w:sz w:val="20"/>
+                <w:szCs w:val="20"/>
+              </w:rPr>
+            </w:pPr>
+            <w:r>
+              <w:rPr>
+                <w:rFonts w:cstheme="minorHAnsi"/>
+                <w:sz w:val="20"/>
+                <w:szCs w:val="20"/>
+              </w:rPr>
+              <w:t>C + O((V+E) log V) + C + C + C + n( n + n(C) )</w:t>
+            </w:r>
+          </w:p>
+          <w:p>
+            <w:pPr>
+              <w:rPr>
+                <w:rFonts w:cstheme="minorHAnsi"/>
+                <w:sz w:val="20"/>
+                <w:szCs w:val="20"/>
+              </w:rPr>
+            </w:pPr>
+            <w:r>
+              <w:rPr>
+                <w:rFonts w:cstheme="minorHAnsi"/>
+                <w:sz w:val="20"/>
+                <w:szCs w:val="20"/>
+              </w:rPr>
+              <w:t>Resolviendo:</w:t>
+            </w:r>
+          </w:p>
+          <w:p>
+            <w:pPr>
+              <w:jc w:val="center"/>
+              <w:rPr>
+                <w:rFonts w:cstheme="minorHAnsi"/>
+                <w:sz w:val="20"/>
+                <w:szCs w:val="20"/>
+              </w:rPr>
+            </w:pPr>
+            <w:r>
+              <w:rPr>
+                <w:rFonts w:cstheme="minorHAnsi"/>
+                <w:sz w:val="20"/>
+                <w:szCs w:val="20"/>
+              </w:rPr>
+              <w:t>4C + O((V+E) log V) + n( n + nC )</w:t>
+            </w:r>
+          </w:p>
+          <w:p>
+            <w:pPr>
+              <w:jc w:val="center"/>
+              <w:rPr>
+                <w:rFonts w:cstheme="minorHAnsi"/>
+                <w:sz w:val="20"/>
+                <w:szCs w:val="20"/>
+              </w:rPr>
+            </w:pPr>
+            <w:r>
+              <w:rPr>
+                <w:rFonts w:cstheme="minorHAnsi"/>
+                <w:sz w:val="20"/>
+                <w:szCs w:val="20"/>
+              </w:rPr>
+              <w:t xml:space="preserve">4C + </w:t>
+            </w:r>
+            <w:r>
+              <w:rPr>
+                <w:rFonts w:cstheme="minorHAnsi"/>
+                <w:sz w:val="20"/>
+                <w:szCs w:val="20"/>
+              </w:rPr>
+              <w:t>O((V+E) log V)</w:t>
+            </w:r>
+            <w:r>
+              <w:rPr>
+                <w:rFonts w:cstheme="minorHAnsi"/>
+                <w:sz w:val="20"/>
+                <w:szCs w:val="20"/>
+              </w:rPr>
+              <w:t xml:space="preserve"> + n</w:t>
+            </w:r>
+            <w:r>
+              <w:rPr>
+                <w:rFonts w:cstheme="minorHAnsi"/>
+                <w:sz w:val="20"/>
+                <w:szCs w:val="20"/>
+                <w:vertAlign w:val="superscript"/>
+              </w:rPr>
+              <w:t xml:space="preserve">2 </w:t>
+            </w:r>
+            <w:r>
+              <w:rPr>
+                <w:rFonts w:cstheme="minorHAnsi"/>
+                <w:sz w:val="20"/>
+                <w:szCs w:val="20"/>
+              </w:rPr>
+              <w:t>+n</w:t>
+            </w:r>
+            <w:r>
+              <w:rPr>
+                <w:rFonts w:cstheme="minorHAnsi"/>
+                <w:sz w:val="20"/>
+                <w:szCs w:val="20"/>
+                <w:vertAlign w:val="superscript"/>
+              </w:rPr>
+              <w:t>2</w:t>
+            </w:r>
+            <w:r>
+              <w:rPr>
+                <w:rFonts w:cstheme="minorHAnsi"/>
+                <w:sz w:val="20"/>
+                <w:szCs w:val="20"/>
+              </w:rPr>
+              <w:t>C</w:t>
+            </w:r>
+          </w:p>
+          <w:p>
+            <w:pPr>
+              <w:rPr>
+                <w:rFonts w:cstheme="minorHAnsi"/>
+                <w:sz w:val="20"/>
+                <w:szCs w:val="20"/>
+              </w:rPr>
+            </w:pPr>
+            <w:r>
+              <w:rPr>
+                <w:rFonts w:cstheme="minorHAnsi"/>
+                <w:sz w:val="20"/>
+                <w:szCs w:val="20"/>
+              </w:rPr>
+              <w:t>Se devuelve C = 1:</w:t>
+            </w:r>
+          </w:p>
+          <w:p>
+            <w:pPr>
+              <w:jc w:val="center"/>
+              <w:rPr>
+                <w:rFonts w:cstheme="minorHAnsi"/>
+                <w:sz w:val="20"/>
+                <w:szCs w:val="20"/>
+              </w:rPr>
+            </w:pPr>
+            <w:r>
+              <w:rPr>
+                <w:rFonts w:cstheme="minorHAnsi"/>
+                <w:sz w:val="20"/>
+                <w:szCs w:val="20"/>
+              </w:rPr>
+              <w:t>4(1) + O((V+E) log V) + n</w:t>
+            </w:r>
+            <w:r>
+              <w:rPr>
+                <w:rFonts w:cstheme="minorHAnsi"/>
+                <w:sz w:val="20"/>
+                <w:szCs w:val="20"/>
+                <w:vertAlign w:val="superscript"/>
+              </w:rPr>
+              <w:t xml:space="preserve">2 </w:t>
+            </w:r>
+            <w:r>
+              <w:rPr>
+                <w:rFonts w:cstheme="minorHAnsi"/>
+                <w:sz w:val="20"/>
+                <w:szCs w:val="20"/>
+              </w:rPr>
+              <w:t>+ n</w:t>
+            </w:r>
+            <w:r>
+              <w:rPr>
+                <w:rFonts w:cstheme="minorHAnsi"/>
+                <w:sz w:val="20"/>
+                <w:szCs w:val="20"/>
+                <w:vertAlign w:val="superscript"/>
+              </w:rPr>
+              <w:t>2</w:t>
+            </w:r>
+            <w:r>
+              <w:rPr>
+                <w:rFonts w:cstheme="minorHAnsi"/>
+                <w:sz w:val="20"/>
+                <w:szCs w:val="20"/>
+              </w:rPr>
+              <w:t>(1)</w:t>
+            </w:r>
+          </w:p>
+          <w:p>
+            <w:pPr>
+              <w:jc w:val="center"/>
+              <w:rPr>
+                <w:rFonts w:cstheme="minorHAnsi"/>
+                <w:sz w:val="20"/>
+                <w:szCs w:val="20"/>
+                <w:vertAlign w:val="superscript"/>
+              </w:rPr>
+            </w:pPr>
+            <w:r>
+              <w:rPr>
+                <w:rFonts w:cstheme="minorHAnsi"/>
+                <w:sz w:val="20"/>
+                <w:szCs w:val="20"/>
+              </w:rPr>
+              <w:lastRenderedPageBreak/>
+              <w:t>O((V+E) log V) + 2n</w:t>
+            </w:r>
+            <w:r>
+              <w:rPr>
+                <w:rFonts w:cstheme="minorHAnsi"/>
+                <w:sz w:val="20"/>
+                <w:szCs w:val="20"/>
+                <w:vertAlign w:val="superscript"/>
+              </w:rPr>
+              <w:t>2</w:t>
+            </w:r>
+          </w:p>
+          <w:p>
+            <w:pPr>
+              <w:jc w:val="center"/>
+              <w:rPr>
+                <w:rFonts w:cstheme="minorHAnsi"/>
+                <w:sz w:val="20"/>
+                <w:szCs w:val="20"/>
+                <w:vertAlign w:val="superscript"/>
+              </w:rPr>
+            </w:pPr>
+          </w:p>
+          <w:p>
+            <w:pPr>
+              <w:rPr>
+                <w:rFonts w:cstheme="minorHAnsi"/>
+                <w:sz w:val="20"/>
+                <w:szCs w:val="20"/>
+              </w:rPr>
+            </w:pPr>
+            <w:r>
+              <w:rPr>
+                <w:rFonts w:cstheme="minorHAnsi"/>
+                <w:sz w:val="20"/>
+                <w:szCs w:val="20"/>
+              </w:rPr>
+              <w:t>Por complejidad asintótica, se tiene que la complejidad del algorítmo es de O(n</w:t>
+            </w:r>
+            <w:r>
+              <w:rPr>
+                <w:rFonts w:cstheme="minorHAnsi"/>
+                <w:sz w:val="20"/>
+                <w:szCs w:val="20"/>
+                <w:vertAlign w:val="superscript"/>
+              </w:rPr>
+              <w:t>2</w:t>
+            </w:r>
+            <w:r>
+              <w:rPr>
+                <w:rFonts w:cstheme="minorHAnsi"/>
+                <w:sz w:val="20"/>
+                <w:szCs w:val="20"/>
+              </w:rPr>
+              <w:t>), la cual es cuadrática.</w:t>
             </w:r>
           </w:p>
         </w:tc>
       </w:tr>
     </w:tbl>
+    <w:p>
+      <w:pPr>
+        <w:rPr>
+          <w:rFonts w:cstheme="minorHAnsi"/>
+          <w:b/>
+          <w:bCs/>
+          <w:sz w:val="20"/>
+          <w:szCs w:val="20"/>
+        </w:rPr>
+      </w:pPr>
+    </w:p>
     <w:p>
       <w:pPr>
         <w:rPr>
@@ -6363,7 +6910,6 @@
                 <w:sz w:val="20"/>
                 <w:szCs w:val="20"/>
               </w:rPr>
-              <w:lastRenderedPageBreak/>
               <w:t xml:space="preserve">    countries = mp.newMap(numelements=300, maptype='PROBING')</w:t>
             </w:r>
           </w:p>
@@ -6932,7 +7478,6 @@
                 <w:sz w:val="20"/>
                 <w:szCs w:val="20"/>
               </w:rPr>
-              <w:lastRenderedPageBreak/>
               <w:t>O(1)</w:t>
             </w:r>
           </w:p>
@@ -7988,6 +8533,7 @@
                     <w:sz w:val="20"/>
                     <w:szCs w:val="20"/>
                   </w:rPr>
+                  <w:lastRenderedPageBreak/>
                   <m:t xml:space="preserve">5C+n </m:t>
                 </m:r>
                 <m:d>
@@ -9304,7 +9850,6 @@
           <w:szCs w:val="20"/>
           <w:lang w:val="es-CO"/>
         </w:rPr>
-        <w:lastRenderedPageBreak/>
         <w:t>MAQUINA 1</w:t>
       </w:r>
       <w:bookmarkEnd w:id="9"/>
@@ -10294,12 +10839,19 @@
               <w:jc w:val="center"/>
               <w:cnfStyle w:val="000000000000" w:firstRow="0" w:lastRow="0" w:firstColumn="0" w:lastColumn="0" w:oddVBand="0" w:evenVBand="0" w:oddHBand="0" w:evenHBand="0" w:firstRowFirstColumn="0" w:firstRowLastColumn="0" w:lastRowFirstColumn="0" w:lastRowLastColumn="0"/>
               <w:rPr>
-                <w:rFonts w:eastAsia="Times New Roman" w:cstheme="minorHAnsi"/>
-                <w:noProof w:val="0"/>
-                <w:sz w:val="20"/>
-                <w:szCs w:val="20"/>
-              </w:rPr>
-            </w:pPr>
+                <w:rFonts w:ascii="Calibri" w:eastAsia="Times New Roman" w:hAnsi="Calibri" w:cs="Calibri"/>
+                <w:noProof w:val="0"/>
+                <w:color w:val="000000"/>
+                <w:lang w:val="es-CO" w:eastAsia="es-CO"/>
+              </w:rPr>
+            </w:pPr>
+            <w:r>
+              <w:rPr>
+                <w:rFonts w:ascii="Calibri" w:hAnsi="Calibri" w:cs="Calibri"/>
+                <w:color w:val="000000"/>
+              </w:rPr>
+              <w:t>4626,8756</w:t>
+            </w:r>
           </w:p>
         </w:tc>
         <w:tc>
@@ -10311,12 +10863,19 @@
               <w:jc w:val="center"/>
               <w:cnfStyle w:val="000000000000" w:firstRow="0" w:lastRow="0" w:firstColumn="0" w:lastColumn="0" w:oddVBand="0" w:evenVBand="0" w:oddHBand="0" w:evenHBand="0" w:firstRowFirstColumn="0" w:firstRowLastColumn="0" w:lastRowFirstColumn="0" w:lastRowLastColumn="0"/>
               <w:rPr>
-                <w:rFonts w:eastAsia="Times New Roman" w:cstheme="minorHAnsi"/>
-                <w:noProof w:val="0"/>
-                <w:sz w:val="20"/>
-                <w:szCs w:val="20"/>
-              </w:rPr>
-            </w:pPr>
+                <w:rFonts w:ascii="Calibri" w:eastAsia="Times New Roman" w:hAnsi="Calibri" w:cs="Calibri"/>
+                <w:noProof w:val="0"/>
+                <w:color w:val="000000"/>
+                <w:lang w:val="es-CO" w:eastAsia="es-CO"/>
+              </w:rPr>
+            </w:pPr>
+            <w:r>
+              <w:rPr>
+                <w:rFonts w:ascii="Calibri" w:hAnsi="Calibri" w:cs="Calibri"/>
+                <w:color w:val="000000"/>
+              </w:rPr>
+              <w:t>865,4718</w:t>
+            </w:r>
           </w:p>
         </w:tc>
       </w:tr>
@@ -10360,12 +10919,19 @@
               <w:jc w:val="center"/>
               <w:cnfStyle w:val="000000100000" w:firstRow="0" w:lastRow="0" w:firstColumn="0" w:lastColumn="0" w:oddVBand="0" w:evenVBand="0" w:oddHBand="1" w:evenHBand="0" w:firstRowFirstColumn="0" w:firstRowLastColumn="0" w:lastRowFirstColumn="0" w:lastRowLastColumn="0"/>
               <w:rPr>
-                <w:rFonts w:eastAsia="Times New Roman" w:cstheme="minorHAnsi"/>
-                <w:noProof w:val="0"/>
-                <w:sz w:val="20"/>
-                <w:szCs w:val="20"/>
-              </w:rPr>
-            </w:pPr>
+                <w:rFonts w:ascii="Calibri" w:eastAsia="Times New Roman" w:hAnsi="Calibri" w:cs="Calibri"/>
+                <w:noProof w:val="0"/>
+                <w:color w:val="000000"/>
+                <w:lang w:val="es-CO" w:eastAsia="es-CO"/>
+              </w:rPr>
+            </w:pPr>
+            <w:r>
+              <w:rPr>
+                <w:rFonts w:ascii="Calibri" w:hAnsi="Calibri" w:cs="Calibri"/>
+                <w:color w:val="000000"/>
+              </w:rPr>
+              <w:t>121,2606</w:t>
+            </w:r>
           </w:p>
         </w:tc>
         <w:tc>
@@ -10383,6 +10949,13 @@
                 <w:lang w:val="es-CO" w:eastAsia="es-CO"/>
               </w:rPr>
             </w:pPr>
+            <w:r>
+              <w:rPr>
+                <w:rFonts w:ascii="Calibri" w:hAnsi="Calibri" w:cs="Calibri"/>
+                <w:color w:val="000000"/>
+              </w:rPr>
+              <w:t>3682,378</w:t>
+            </w:r>
           </w:p>
         </w:tc>
       </w:tr>
@@ -10425,12 +10998,19 @@
               <w:jc w:val="center"/>
               <w:cnfStyle w:val="000000000000" w:firstRow="0" w:lastRow="0" w:firstColumn="0" w:lastColumn="0" w:oddVBand="0" w:evenVBand="0" w:oddHBand="0" w:evenHBand="0" w:firstRowFirstColumn="0" w:firstRowLastColumn="0" w:lastRowFirstColumn="0" w:lastRowLastColumn="0"/>
               <w:rPr>
-                <w:rFonts w:eastAsia="Times New Roman" w:cstheme="minorHAnsi"/>
-                <w:noProof w:val="0"/>
-                <w:sz w:val="20"/>
-                <w:szCs w:val="20"/>
-              </w:rPr>
-            </w:pPr>
+                <w:rFonts w:ascii="Calibri" w:eastAsia="Times New Roman" w:hAnsi="Calibri" w:cs="Calibri"/>
+                <w:noProof w:val="0"/>
+                <w:color w:val="000000"/>
+                <w:lang w:val="es-CO" w:eastAsia="es-CO"/>
+              </w:rPr>
+            </w:pPr>
+            <w:r>
+              <w:rPr>
+                <w:rFonts w:ascii="Calibri" w:hAnsi="Calibri" w:cs="Calibri"/>
+                <w:color w:val="000000"/>
+              </w:rPr>
+              <w:t>587,539</w:t>
+            </w:r>
           </w:p>
         </w:tc>
         <w:tc>
@@ -10442,12 +11022,19 @@
               <w:jc w:val="center"/>
               <w:cnfStyle w:val="000000000000" w:firstRow="0" w:lastRow="0" w:firstColumn="0" w:lastColumn="0" w:oddVBand="0" w:evenVBand="0" w:oddHBand="0" w:evenHBand="0" w:firstRowFirstColumn="0" w:firstRowLastColumn="0" w:lastRowFirstColumn="0" w:lastRowLastColumn="0"/>
               <w:rPr>
-                <w:rFonts w:eastAsia="Times New Roman" w:cstheme="minorHAnsi"/>
-                <w:noProof w:val="0"/>
-                <w:sz w:val="20"/>
-                <w:szCs w:val="20"/>
-              </w:rPr>
-            </w:pPr>
+                <w:rFonts w:ascii="Calibri" w:eastAsia="Times New Roman" w:hAnsi="Calibri" w:cs="Calibri"/>
+                <w:noProof w:val="0"/>
+                <w:color w:val="000000"/>
+                <w:lang w:val="es-CO" w:eastAsia="es-CO"/>
+              </w:rPr>
+            </w:pPr>
+            <w:r>
+              <w:rPr>
+                <w:rFonts w:ascii="Calibri" w:hAnsi="Calibri" w:cs="Calibri"/>
+                <w:color w:val="000000"/>
+              </w:rPr>
+              <w:t>69,505</w:t>
+            </w:r>
           </w:p>
         </w:tc>
       </w:tr>
@@ -10491,12 +11078,19 @@
               <w:jc w:val="center"/>
               <w:cnfStyle w:val="000000100000" w:firstRow="0" w:lastRow="0" w:firstColumn="0" w:lastColumn="0" w:oddVBand="0" w:evenVBand="0" w:oddHBand="1" w:evenHBand="0" w:firstRowFirstColumn="0" w:firstRowLastColumn="0" w:lastRowFirstColumn="0" w:lastRowLastColumn="0"/>
               <w:rPr>
-                <w:rFonts w:eastAsia="Times New Roman" w:cstheme="minorHAnsi"/>
-                <w:noProof w:val="0"/>
-                <w:sz w:val="20"/>
-                <w:szCs w:val="20"/>
-              </w:rPr>
-            </w:pPr>
+                <w:rFonts w:ascii="Calibri" w:eastAsia="Times New Roman" w:hAnsi="Calibri" w:cs="Calibri"/>
+                <w:noProof w:val="0"/>
+                <w:color w:val="000000"/>
+                <w:lang w:val="es-CO" w:eastAsia="es-CO"/>
+              </w:rPr>
+            </w:pPr>
+            <w:r>
+              <w:rPr>
+                <w:rFonts w:ascii="Calibri" w:hAnsi="Calibri" w:cs="Calibri"/>
+                <w:color w:val="000000"/>
+              </w:rPr>
+              <w:t>27,0874</w:t>
+            </w:r>
           </w:p>
         </w:tc>
         <w:tc>
@@ -10508,12 +11102,19 @@
               <w:jc w:val="center"/>
               <w:cnfStyle w:val="000000100000" w:firstRow="0" w:lastRow="0" w:firstColumn="0" w:lastColumn="0" w:oddVBand="0" w:evenVBand="0" w:oddHBand="1" w:evenHBand="0" w:firstRowFirstColumn="0" w:firstRowLastColumn="0" w:lastRowFirstColumn="0" w:lastRowLastColumn="0"/>
               <w:rPr>
-                <w:rFonts w:eastAsia="Times New Roman" w:cstheme="minorHAnsi"/>
-                <w:noProof w:val="0"/>
-                <w:sz w:val="20"/>
-                <w:szCs w:val="20"/>
-              </w:rPr>
-            </w:pPr>
+                <w:rFonts w:ascii="Calibri" w:eastAsia="Times New Roman" w:hAnsi="Calibri" w:cs="Calibri"/>
+                <w:noProof w:val="0"/>
+                <w:color w:val="000000"/>
+                <w:lang w:val="es-CO" w:eastAsia="es-CO"/>
+              </w:rPr>
+            </w:pPr>
+            <w:r>
+              <w:rPr>
+                <w:rFonts w:ascii="Calibri" w:hAnsi="Calibri" w:cs="Calibri"/>
+                <w:color w:val="000000"/>
+              </w:rPr>
+              <w:t>1114,013</w:t>
+            </w:r>
           </w:p>
         </w:tc>
       </w:tr>
@@ -10556,11 +11157,19 @@
               <w:jc w:val="center"/>
               <w:cnfStyle w:val="000000000000" w:firstRow="0" w:lastRow="0" w:firstColumn="0" w:lastColumn="0" w:oddVBand="0" w:evenVBand="0" w:oddHBand="0" w:evenHBand="0" w:firstRowFirstColumn="0" w:firstRowLastColumn="0" w:lastRowFirstColumn="0" w:lastRowLastColumn="0"/>
               <w:rPr>
-                <w:rFonts w:cstheme="minorHAnsi"/>
-                <w:sz w:val="20"/>
-                <w:szCs w:val="20"/>
-              </w:rPr>
-            </w:pPr>
+                <w:rFonts w:ascii="Calibri" w:eastAsia="Times New Roman" w:hAnsi="Calibri" w:cs="Calibri"/>
+                <w:noProof w:val="0"/>
+                <w:color w:val="000000"/>
+                <w:lang w:val="es-CO" w:eastAsia="es-CO"/>
+              </w:rPr>
+            </w:pPr>
+            <w:r>
+              <w:rPr>
+                <w:rFonts w:ascii="Calibri" w:hAnsi="Calibri" w:cs="Calibri"/>
+                <w:color w:val="000000"/>
+              </w:rPr>
+              <w:t>19,6922</w:t>
+            </w:r>
           </w:p>
         </w:tc>
         <w:tc>
@@ -10572,11 +11181,19 @@
               <w:jc w:val="center"/>
               <w:cnfStyle w:val="000000000000" w:firstRow="0" w:lastRow="0" w:firstColumn="0" w:lastColumn="0" w:oddVBand="0" w:evenVBand="0" w:oddHBand="0" w:evenHBand="0" w:firstRowFirstColumn="0" w:firstRowLastColumn="0" w:lastRowFirstColumn="0" w:lastRowLastColumn="0"/>
               <w:rPr>
-                <w:rFonts w:cstheme="minorHAnsi"/>
-                <w:sz w:val="20"/>
-                <w:szCs w:val="20"/>
-              </w:rPr>
-            </w:pPr>
+                <w:rFonts w:ascii="Calibri" w:eastAsia="Times New Roman" w:hAnsi="Calibri" w:cs="Calibri"/>
+                <w:noProof w:val="0"/>
+                <w:color w:val="000000"/>
+                <w:lang w:val="es-CO" w:eastAsia="es-CO"/>
+              </w:rPr>
+            </w:pPr>
+            <w:r>
+              <w:rPr>
+                <w:rFonts w:ascii="Calibri" w:hAnsi="Calibri" w:cs="Calibri"/>
+                <w:color w:val="000000"/>
+              </w:rPr>
+              <w:t>1390,254</w:t>
+            </w:r>
           </w:p>
         </w:tc>
       </w:tr>
@@ -10620,11 +11237,19 @@
               <w:jc w:val="center"/>
               <w:cnfStyle w:val="000000100000" w:firstRow="0" w:lastRow="0" w:firstColumn="0" w:lastColumn="0" w:oddVBand="0" w:evenVBand="0" w:oddHBand="1" w:evenHBand="0" w:firstRowFirstColumn="0" w:firstRowLastColumn="0" w:lastRowFirstColumn="0" w:lastRowLastColumn="0"/>
               <w:rPr>
-                <w:rFonts w:cstheme="minorHAnsi"/>
-                <w:sz w:val="20"/>
-                <w:szCs w:val="20"/>
-              </w:rPr>
-            </w:pPr>
+                <w:rFonts w:ascii="Calibri" w:eastAsia="Times New Roman" w:hAnsi="Calibri" w:cs="Calibri"/>
+                <w:noProof w:val="0"/>
+                <w:color w:val="000000"/>
+                <w:lang w:val="es-CO" w:eastAsia="es-CO"/>
+              </w:rPr>
+            </w:pPr>
+            <w:r>
+              <w:rPr>
+                <w:rFonts w:ascii="Calibri" w:hAnsi="Calibri" w:cs="Calibri"/>
+                <w:color w:val="000000"/>
+              </w:rPr>
+              <w:t>22,9188</w:t>
+            </w:r>
           </w:p>
         </w:tc>
         <w:tc>
@@ -10636,11 +11261,19 @@
               <w:jc w:val="center"/>
               <w:cnfStyle w:val="000000100000" w:firstRow="0" w:lastRow="0" w:firstColumn="0" w:lastColumn="0" w:oddVBand="0" w:evenVBand="0" w:oddHBand="1" w:evenHBand="0" w:firstRowFirstColumn="0" w:firstRowLastColumn="0" w:lastRowFirstColumn="0" w:lastRowLastColumn="0"/>
               <w:rPr>
-                <w:rFonts w:cstheme="minorHAnsi"/>
-                <w:sz w:val="20"/>
-                <w:szCs w:val="20"/>
-              </w:rPr>
-            </w:pPr>
+                <w:rFonts w:ascii="Calibri" w:eastAsia="Times New Roman" w:hAnsi="Calibri" w:cs="Calibri"/>
+                <w:noProof w:val="0"/>
+                <w:color w:val="000000"/>
+                <w:lang w:val="es-CO" w:eastAsia="es-CO"/>
+              </w:rPr>
+            </w:pPr>
+            <w:r>
+              <w:rPr>
+                <w:rFonts w:ascii="Calibri" w:hAnsi="Calibri" w:cs="Calibri"/>
+                <w:color w:val="000000"/>
+              </w:rPr>
+              <w:t>2,536</w:t>
+            </w:r>
           </w:p>
         </w:tc>
       </w:tr>

</xml_diff>